<commit_message>
Some new Code Added
</commit_message>
<xml_diff>
--- a/Javascript/Agile Process Developement.docx
+++ b/Javascript/Agile Process Developement.docx
@@ -1,6 +1,6 @@
 
 <file path=word/document.xml><?xml version="1.0" encoding="utf-8"?>
-<w:document xmlns:wpc="http://schemas.microsoft.com/office/word/2010/wordprocessingCanvas" xmlns:cx="http://schemas.microsoft.com/office/drawing/2014/chartex" xmlns:cx1="http://schemas.microsoft.com/office/drawing/2015/9/8/chartex" xmlns:cx2="http://schemas.microsoft.com/office/drawing/2015/10/21/chartex" xmlns:cx3="http://schemas.microsoft.com/office/drawing/2016/5/9/chartex" xmlns:cx4="http://schemas.microsoft.com/office/drawing/2016/5/10/chartex" xmlns:cx5="http://schemas.microsoft.com/office/drawing/2016/5/11/chartex" xmlns:cx6="http://schemas.microsoft.com/office/drawing/2016/5/12/chartex" xmlns:cx7="http://schemas.microsoft.com/office/drawing/2016/5/13/chartex" xmlns:cx8="http://schemas.microsoft.com/office/drawing/2016/5/14/chartex" xmlns:mc="http://schemas.openxmlformats.org/markup-compatibility/2006" xmlns:aink="http://schemas.microsoft.com/office/drawing/2016/ink" xmlns:am3d="http://schemas.microsoft.com/office/drawing/2017/model3d" xmlns:o="urn:schemas-microsoft-com:office:office" xmlns:oel="http://schemas.microsoft.com/office/2019/extlst" xmlns:r="http://schemas.openxmlformats.org/officeDocument/2006/relationships" xmlns:m="http://schemas.openxmlformats.org/officeDocument/2006/math" xmlns:v="urn:schemas-microsoft-com:vml" xmlns:wp14="http://schemas.microsoft.com/office/word/2010/wordprocessingDrawing" xmlns:wp="http://schemas.openxmlformats.org/drawingml/2006/wordprocessingDrawing" xmlns:w10="urn:schemas-microsoft-com:office:word" xmlns:w="http://schemas.openxmlformats.org/wordprocessingml/2006/main" xmlns:w14="http://schemas.microsoft.com/office/word/2010/wordml" xmlns:w15="http://schemas.microsoft.com/office/word/2012/wordml" xmlns:w16cex="http://schemas.microsoft.com/office/word/2018/wordml/cex" xmlns:w16cid="http://schemas.microsoft.com/office/word/2016/wordml/cid" xmlns:w16="http://schemas.microsoft.com/office/word/2018/wordml" xmlns:w16sdtdh="http://schemas.microsoft.com/office/word/2020/wordml/sdtdatahash" xmlns:w16se="http://schemas.microsoft.com/office/word/2015/wordml/symex" xmlns:wpg="http://schemas.microsoft.com/office/word/2010/wordprocessingGroup" xmlns:wpi="http://schemas.microsoft.com/office/word/2010/wordprocessingInk" xmlns:wne="http://schemas.microsoft.com/office/word/2006/wordml" xmlns:wps="http://schemas.microsoft.com/office/word/2010/wordprocessingShape" mc:Ignorable="w14 w15 w16se w16cid w16 w16cex w16sdtdh wp14">
+<w:document xmlns:wpc="http://schemas.microsoft.com/office/word/2010/wordprocessingCanvas" xmlns:mc="http://schemas.openxmlformats.org/markup-compatibility/2006" xmlns:o="urn:schemas-microsoft-com:office:office" xmlns:r="http://schemas.openxmlformats.org/officeDocument/2006/relationships" xmlns:m="http://schemas.openxmlformats.org/officeDocument/2006/math" xmlns:v="urn:schemas-microsoft-com:vml" xmlns:wp14="http://schemas.microsoft.com/office/word/2010/wordprocessingDrawing" xmlns:wp="http://schemas.openxmlformats.org/drawingml/2006/wordprocessingDrawing" xmlns:w10="urn:schemas-microsoft-com:office:word" xmlns:w="http://schemas.openxmlformats.org/wordprocessingml/2006/main" xmlns:w14="http://schemas.microsoft.com/office/word/2010/wordml" xmlns:wpg="http://schemas.microsoft.com/office/word/2010/wordprocessingGroup" xmlns:wpi="http://schemas.microsoft.com/office/word/2010/wordprocessingInk" xmlns:wne="http://schemas.microsoft.com/office/word/2006/wordml" xmlns:wps="http://schemas.microsoft.com/office/word/2010/wordprocessingShape" mc:Ignorable="w14 wp14">
   <w:background w:color="FFFFFF" w:themeColor="background1"/>
   <w:body>
     <w:p/>
@@ -25,13 +25,13 @@
         <mc:AlternateContent>
           <mc:Choice Requires="wps">
             <w:drawing>
-              <wp:anchor distT="0" distB="0" distL="114300" distR="114300" simplePos="0" relativeHeight="251666432" behindDoc="0" locked="0" layoutInCell="1" allowOverlap="1" wp14:anchorId="7BB95C61" wp14:editId="3DFFC818">
+              <wp:anchor distT="0" distB="0" distL="114300" distR="114300" simplePos="0" relativeHeight="251666432" behindDoc="0" locked="0" layoutInCell="1" allowOverlap="1" wp14:anchorId="7BB95C61" wp14:editId="13014962">
                 <wp:simplePos x="0" y="0"/>
                 <wp:positionH relativeFrom="margin">
-                  <wp:align>left</wp:align>
+                  <wp:posOffset>-82550</wp:posOffset>
                 </wp:positionH>
                 <wp:positionV relativeFrom="paragraph">
-                  <wp:posOffset>1096645</wp:posOffset>
+                  <wp:posOffset>2220595</wp:posOffset>
                 </wp:positionV>
                 <wp:extent cx="5835650" cy="374650"/>
                 <wp:effectExtent l="0" t="0" r="0" b="6350"/>
@@ -147,11 +147,11 @@
           </mc:Choice>
           <mc:Fallback>
             <w:pict>
-              <v:shapetype w14:anchorId="7BB95C61" id="_x0000_t202" coordsize="21600,21600" o:spt="202" path="m,l,21600r21600,l21600,xe">
+              <v:shapetype id="_x0000_t202" coordsize="21600,21600" o:spt="202" path="m,l,21600r21600,l21600,xe">
                 <v:stroke joinstyle="miter"/>
                 <v:path gradientshapeok="t" o:connecttype="rect"/>
               </v:shapetype>
-              <v:shape id="Text Box 8" o:spid="_x0000_s1026" type="#_x0000_t202" style="position:absolute;left:0;text-align:left;margin-left:0;margin-top:86.35pt;width:459.5pt;height:29.5pt;z-index:251666432;visibility:visible;mso-wrap-style:square;mso-width-percent:0;mso-height-percent:0;mso-wrap-distance-left:9pt;mso-wrap-distance-top:0;mso-wrap-distance-right:9pt;mso-wrap-distance-bottom:0;mso-position-horizontal:left;mso-position-horizontal-relative:margin;mso-position-vertical:absolute;mso-position-vertical-relative:text;mso-width-percent:0;mso-height-percent:0;mso-width-relative:margin;mso-height-relative:margin;v-text-anchor:top" o:gfxdata="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" filled="f" stroked="f">
+              <v:shape id="Text Box 8" o:spid="_x0000_s1026" type="#_x0000_t202" style="position:absolute;left:0;text-align:left;margin-left:-6.5pt;margin-top:174.85pt;width:459.5pt;height:29.5pt;z-index:251666432;visibility:visible;mso-wrap-style:square;mso-width-percent:0;mso-height-percent:0;mso-wrap-distance-left:9pt;mso-wrap-distance-top:0;mso-wrap-distance-right:9pt;mso-wrap-distance-bottom:0;mso-position-horizontal:absolute;mso-position-horizontal-relative:margin;mso-position-vertical:absolute;mso-position-vertical-relative:text;mso-width-percent:0;mso-height-percent:0;mso-width-relative:margin;mso-height-relative:margin;v-text-anchor:top" o:gfxdata="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" filled="f" stroked="f">
                 <v:textbox>
                   <w:txbxContent>
                     <w:p>
@@ -239,8 +239,92 @@
           <w:sz w:val="96"/>
           <w:szCs w:val="96"/>
         </w:rPr>
-        <w:t>Agile Process &amp; It’s Clarification</w:t>
-      </w:r>
+        <w:t xml:space="preserve">Agile Process &amp; </w:t>
+      </w:r>
+      <w:proofErr w:type="gramStart"/>
+      <w:r>
+        <w:rPr>
+          <w:rFonts w:ascii="Aldhabi" w:hAnsi="Aldhabi" w:cs="Aldhabi" w:hint="cs"/>
+          <w:b/>
+          <w:bCs/>
+          <w:color w:val="00B0F0"/>
+          <w:sz w:val="96"/>
+          <w:szCs w:val="96"/>
+        </w:rPr>
+        <w:t>It’s</w:t>
+      </w:r>
+      <w:proofErr w:type="gramEnd"/>
+      <w:r>
+        <w:rPr>
+          <w:rFonts w:ascii="Aldhabi" w:hAnsi="Aldhabi" w:cs="Aldhabi" w:hint="cs"/>
+          <w:b/>
+          <w:bCs/>
+          <w:color w:val="00B0F0"/>
+          <w:sz w:val="96"/>
+          <w:szCs w:val="96"/>
+        </w:rPr>
+        <w:t xml:space="preserve"> Clarification</w:t>
+      </w:r>
+    </w:p>
+    <w:p>
+      <w:pPr>
+        <w:spacing w:line="240" w:lineRule="auto"/>
+        <w:jc w:val="center"/>
+        <w:rPr>
+          <w:rFonts w:ascii="Amasis MT Pro Medium" w:hAnsi="Amasis MT Pro Medium" w:cstheme="minorHAnsi"/>
+          <w:color w:val="FF0000"/>
+          <w:sz w:val="24"/>
+          <w:szCs w:val="24"/>
+        </w:rPr>
+      </w:pPr>
+    </w:p>
+    <w:p>
+      <w:pPr>
+        <w:spacing w:line="240" w:lineRule="auto"/>
+        <w:jc w:val="center"/>
+        <w:rPr>
+          <w:rFonts w:ascii="Amasis MT Pro Medium" w:hAnsi="Amasis MT Pro Medium" w:cstheme="minorHAnsi"/>
+          <w:color w:val="FF0000"/>
+          <w:sz w:val="24"/>
+          <w:szCs w:val="24"/>
+        </w:rPr>
+      </w:pPr>
+    </w:p>
+    <w:p>
+      <w:pPr>
+        <w:spacing w:line="240" w:lineRule="auto"/>
+        <w:jc w:val="center"/>
+        <w:rPr>
+          <w:rFonts w:ascii="Amasis MT Pro Medium" w:hAnsi="Amasis MT Pro Medium" w:cstheme="minorHAnsi"/>
+          <w:color w:val="FF0000"/>
+          <w:sz w:val="24"/>
+          <w:szCs w:val="24"/>
+        </w:rPr>
+      </w:pPr>
+    </w:p>
+    <w:p>
+      <w:pPr>
+        <w:spacing w:line="240" w:lineRule="auto"/>
+        <w:jc w:val="center"/>
+        <w:rPr>
+          <w:rFonts w:ascii="Amasis MT Pro Medium" w:hAnsi="Amasis MT Pro Medium" w:cstheme="minorHAnsi"/>
+          <w:color w:val="FF0000"/>
+          <w:sz w:val="24"/>
+          <w:szCs w:val="24"/>
+        </w:rPr>
+      </w:pPr>
+    </w:p>
+    <w:p>
+      <w:pPr>
+        <w:spacing w:line="240" w:lineRule="auto"/>
+        <w:jc w:val="center"/>
+        <w:rPr>
+          <w:rFonts w:ascii="Amasis MT Pro Medium" w:hAnsi="Amasis MT Pro Medium" w:cstheme="minorHAnsi"/>
+          <w:color w:val="FF0000"/>
+          <w:sz w:val="24"/>
+          <w:szCs w:val="24"/>
+        </w:rPr>
+      </w:pPr>
     </w:p>
     <w:p>
       <w:pPr>
@@ -260,13 +344,13 @@
         <mc:AlternateContent>
           <mc:Choice Requires="wps">
             <w:drawing>
-              <wp:anchor distT="0" distB="0" distL="114300" distR="114300" simplePos="0" relativeHeight="251664384" behindDoc="0" locked="0" layoutInCell="1" allowOverlap="1" wp14:anchorId="5EDCA0E5" wp14:editId="0EB20B8D">
+              <wp:anchor distT="0" distB="0" distL="114300" distR="114300" simplePos="0" relativeHeight="251664384" behindDoc="0" locked="0" layoutInCell="1" allowOverlap="1" wp14:anchorId="5EDCA0E5" wp14:editId="01CE8B0C">
                 <wp:simplePos x="0" y="0"/>
                 <wp:positionH relativeFrom="margin">
-                  <wp:align>left</wp:align>
+                  <wp:posOffset>260350</wp:posOffset>
                 </wp:positionH>
                 <wp:positionV relativeFrom="paragraph">
-                  <wp:posOffset>6985</wp:posOffset>
+                  <wp:posOffset>27940</wp:posOffset>
                 </wp:positionV>
                 <wp:extent cx="5010150" cy="400050"/>
                 <wp:effectExtent l="0" t="0" r="0" b="0"/>
@@ -420,7 +504,7 @@
           </mc:Choice>
           <mc:Fallback>
             <w:pict>
-              <v:shape w14:anchorId="5EDCA0E5" id="Text Box 7" o:spid="_x0000_s1027" type="#_x0000_t202" style="position:absolute;left:0;text-align:left;margin-left:0;margin-top:.55pt;width:394.5pt;height:31.5pt;z-index:251664384;visibility:visible;mso-wrap-style:square;mso-width-percent:0;mso-height-percent:0;mso-wrap-distance-left:9pt;mso-wrap-distance-top:0;mso-wrap-distance-right:9pt;mso-wrap-distance-bottom:0;mso-position-horizontal:left;mso-position-horizontal-relative:margin;mso-position-vertical:absolute;mso-position-vertical-relative:text;mso-width-percent:0;mso-height-percent:0;mso-width-relative:margin;mso-height-relative:margin;v-text-anchor:top" o:gfxdata="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" filled="f" stroked="f">
+              <v:shape id="Text Box 7" o:spid="_x0000_s1027" type="#_x0000_t202" style="position:absolute;left:0;text-align:left;margin-left:20.5pt;margin-top:2.2pt;width:394.5pt;height:31.5pt;z-index:251664384;visibility:visible;mso-wrap-style:square;mso-width-percent:0;mso-height-percent:0;mso-wrap-distance-left:9pt;mso-wrap-distance-top:0;mso-wrap-distance-right:9pt;mso-wrap-distance-bottom:0;mso-position-horizontal:absolute;mso-position-horizontal-relative:margin;mso-position-vertical:absolute;mso-position-vertical-relative:text;mso-width-percent:0;mso-height-percent:0;mso-width-relative:margin;mso-height-relative:margin;v-text-anchor:top" o:gfxdata="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" filled="f" stroked="f">
                 <v:textbox>
                   <w:txbxContent>
                     <w:p>
@@ -525,6 +609,18 @@
           </mc:Fallback>
         </mc:AlternateContent>
       </w:r>
+    </w:p>
+    <w:p>
+      <w:pPr>
+        <w:spacing w:line="240" w:lineRule="auto"/>
+        <w:jc w:val="center"/>
+        <w:rPr>
+          <w:rFonts w:ascii="Amasis MT Pro Medium" w:hAnsi="Amasis MT Pro Medium" w:cstheme="minorHAnsi"/>
+          <w:color w:val="FF0000"/>
+          <w:sz w:val="24"/>
+          <w:szCs w:val="24"/>
+        </w:rPr>
+      </w:pPr>
       <w:r>
         <w:rPr>
           <w:noProof/>
@@ -532,16 +628,16 @@
         <mc:AlternateContent>
           <mc:Choice Requires="wps">
             <w:drawing>
-              <wp:anchor distT="0" distB="0" distL="114300" distR="114300" simplePos="0" relativeHeight="251662336" behindDoc="0" locked="0" layoutInCell="1" allowOverlap="1" wp14:anchorId="6DB6471D" wp14:editId="5F71CC5B">
+              <wp:anchor distT="0" distB="0" distL="114300" distR="114300" simplePos="0" relativeHeight="251662336" behindDoc="0" locked="0" layoutInCell="1" allowOverlap="1" wp14:anchorId="6DB6471D" wp14:editId="76403E46">
                 <wp:simplePos x="0" y="0"/>
                 <wp:positionH relativeFrom="margin">
-                  <wp:align>left</wp:align>
+                  <wp:posOffset>133350</wp:posOffset>
                 </wp:positionH>
                 <wp:positionV relativeFrom="paragraph">
-                  <wp:posOffset>438785</wp:posOffset>
+                  <wp:posOffset>74295</wp:posOffset>
                 </wp:positionV>
-                <wp:extent cx="1828800" cy="1386840"/>
-                <wp:effectExtent l="0" t="0" r="0" b="3810"/>
+                <wp:extent cx="1828800" cy="590550"/>
+                <wp:effectExtent l="0" t="0" r="0" b="0"/>
                 <wp:wrapSquare wrapText="bothSides"/>
                 <wp:docPr id="6" name="Text Box 6"/>
                 <wp:cNvGraphicFramePr/>
@@ -552,7 +648,7 @@
                       <wps:spPr>
                         <a:xfrm>
                           <a:off x="0" y="0"/>
-                          <a:ext cx="1828800" cy="1386840"/>
+                          <a:ext cx="1828800" cy="590550"/>
                         </a:xfrm>
                         <a:prstGeom prst="rect">
                           <a:avLst/>
@@ -666,7 +762,7 @@
           </mc:Choice>
           <mc:Fallback>
             <w:pict>
-              <v:shape w14:anchorId="6DB6471D" id="Text Box 6" o:spid="_x0000_s1028" type="#_x0000_t202" style="position:absolute;left:0;text-align:left;margin-left:0;margin-top:34.55pt;width:2in;height:109.2pt;z-index:251662336;visibility:visible;mso-wrap-style:none;mso-height-percent:0;mso-wrap-distance-left:9pt;mso-wrap-distance-top:0;mso-wrap-distance-right:9pt;mso-wrap-distance-bottom:0;mso-position-horizontal:left;mso-position-horizontal-relative:margin;mso-position-vertical:absolute;mso-position-vertical-relative:text;mso-height-percent:0;mso-height-relative:margin;v-text-anchor:top" o:gfxdata="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" filled="f" stroked="f">
+              <v:shape id="Text Box 6" o:spid="_x0000_s1028" type="#_x0000_t202" style="position:absolute;left:0;text-align:left;margin-left:10.5pt;margin-top:5.85pt;width:2in;height:46.5pt;z-index:251662336;visibility:visible;mso-wrap-style:none;mso-height-percent:0;mso-wrap-distance-left:9pt;mso-wrap-distance-top:0;mso-wrap-distance-right:9pt;mso-wrap-distance-bottom:0;mso-position-horizontal:absolute;mso-position-horizontal-relative:margin;mso-position-vertical:absolute;mso-position-vertical-relative:text;mso-height-percent:0;mso-height-relative:margin;v-text-anchor:top" o:gfxdata="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" filled="f" stroked="f">
                 <v:textbox>
                   <w:txbxContent>
                     <w:p>
@@ -760,42 +856,6 @@
           </mc:Fallback>
         </mc:AlternateContent>
       </w:r>
-    </w:p>
-    <w:p>
-      <w:pPr>
-        <w:spacing w:line="240" w:lineRule="auto"/>
-        <w:jc w:val="center"/>
-        <w:rPr>
-          <w:rFonts w:ascii="Amasis MT Pro Medium" w:hAnsi="Amasis MT Pro Medium" w:cstheme="minorHAnsi"/>
-          <w:color w:val="FF0000"/>
-          <w:sz w:val="24"/>
-          <w:szCs w:val="24"/>
-        </w:rPr>
-      </w:pPr>
-    </w:p>
-    <w:p>
-      <w:pPr>
-        <w:spacing w:line="240" w:lineRule="auto"/>
-        <w:jc w:val="center"/>
-        <w:rPr>
-          <w:rFonts w:ascii="Amasis MT Pro Medium" w:hAnsi="Amasis MT Pro Medium" w:cstheme="minorHAnsi"/>
-          <w:color w:val="FF0000"/>
-          <w:sz w:val="24"/>
-          <w:szCs w:val="24"/>
-        </w:rPr>
-      </w:pPr>
-    </w:p>
-    <w:p>
-      <w:pPr>
-        <w:spacing w:line="240" w:lineRule="auto"/>
-        <w:jc w:val="center"/>
-        <w:rPr>
-          <w:rFonts w:ascii="Amasis MT Pro Medium" w:hAnsi="Amasis MT Pro Medium" w:cstheme="minorHAnsi"/>
-          <w:color w:val="FF0000"/>
-          <w:sz w:val="24"/>
-          <w:szCs w:val="24"/>
-        </w:rPr>
-      </w:pPr>
       <w:r>
         <w:rPr>
           <w:rFonts w:ascii="Amasis MT Pro Medium" w:hAnsi="Amasis MT Pro Medium" w:cstheme="minorHAnsi"/>
@@ -805,7 +865,7 @@
           <w:szCs w:val="24"/>
         </w:rPr>
         <w:drawing>
-          <wp:anchor distT="0" distB="0" distL="114300" distR="114300" simplePos="0" relativeHeight="251667456" behindDoc="1" locked="0" layoutInCell="1" allowOverlap="1" wp14:anchorId="7691721C" wp14:editId="71FE30C9">
+          <wp:anchor distT="0" distB="0" distL="114300" distR="114300" simplePos="0" relativeHeight="251667456" behindDoc="1" locked="0" layoutInCell="1" allowOverlap="1" wp14:anchorId="7691721C" wp14:editId="22D119AA">
             <wp:simplePos x="0" y="0"/>
             <wp:positionH relativeFrom="margin">
               <wp:align>center</wp:align>
@@ -836,7 +896,7 @@
                     <pic:cNvPicPr/>
                   </pic:nvPicPr>
                   <pic:blipFill>
-                    <a:blip r:embed="rId8">
+                    <a:blip r:embed="rId9">
                       <a:extLst>
                         <a:ext uri="{28A0092B-C50C-407E-A947-70E740481C1C}">
                           <a14:useLocalDpi xmlns:a14="http://schemas.microsoft.com/office/drawing/2010/main" val="0"/>
@@ -862,42 +922,6 @@
           </wp:anchor>
         </w:drawing>
       </w:r>
-    </w:p>
-    <w:p>
-      <w:pPr>
-        <w:spacing w:line="240" w:lineRule="auto"/>
-        <w:jc w:val="center"/>
-        <w:rPr>
-          <w:rFonts w:ascii="Amasis MT Pro Medium" w:hAnsi="Amasis MT Pro Medium" w:cstheme="minorHAnsi"/>
-          <w:color w:val="FF0000"/>
-          <w:sz w:val="24"/>
-          <w:szCs w:val="24"/>
-        </w:rPr>
-      </w:pPr>
-    </w:p>
-    <w:p>
-      <w:pPr>
-        <w:spacing w:line="240" w:lineRule="auto"/>
-        <w:jc w:val="center"/>
-        <w:rPr>
-          <w:rFonts w:ascii="Amasis MT Pro Medium" w:hAnsi="Amasis MT Pro Medium" w:cstheme="minorHAnsi"/>
-          <w:color w:val="FF0000"/>
-          <w:sz w:val="24"/>
-          <w:szCs w:val="24"/>
-        </w:rPr>
-      </w:pPr>
-    </w:p>
-    <w:p>
-      <w:pPr>
-        <w:spacing w:line="240" w:lineRule="auto"/>
-        <w:jc w:val="center"/>
-        <w:rPr>
-          <w:rFonts w:ascii="Amasis MT Pro Medium" w:hAnsi="Amasis MT Pro Medium" w:cstheme="minorHAnsi"/>
-          <w:color w:val="FF0000"/>
-          <w:sz w:val="24"/>
-          <w:szCs w:val="24"/>
-        </w:rPr>
-      </w:pPr>
     </w:p>
     <w:p>
       <w:pPr>
@@ -1926,7 +1950,7 @@
               </wp:anchor>
             </w:drawing>
           </mc:Choice>
-          <mc:Fallback>
+          <mc:Fallback xmlns:cx="http://schemas.microsoft.com/office/drawing/2014/chartex" xmlns:cx1="http://schemas.microsoft.com/office/drawing/2015/9/8/chartex" xmlns:cx2="http://schemas.microsoft.com/office/drawing/2015/10/21/chartex" xmlns:cx3="http://schemas.microsoft.com/office/drawing/2016/5/9/chartex" xmlns:cx4="http://schemas.microsoft.com/office/drawing/2016/5/10/chartex" xmlns:cx5="http://schemas.microsoft.com/office/drawing/2016/5/11/chartex" xmlns:cx6="http://schemas.microsoft.com/office/drawing/2016/5/12/chartex" xmlns:cx7="http://schemas.microsoft.com/office/drawing/2016/5/13/chartex" xmlns:cx8="http://schemas.microsoft.com/office/drawing/2016/5/14/chartex" xmlns:aink="http://schemas.microsoft.com/office/drawing/2016/ink" xmlns:am3d="http://schemas.microsoft.com/office/drawing/2017/model3d" xmlns:oel="http://schemas.microsoft.com/office/2019/extlst" xmlns:w15="http://schemas.microsoft.com/office/word/2012/wordml" xmlns:w16cex="http://schemas.microsoft.com/office/word/2018/wordml/cex" xmlns:w16cid="http://schemas.microsoft.com/office/word/2016/wordml/cid" xmlns:w16="http://schemas.microsoft.com/office/word/2018/wordml" xmlns:w16sdtdh="http://schemas.microsoft.com/office/word/2020/wordml/sdtdatahash" xmlns:w16se="http://schemas.microsoft.com/office/word/2015/wordml/symex">
             <w:pict>
               <v:shapetype w14:anchorId="6D7A3513" id="_x0000_t38" coordsize="21600,21600" o:spt="38" o:oned="t" path="m,c@0,0@1,5400@1,10800@1,16200@2,21600,21600,21600e" filled="f">
                 <v:formulas>
@@ -2017,7 +2041,7 @@
               </wp:anchor>
             </w:drawing>
           </mc:Choice>
-          <mc:Fallback>
+          <mc:Fallback xmlns:cx="http://schemas.microsoft.com/office/drawing/2014/chartex" xmlns:cx1="http://schemas.microsoft.com/office/drawing/2015/9/8/chartex" xmlns:cx2="http://schemas.microsoft.com/office/drawing/2015/10/21/chartex" xmlns:cx3="http://schemas.microsoft.com/office/drawing/2016/5/9/chartex" xmlns:cx4="http://schemas.microsoft.com/office/drawing/2016/5/10/chartex" xmlns:cx5="http://schemas.microsoft.com/office/drawing/2016/5/11/chartex" xmlns:cx6="http://schemas.microsoft.com/office/drawing/2016/5/12/chartex" xmlns:cx7="http://schemas.microsoft.com/office/drawing/2016/5/13/chartex" xmlns:cx8="http://schemas.microsoft.com/office/drawing/2016/5/14/chartex" xmlns:aink="http://schemas.microsoft.com/office/drawing/2016/ink" xmlns:am3d="http://schemas.microsoft.com/office/drawing/2017/model3d" xmlns:oel="http://schemas.microsoft.com/office/2019/extlst" xmlns:w15="http://schemas.microsoft.com/office/word/2012/wordml" xmlns:w16cex="http://schemas.microsoft.com/office/word/2018/wordml/cex" xmlns:w16cid="http://schemas.microsoft.com/office/word/2016/wordml/cid" xmlns:w16="http://schemas.microsoft.com/office/word/2018/wordml" xmlns:w16sdtdh="http://schemas.microsoft.com/office/word/2020/wordml/sdtdatahash" xmlns:w16se="http://schemas.microsoft.com/office/word/2015/wordml/symex">
             <w:pict>
               <v:shape w14:anchorId="39BFF6DF" id="Connector: Curved 3" o:spid="_x0000_s1026" type="#_x0000_t38" style="position:absolute;margin-left:81.4pt;margin-top:8.6pt;width:3.6pt;height:1in;flip:x;z-index:251659264;visibility:visible;mso-wrap-style:square;mso-width-percent:0;mso-height-percent:0;mso-wrap-distance-left:9pt;mso-wrap-distance-top:0;mso-wrap-distance-right:9pt;mso-wrap-distance-bottom:0;mso-position-horizontal:absolute;mso-position-horizontal-relative:text;mso-position-vertical:absolute;mso-position-vertical-relative:text;mso-width-percent:0;mso-height-percent:0;mso-width-relative:margin;mso-height-relative:margin" o:gfxdata="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" adj="301749" strokecolor="#4472c4 [3204]" strokeweight=".5pt">
                 <v:stroke startarrow="block" endarrow="block" joinstyle="miter"/>
@@ -2289,7 +2313,27 @@
           <w:sz w:val="24"/>
           <w:szCs w:val="24"/>
         </w:rPr>
-        <w:t xml:space="preserve">: The main principle of Agile process is </w:t>
+        <w:t xml:space="preserve">: The main principle of </w:t>
+      </w:r>
+      <w:proofErr w:type="gramStart"/>
+      <w:r>
+        <w:rPr>
+          <w:rFonts w:ascii="Amasis MT Pro Medium" w:hAnsi="Amasis MT Pro Medium" w:cstheme="minorHAnsi"/>
+          <w:color w:val="000000" w:themeColor="text1"/>
+          <w:sz w:val="24"/>
+          <w:szCs w:val="24"/>
+        </w:rPr>
+        <w:t>Agile</w:t>
+      </w:r>
+      <w:proofErr w:type="gramEnd"/>
+      <w:r>
+        <w:rPr>
+          <w:rFonts w:ascii="Amasis MT Pro Medium" w:hAnsi="Amasis MT Pro Medium" w:cstheme="minorHAnsi"/>
+          <w:color w:val="000000" w:themeColor="text1"/>
+          <w:sz w:val="24"/>
+          <w:szCs w:val="24"/>
+        </w:rPr>
+        <w:t xml:space="preserve"> process is </w:t>
       </w:r>
       <w:r>
         <w:rPr>
@@ -2347,7 +2391,27 @@
           <w:sz w:val="24"/>
           <w:szCs w:val="24"/>
         </w:rPr>
-        <w:t xml:space="preserve">Ex: Customer have 100 features in the software, in this case we will not deliver 100 features in one single software to the customer. At the same time, we don’t want customer to wait for long time to complete the development and testing. In Agile we </w:t>
+        <w:t xml:space="preserve">Ex: Customer have 100 features in the software, in this case we will not deliver 100 features </w:t>
+      </w:r>
+      <w:proofErr w:type="gramStart"/>
+      <w:r>
+        <w:rPr>
+          <w:rFonts w:ascii="Amasis MT Pro Medium" w:hAnsi="Amasis MT Pro Medium" w:cstheme="minorHAnsi"/>
+          <w:color w:val="000000" w:themeColor="text1"/>
+          <w:sz w:val="24"/>
+          <w:szCs w:val="24"/>
+        </w:rPr>
+        <w:t>in one single software</w:t>
+      </w:r>
+      <w:proofErr w:type="gramEnd"/>
+      <w:r>
+        <w:rPr>
+          <w:rFonts w:ascii="Amasis MT Pro Medium" w:hAnsi="Amasis MT Pro Medium" w:cstheme="minorHAnsi"/>
+          <w:color w:val="000000" w:themeColor="text1"/>
+          <w:sz w:val="24"/>
+          <w:szCs w:val="24"/>
+        </w:rPr>
+        <w:t xml:space="preserve"> to the customer. At the same time, we don’t want customer to wait for long time to complete the development and testing. In Agile we </w:t>
       </w:r>
       <w:r>
         <w:rPr>
@@ -2418,7 +2482,27 @@
           <w:sz w:val="24"/>
           <w:szCs w:val="24"/>
         </w:rPr>
-        <w:t xml:space="preserve"> In this case we will develop 4-5 feature and test it and deliver to the customer. Meanwhile customer using the features we will develop another feature and test it and deliver another version of software to the customer.</w:t>
+        <w:t xml:space="preserve"> In this case we will develop 4-5 </w:t>
+      </w:r>
+      <w:proofErr w:type="gramStart"/>
+      <w:r>
+        <w:rPr>
+          <w:rFonts w:ascii="Amasis MT Pro Medium" w:hAnsi="Amasis MT Pro Medium" w:cstheme="minorHAnsi"/>
+          <w:color w:val="000000" w:themeColor="text1"/>
+          <w:sz w:val="24"/>
+          <w:szCs w:val="24"/>
+        </w:rPr>
+        <w:t>feature</w:t>
+      </w:r>
+      <w:proofErr w:type="gramEnd"/>
+      <w:r>
+        <w:rPr>
+          <w:rFonts w:ascii="Amasis MT Pro Medium" w:hAnsi="Amasis MT Pro Medium" w:cstheme="minorHAnsi"/>
+          <w:color w:val="000000" w:themeColor="text1"/>
+          <w:sz w:val="24"/>
+          <w:szCs w:val="24"/>
+        </w:rPr>
+        <w:t xml:space="preserve"> and test it and deliver to the customer. Meanwhile customer using the features we will develop another feature and test it and deliver another version of software to the customer.</w:t>
       </w:r>
     </w:p>
     <w:p>
@@ -2609,7 +2693,67 @@
           <w:sz w:val="24"/>
           <w:szCs w:val="24"/>
         </w:rPr>
-        <w:t>developer, tester, and customer. They are collectively work towards one goal. Here the communication will be good and directly interact with customer, developer, tester, and product owner. Everybody together sits and communicate. Multiple meetings will be conducted.</w:t>
+        <w:t xml:space="preserve">developer, tester, and customer. They are collectively </w:t>
+      </w:r>
+      <w:proofErr w:type="gramStart"/>
+      <w:r>
+        <w:rPr>
+          <w:rFonts w:ascii="Amasis MT Pro Medium" w:hAnsi="Amasis MT Pro Medium" w:cstheme="minorHAnsi"/>
+          <w:color w:val="000000" w:themeColor="text1"/>
+          <w:sz w:val="24"/>
+          <w:szCs w:val="24"/>
+        </w:rPr>
+        <w:t>work</w:t>
+      </w:r>
+      <w:proofErr w:type="gramEnd"/>
+      <w:r>
+        <w:rPr>
+          <w:rFonts w:ascii="Amasis MT Pro Medium" w:hAnsi="Amasis MT Pro Medium" w:cstheme="minorHAnsi"/>
+          <w:color w:val="000000" w:themeColor="text1"/>
+          <w:sz w:val="24"/>
+          <w:szCs w:val="24"/>
+        </w:rPr>
+        <w:t xml:space="preserve"> towards one goal. Here the communication will be good and directly </w:t>
+      </w:r>
+      <w:proofErr w:type="gramStart"/>
+      <w:r>
+        <w:rPr>
+          <w:rFonts w:ascii="Amasis MT Pro Medium" w:hAnsi="Amasis MT Pro Medium" w:cstheme="minorHAnsi"/>
+          <w:color w:val="000000" w:themeColor="text1"/>
+          <w:sz w:val="24"/>
+          <w:szCs w:val="24"/>
+        </w:rPr>
+        <w:t>interact</w:t>
+      </w:r>
+      <w:proofErr w:type="gramEnd"/>
+      <w:r>
+        <w:rPr>
+          <w:rFonts w:ascii="Amasis MT Pro Medium" w:hAnsi="Amasis MT Pro Medium" w:cstheme="minorHAnsi"/>
+          <w:color w:val="000000" w:themeColor="text1"/>
+          <w:sz w:val="24"/>
+          <w:szCs w:val="24"/>
+        </w:rPr>
+        <w:t xml:space="preserve"> with customer, developer, tester, and product owner. Everybody together sits and </w:t>
+      </w:r>
+      <w:proofErr w:type="gramStart"/>
+      <w:r>
+        <w:rPr>
+          <w:rFonts w:ascii="Amasis MT Pro Medium" w:hAnsi="Amasis MT Pro Medium" w:cstheme="minorHAnsi"/>
+          <w:color w:val="000000" w:themeColor="text1"/>
+          <w:sz w:val="24"/>
+          <w:szCs w:val="24"/>
+        </w:rPr>
+        <w:t>communicate</w:t>
+      </w:r>
+      <w:proofErr w:type="gramEnd"/>
+      <w:r>
+        <w:rPr>
+          <w:rFonts w:ascii="Amasis MT Pro Medium" w:hAnsi="Amasis MT Pro Medium" w:cstheme="minorHAnsi"/>
+          <w:color w:val="000000" w:themeColor="text1"/>
+          <w:sz w:val="24"/>
+          <w:szCs w:val="24"/>
+        </w:rPr>
+        <w:t>. Multiple meetings will be conducted.</w:t>
       </w:r>
     </w:p>
     <w:p>
@@ -3052,7 +3196,27 @@
           <w:sz w:val="24"/>
           <w:szCs w:val="24"/>
         </w:rPr>
-        <w:t xml:space="preserve"> by following Agile principles.</w:t>
+        <w:t xml:space="preserve"> by following </w:t>
+      </w:r>
+      <w:proofErr w:type="gramStart"/>
+      <w:r>
+        <w:rPr>
+          <w:rFonts w:ascii="Amasis MT Pro Medium" w:hAnsi="Amasis MT Pro Medium" w:cstheme="minorHAnsi"/>
+          <w:color w:val="000000" w:themeColor="text1"/>
+          <w:sz w:val="24"/>
+          <w:szCs w:val="24"/>
+        </w:rPr>
+        <w:t>Agile</w:t>
+      </w:r>
+      <w:proofErr w:type="gramEnd"/>
+      <w:r>
+        <w:rPr>
+          <w:rFonts w:ascii="Amasis MT Pro Medium" w:hAnsi="Amasis MT Pro Medium" w:cstheme="minorHAnsi"/>
+          <w:color w:val="000000" w:themeColor="text1"/>
+          <w:sz w:val="24"/>
+          <w:szCs w:val="24"/>
+        </w:rPr>
+        <w:t xml:space="preserve"> principles.</w:t>
       </w:r>
     </w:p>
     <w:p>
@@ -3148,7 +3312,27 @@
           <w:sz w:val="24"/>
           <w:szCs w:val="24"/>
         </w:rPr>
-        <w:t>we call them Agile team/Scrum team.</w:t>
+        <w:t xml:space="preserve">we call them </w:t>
+      </w:r>
+      <w:proofErr w:type="gramStart"/>
+      <w:r>
+        <w:rPr>
+          <w:rFonts w:ascii="Amasis MT Pro Medium" w:hAnsi="Amasis MT Pro Medium" w:cstheme="minorHAnsi"/>
+          <w:color w:val="000000" w:themeColor="text1"/>
+          <w:sz w:val="24"/>
+          <w:szCs w:val="24"/>
+        </w:rPr>
+        <w:t>Agile</w:t>
+      </w:r>
+      <w:proofErr w:type="gramEnd"/>
+      <w:r>
+        <w:rPr>
+          <w:rFonts w:ascii="Amasis MT Pro Medium" w:hAnsi="Amasis MT Pro Medium" w:cstheme="minorHAnsi"/>
+          <w:color w:val="000000" w:themeColor="text1"/>
+          <w:sz w:val="24"/>
+          <w:szCs w:val="24"/>
+        </w:rPr>
+        <w:t xml:space="preserve"> team/Scrum team.</w:t>
       </w:r>
     </w:p>
     <w:p>
@@ -3457,7 +3641,27 @@
           <w:sz w:val="24"/>
           <w:szCs w:val="24"/>
         </w:rPr>
-        <w:t>Product owner defines the feature of the product. He/she is the actual person who will write the features of the application. He/she is the guy who always contact to the customer and get the inputs/requirements from the customer, and he/she will take care of defining all the feature of the product.</w:t>
+        <w:t xml:space="preserve">Product owner defines the feature of the product. He/she is the actual person who will write the features of the application. He/she is the </w:t>
+      </w:r>
+      <w:proofErr w:type="gramStart"/>
+      <w:r>
+        <w:rPr>
+          <w:rFonts w:ascii="Amasis MT Pro Medium" w:hAnsi="Amasis MT Pro Medium" w:cstheme="minorHAnsi"/>
+          <w:color w:val="000000" w:themeColor="text1"/>
+          <w:sz w:val="24"/>
+          <w:szCs w:val="24"/>
+        </w:rPr>
+        <w:t>guy who always contact</w:t>
+      </w:r>
+      <w:proofErr w:type="gramEnd"/>
+      <w:r>
+        <w:rPr>
+          <w:rFonts w:ascii="Amasis MT Pro Medium" w:hAnsi="Amasis MT Pro Medium" w:cstheme="minorHAnsi"/>
+          <w:color w:val="000000" w:themeColor="text1"/>
+          <w:sz w:val="24"/>
+          <w:szCs w:val="24"/>
+        </w:rPr>
+        <w:t xml:space="preserve"> to the customer and get the inputs/requirements from the customer, and he/she will take care of defining all the feature of the product.</w:t>
       </w:r>
     </w:p>
     <w:p>
@@ -3511,14 +3715,26 @@
           <w:szCs w:val="24"/>
         </w:rPr>
       </w:pPr>
-      <w:r>
-        <w:rPr>
-          <w:rFonts w:ascii="Amasis MT Pro Medium" w:hAnsi="Amasis MT Pro Medium" w:cstheme="minorHAnsi"/>
-          <w:color w:val="000000" w:themeColor="text1"/>
-          <w:sz w:val="24"/>
-          <w:szCs w:val="24"/>
-        </w:rPr>
-        <w:t>collected he/she will prioritize them so what are the mainly features required for the market/customer.</w:t>
+      <w:proofErr w:type="gramStart"/>
+      <w:r>
+        <w:rPr>
+          <w:rFonts w:ascii="Amasis MT Pro Medium" w:hAnsi="Amasis MT Pro Medium" w:cstheme="minorHAnsi"/>
+          <w:color w:val="000000" w:themeColor="text1"/>
+          <w:sz w:val="24"/>
+          <w:szCs w:val="24"/>
+        </w:rPr>
+        <w:lastRenderedPageBreak/>
+        <w:t>collected</w:t>
+      </w:r>
+      <w:proofErr w:type="gramEnd"/>
+      <w:r>
+        <w:rPr>
+          <w:rFonts w:ascii="Amasis MT Pro Medium" w:hAnsi="Amasis MT Pro Medium" w:cstheme="minorHAnsi"/>
+          <w:color w:val="000000" w:themeColor="text1"/>
+          <w:sz w:val="24"/>
+          <w:szCs w:val="24"/>
+        </w:rPr>
+        <w:t xml:space="preserve"> he/she will prioritize them so what are the mainly features required for the market/customer.</w:t>
       </w:r>
     </w:p>
     <w:p>
@@ -3544,16 +3760,76 @@
           <w:sz w:val="24"/>
           <w:szCs w:val="24"/>
         </w:rPr>
-        <w:t xml:space="preserve">Adjust features and priority every iteration as needed. E.g., we have 100 features to be develop for the product. Among those features </w:t>
-      </w:r>
-      <w:r>
-        <w:rPr>
-          <w:rFonts w:ascii="Amasis MT Pro Medium" w:hAnsi="Amasis MT Pro Medium" w:cstheme="minorHAnsi"/>
-          <w:color w:val="000000" w:themeColor="text1"/>
-          <w:sz w:val="24"/>
-          <w:szCs w:val="24"/>
-        </w:rPr>
-        <w:t>he/she will decide what are the feature need to be implemented first. What are the features need to be implemented in next cycle? What are the features need to be implemented in third cycle? He/she will adjust the featured according to the priority in every iteration/cycle as needed.</w:t>
+        <w:t xml:space="preserve">Adjust features and priority </w:t>
+      </w:r>
+      <w:proofErr w:type="gramStart"/>
+      <w:r>
+        <w:rPr>
+          <w:rFonts w:ascii="Amasis MT Pro Medium" w:hAnsi="Amasis MT Pro Medium" w:cstheme="minorHAnsi"/>
+          <w:color w:val="000000" w:themeColor="text1"/>
+          <w:sz w:val="24"/>
+          <w:szCs w:val="24"/>
+        </w:rPr>
+        <w:t>every iteration</w:t>
+      </w:r>
+      <w:proofErr w:type="gramEnd"/>
+      <w:r>
+        <w:rPr>
+          <w:rFonts w:ascii="Amasis MT Pro Medium" w:hAnsi="Amasis MT Pro Medium" w:cstheme="minorHAnsi"/>
+          <w:color w:val="000000" w:themeColor="text1"/>
+          <w:sz w:val="24"/>
+          <w:szCs w:val="24"/>
+        </w:rPr>
+        <w:t xml:space="preserve"> as needed. E.g., we have 100 features to be </w:t>
+      </w:r>
+      <w:proofErr w:type="gramStart"/>
+      <w:r>
+        <w:rPr>
+          <w:rFonts w:ascii="Amasis MT Pro Medium" w:hAnsi="Amasis MT Pro Medium" w:cstheme="minorHAnsi"/>
+          <w:color w:val="000000" w:themeColor="text1"/>
+          <w:sz w:val="24"/>
+          <w:szCs w:val="24"/>
+        </w:rPr>
+        <w:t>develop</w:t>
+      </w:r>
+      <w:proofErr w:type="gramEnd"/>
+      <w:r>
+        <w:rPr>
+          <w:rFonts w:ascii="Amasis MT Pro Medium" w:hAnsi="Amasis MT Pro Medium" w:cstheme="minorHAnsi"/>
+          <w:color w:val="000000" w:themeColor="text1"/>
+          <w:sz w:val="24"/>
+          <w:szCs w:val="24"/>
+        </w:rPr>
+        <w:t xml:space="preserve"> for the product. Among those features </w:t>
+      </w:r>
+      <w:r>
+        <w:rPr>
+          <w:rFonts w:ascii="Amasis MT Pro Medium" w:hAnsi="Amasis MT Pro Medium" w:cstheme="minorHAnsi"/>
+          <w:color w:val="000000" w:themeColor="text1"/>
+          <w:sz w:val="24"/>
+          <w:szCs w:val="24"/>
+        </w:rPr>
+        <w:t xml:space="preserve">he/she will decide what </w:t>
+      </w:r>
+      <w:proofErr w:type="gramStart"/>
+      <w:r>
+        <w:rPr>
+          <w:rFonts w:ascii="Amasis MT Pro Medium" w:hAnsi="Amasis MT Pro Medium" w:cstheme="minorHAnsi"/>
+          <w:color w:val="000000" w:themeColor="text1"/>
+          <w:sz w:val="24"/>
+          <w:szCs w:val="24"/>
+        </w:rPr>
+        <w:t>are the feature need</w:t>
+      </w:r>
+      <w:proofErr w:type="gramEnd"/>
+      <w:r>
+        <w:rPr>
+          <w:rFonts w:ascii="Amasis MT Pro Medium" w:hAnsi="Amasis MT Pro Medium" w:cstheme="minorHAnsi"/>
+          <w:color w:val="000000" w:themeColor="text1"/>
+          <w:sz w:val="24"/>
+          <w:szCs w:val="24"/>
+        </w:rPr>
+        <w:t xml:space="preserve"> to be implemented first. What are the features need to be implemented in next cycle? What are the features need to be implemented in third cycle? He/she will adjust the featured according to the priority in every iteration/cycle as needed.</w:t>
       </w:r>
     </w:p>
     <w:p>
@@ -3719,7 +3995,67 @@
           <w:sz w:val="24"/>
           <w:szCs w:val="24"/>
         </w:rPr>
-        <w:t xml:space="preserve">He is facilitating and drive the Agile process. Scrum master is aware of Agile process, he knows each activity of Agile process and he know how to drive the process. He makes sure rest of the people like developer, tester and everybody who is there in the project team are following the Agile process properly or not. </w:t>
+        <w:t xml:space="preserve">He is facilitating and drive the </w:t>
+      </w:r>
+      <w:proofErr w:type="gramStart"/>
+      <w:r>
+        <w:rPr>
+          <w:rFonts w:ascii="Amasis MT Pro Medium" w:hAnsi="Amasis MT Pro Medium" w:cstheme="minorHAnsi"/>
+          <w:color w:val="000000" w:themeColor="text1"/>
+          <w:sz w:val="24"/>
+          <w:szCs w:val="24"/>
+        </w:rPr>
+        <w:t>Agile</w:t>
+      </w:r>
+      <w:proofErr w:type="gramEnd"/>
+      <w:r>
+        <w:rPr>
+          <w:rFonts w:ascii="Amasis MT Pro Medium" w:hAnsi="Amasis MT Pro Medium" w:cstheme="minorHAnsi"/>
+          <w:color w:val="000000" w:themeColor="text1"/>
+          <w:sz w:val="24"/>
+          <w:szCs w:val="24"/>
+        </w:rPr>
+        <w:t xml:space="preserve"> process. Scrum master is aware of </w:t>
+      </w:r>
+      <w:proofErr w:type="gramStart"/>
+      <w:r>
+        <w:rPr>
+          <w:rFonts w:ascii="Amasis MT Pro Medium" w:hAnsi="Amasis MT Pro Medium" w:cstheme="minorHAnsi"/>
+          <w:color w:val="000000" w:themeColor="text1"/>
+          <w:sz w:val="24"/>
+          <w:szCs w:val="24"/>
+        </w:rPr>
+        <w:t>Agile</w:t>
+      </w:r>
+      <w:proofErr w:type="gramEnd"/>
+      <w:r>
+        <w:rPr>
+          <w:rFonts w:ascii="Amasis MT Pro Medium" w:hAnsi="Amasis MT Pro Medium" w:cstheme="minorHAnsi"/>
+          <w:color w:val="000000" w:themeColor="text1"/>
+          <w:sz w:val="24"/>
+          <w:szCs w:val="24"/>
+        </w:rPr>
+        <w:t xml:space="preserve"> process, he knows each activity of Agile process and he know how to drive the process. He makes sure rest of the people like developer, tester and everybody who is there in the project team are following the </w:t>
+      </w:r>
+      <w:proofErr w:type="gramStart"/>
+      <w:r>
+        <w:rPr>
+          <w:rFonts w:ascii="Amasis MT Pro Medium" w:hAnsi="Amasis MT Pro Medium" w:cstheme="minorHAnsi"/>
+          <w:color w:val="000000" w:themeColor="text1"/>
+          <w:sz w:val="24"/>
+          <w:szCs w:val="24"/>
+        </w:rPr>
+        <w:t>Agile</w:t>
+      </w:r>
+      <w:proofErr w:type="gramEnd"/>
+      <w:r>
+        <w:rPr>
+          <w:rFonts w:ascii="Amasis MT Pro Medium" w:hAnsi="Amasis MT Pro Medium" w:cstheme="minorHAnsi"/>
+          <w:color w:val="000000" w:themeColor="text1"/>
+          <w:sz w:val="24"/>
+          <w:szCs w:val="24"/>
+        </w:rPr>
+        <w:t xml:space="preserve"> process properly or not. </w:t>
       </w:r>
       <w:r>
         <w:rPr>
@@ -3814,7 +4150,27 @@
           <w:sz w:val="24"/>
           <w:szCs w:val="24"/>
         </w:rPr>
-        <w:t>If there are any blocker, there is any miscommunication between team or if there are any other issues, he is responsible guy to solve those issues.</w:t>
+        <w:t xml:space="preserve">If there </w:t>
+      </w:r>
+      <w:proofErr w:type="gramStart"/>
+      <w:r>
+        <w:rPr>
+          <w:rFonts w:ascii="Amasis MT Pro Medium" w:hAnsi="Amasis MT Pro Medium" w:cstheme="minorHAnsi"/>
+          <w:color w:val="000000" w:themeColor="text1"/>
+          <w:sz w:val="24"/>
+          <w:szCs w:val="24"/>
+        </w:rPr>
+        <w:t>are any blocker</w:t>
+      </w:r>
+      <w:proofErr w:type="gramEnd"/>
+      <w:r>
+        <w:rPr>
+          <w:rFonts w:ascii="Amasis MT Pro Medium" w:hAnsi="Amasis MT Pro Medium" w:cstheme="minorHAnsi"/>
+          <w:color w:val="000000" w:themeColor="text1"/>
+          <w:sz w:val="24"/>
+          <w:szCs w:val="24"/>
+        </w:rPr>
+        <w:t>, there is any miscommunication between team or if there are any other issues, he is responsible guy to solve those issues.</w:t>
       </w:r>
     </w:p>
     <w:p>
@@ -4047,7 +4403,6 @@
           <w:sz w:val="24"/>
           <w:szCs w:val="24"/>
         </w:rPr>
-        <w:lastRenderedPageBreak/>
         <w:t xml:space="preserve"> </w:t>
       </w:r>
       <w:r>
@@ -4092,6 +4447,7 @@
           <w:sz w:val="24"/>
           <w:szCs w:val="24"/>
         </w:rPr>
+        <w:lastRenderedPageBreak/>
         <w:t>Test the software including Understanding the requirements, writing the test cases, executing the test cases, bug reporting, static testing, Integration testing, functional and regression testing etc.</w:t>
       </w:r>
     </w:p>
@@ -4165,7 +4521,27 @@
           <w:sz w:val="24"/>
           <w:szCs w:val="24"/>
         </w:rPr>
-        <w:t>: A feature/module in a software.</w:t>
+        <w:t xml:space="preserve">: A feature/module in </w:t>
+      </w:r>
+      <w:proofErr w:type="gramStart"/>
+      <w:r>
+        <w:rPr>
+          <w:rFonts w:ascii="Amasis MT Pro Medium" w:hAnsi="Amasis MT Pro Medium" w:cstheme="minorHAnsi"/>
+          <w:color w:val="000000" w:themeColor="text1"/>
+          <w:sz w:val="24"/>
+          <w:szCs w:val="24"/>
+        </w:rPr>
+        <w:t>a software</w:t>
+      </w:r>
+      <w:proofErr w:type="gramEnd"/>
+      <w:r>
+        <w:rPr>
+          <w:rFonts w:ascii="Amasis MT Pro Medium" w:hAnsi="Amasis MT Pro Medium" w:cstheme="minorHAnsi"/>
+          <w:color w:val="000000" w:themeColor="text1"/>
+          <w:sz w:val="24"/>
+          <w:szCs w:val="24"/>
+        </w:rPr>
+        <w:t>.</w:t>
       </w:r>
     </w:p>
     <w:p>
@@ -4205,7 +4581,27 @@
           <w:sz w:val="24"/>
           <w:szCs w:val="24"/>
         </w:rPr>
-        <w:t xml:space="preserve"> we call them as a functionality or feature but here we don’t use such type of terms here we called this as User Story. Whenever we say User Story that represent </w:t>
+        <w:t xml:space="preserve"> we call them as a functionality or feature but here we don’t use such type of terms here we called this as User Story. Whenever we say User Story that </w:t>
+      </w:r>
+      <w:proofErr w:type="gramStart"/>
+      <w:r>
+        <w:rPr>
+          <w:rFonts w:ascii="Amasis MT Pro Medium" w:hAnsi="Amasis MT Pro Medium" w:cstheme="minorHAnsi"/>
+          <w:color w:val="000000" w:themeColor="text1"/>
+          <w:sz w:val="24"/>
+          <w:szCs w:val="24"/>
+        </w:rPr>
+        <w:t>represent</w:t>
+      </w:r>
+      <w:proofErr w:type="gramEnd"/>
+      <w:r>
+        <w:rPr>
+          <w:rFonts w:ascii="Amasis MT Pro Medium" w:hAnsi="Amasis MT Pro Medium" w:cstheme="minorHAnsi"/>
+          <w:color w:val="000000" w:themeColor="text1"/>
+          <w:sz w:val="24"/>
+          <w:szCs w:val="24"/>
+        </w:rPr>
+        <w:t xml:space="preserve"> </w:t>
       </w:r>
       <w:r>
         <w:rPr>
@@ -4520,7 +4916,7 @@
               </wp:anchor>
             </w:drawing>
           </mc:Choice>
-          <mc:Fallback>
+          <mc:Fallback xmlns:cx="http://schemas.microsoft.com/office/drawing/2014/chartex" xmlns:cx1="http://schemas.microsoft.com/office/drawing/2015/9/8/chartex" xmlns:cx2="http://schemas.microsoft.com/office/drawing/2015/10/21/chartex" xmlns:cx3="http://schemas.microsoft.com/office/drawing/2016/5/9/chartex" xmlns:cx4="http://schemas.microsoft.com/office/drawing/2016/5/10/chartex" xmlns:cx5="http://schemas.microsoft.com/office/drawing/2016/5/11/chartex" xmlns:cx6="http://schemas.microsoft.com/office/drawing/2016/5/12/chartex" xmlns:cx7="http://schemas.microsoft.com/office/drawing/2016/5/13/chartex" xmlns:cx8="http://schemas.microsoft.com/office/drawing/2016/5/14/chartex" xmlns:aink="http://schemas.microsoft.com/office/drawing/2016/ink" xmlns:am3d="http://schemas.microsoft.com/office/drawing/2017/model3d" xmlns:oel="http://schemas.microsoft.com/office/2019/extlst" xmlns:w15="http://schemas.microsoft.com/office/word/2012/wordml" xmlns:w16cex="http://schemas.microsoft.com/office/word/2018/wordml/cex" xmlns:w16cid="http://schemas.microsoft.com/office/word/2016/wordml/cid" xmlns:w16="http://schemas.microsoft.com/office/word/2018/wordml" xmlns:w16sdtdh="http://schemas.microsoft.com/office/word/2020/wordml/sdtdatahash" xmlns:w16se="http://schemas.microsoft.com/office/word/2015/wordml/symex">
             <w:pict>
               <v:shape w14:anchorId="3FF11FA9" id="Connector: Curved 9" o:spid="_x0000_s1026" type="#_x0000_t38" style="position:absolute;margin-left:317.5pt;margin-top:5.6pt;width:5.5pt;height:76pt;z-index:251670528;visibility:visible;mso-wrap-style:square;mso-width-percent:0;mso-height-percent:0;mso-wrap-distance-left:9pt;mso-wrap-distance-top:0;mso-wrap-distance-right:9pt;mso-wrap-distance-bottom:0;mso-position-horizontal:absolute;mso-position-horizontal-relative:text;mso-position-vertical:absolute;mso-position-vertical-relative:text;mso-width-percent:0;mso-height-percent:0;mso-width-relative:margin;mso-height-relative:margin" o:gfxdata="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" adj="244656" strokecolor="#4472c4 [3204]" strokeweight=".5pt">
                 <v:stroke startarrow="block" endarrow="block" joinstyle="miter"/>
@@ -4595,7 +4991,7 @@
               </wp:anchor>
             </w:drawing>
           </mc:Choice>
-          <mc:Fallback>
+          <mc:Fallback xmlns:cx="http://schemas.microsoft.com/office/drawing/2014/chartex" xmlns:cx1="http://schemas.microsoft.com/office/drawing/2015/9/8/chartex" xmlns:cx2="http://schemas.microsoft.com/office/drawing/2015/10/21/chartex" xmlns:cx3="http://schemas.microsoft.com/office/drawing/2016/5/9/chartex" xmlns:cx4="http://schemas.microsoft.com/office/drawing/2016/5/10/chartex" xmlns:cx5="http://schemas.microsoft.com/office/drawing/2016/5/11/chartex" xmlns:cx6="http://schemas.microsoft.com/office/drawing/2016/5/12/chartex" xmlns:cx7="http://schemas.microsoft.com/office/drawing/2016/5/13/chartex" xmlns:cx8="http://schemas.microsoft.com/office/drawing/2016/5/14/chartex" xmlns:aink="http://schemas.microsoft.com/office/drawing/2016/ink" xmlns:am3d="http://schemas.microsoft.com/office/drawing/2017/model3d" xmlns:oel="http://schemas.microsoft.com/office/2019/extlst" xmlns:w15="http://schemas.microsoft.com/office/word/2012/wordml" xmlns:w16cex="http://schemas.microsoft.com/office/word/2018/wordml/cex" xmlns:w16cid="http://schemas.microsoft.com/office/word/2016/wordml/cid" xmlns:w16="http://schemas.microsoft.com/office/word/2018/wordml" xmlns:w16sdtdh="http://schemas.microsoft.com/office/word/2020/wordml/sdtdatahash" xmlns:w16se="http://schemas.microsoft.com/office/word/2015/wordml/symex">
             <w:pict>
               <v:shape w14:anchorId="282516BE" id="Connector: Curved 10" o:spid="_x0000_s1026" type="#_x0000_t38" style="position:absolute;margin-left:159.4pt;margin-top:8.6pt;width:3.6pt;height:1in;flip:x;z-index:251669504;visibility:visible;mso-wrap-style:square;mso-width-percent:0;mso-height-percent:0;mso-wrap-distance-left:9pt;mso-wrap-distance-top:0;mso-wrap-distance-right:9pt;mso-wrap-distance-bottom:0;mso-position-horizontal:absolute;mso-position-horizontal-relative:text;mso-position-vertical:absolute;mso-position-vertical-relative:text;mso-width-percent:0;mso-height-percent:0;mso-width-relative:margin;mso-height-relative:margin" o:gfxdata="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" adj="301749" strokecolor="#4472c4 [3204]" strokeweight=".5pt">
                 <v:stroke startarrow="block" endarrow="block" joinstyle="miter"/>
@@ -5053,14 +5449,25 @@
           <w:szCs w:val="24"/>
         </w:rPr>
       </w:pPr>
-      <w:r>
-        <w:rPr>
-          <w:rFonts w:ascii="Amasis MT Pro Medium" w:hAnsi="Amasis MT Pro Medium" w:cstheme="minorHAnsi"/>
-          <w:color w:val="000000" w:themeColor="text1"/>
-          <w:sz w:val="24"/>
-          <w:szCs w:val="24"/>
-        </w:rPr>
-        <w:t xml:space="preserve">what </w:t>
+      <w:proofErr w:type="gramStart"/>
+      <w:r>
+        <w:rPr>
+          <w:rFonts w:ascii="Amasis MT Pro Medium" w:hAnsi="Amasis MT Pro Medium" w:cstheme="minorHAnsi"/>
+          <w:color w:val="000000" w:themeColor="text1"/>
+          <w:sz w:val="24"/>
+          <w:szCs w:val="24"/>
+        </w:rPr>
+        <w:t>what</w:t>
+      </w:r>
+      <w:proofErr w:type="gramEnd"/>
+      <w:r>
+        <w:rPr>
+          <w:rFonts w:ascii="Amasis MT Pro Medium" w:hAnsi="Amasis MT Pro Medium" w:cstheme="minorHAnsi"/>
+          <w:color w:val="000000" w:themeColor="text1"/>
+          <w:sz w:val="24"/>
+          <w:szCs w:val="24"/>
+        </w:rPr>
+        <w:t xml:space="preserve"> </w:t>
       </w:r>
       <w:r>
         <w:rPr>
@@ -5103,7 +5510,27 @@
           <w:sz w:val="24"/>
           <w:szCs w:val="24"/>
         </w:rPr>
-        <w:t xml:space="preserve"> what </w:t>
+        <w:t xml:space="preserve"> </w:t>
+      </w:r>
+      <w:proofErr w:type="gramStart"/>
+      <w:r>
+        <w:rPr>
+          <w:rFonts w:ascii="Amasis MT Pro Medium" w:hAnsi="Amasis MT Pro Medium" w:cstheme="minorHAnsi"/>
+          <w:color w:val="000000" w:themeColor="text1"/>
+          <w:sz w:val="24"/>
+          <w:szCs w:val="24"/>
+        </w:rPr>
+        <w:t>what</w:t>
+      </w:r>
+      <w:proofErr w:type="gramEnd"/>
+      <w:r>
+        <w:rPr>
+          <w:rFonts w:ascii="Amasis MT Pro Medium" w:hAnsi="Amasis MT Pro Medium" w:cstheme="minorHAnsi"/>
+          <w:color w:val="000000" w:themeColor="text1"/>
+          <w:sz w:val="24"/>
+          <w:szCs w:val="24"/>
+        </w:rPr>
+        <w:t xml:space="preserve"> </w:t>
       </w:r>
       <w:r>
         <w:rPr>
@@ -5155,8 +5582,27 @@
           <w:sz w:val="24"/>
           <w:szCs w:val="24"/>
         </w:rPr>
-        <w:lastRenderedPageBreak/>
-        <w:t xml:space="preserve"> what </w:t>
+        <w:t xml:space="preserve"> </w:t>
+      </w:r>
+      <w:proofErr w:type="gramStart"/>
+      <w:r>
+        <w:rPr>
+          <w:rFonts w:ascii="Amasis MT Pro Medium" w:hAnsi="Amasis MT Pro Medium" w:cstheme="minorHAnsi"/>
+          <w:color w:val="000000" w:themeColor="text1"/>
+          <w:sz w:val="24"/>
+          <w:szCs w:val="24"/>
+        </w:rPr>
+        <w:t>what</w:t>
+      </w:r>
+      <w:proofErr w:type="gramEnd"/>
+      <w:r>
+        <w:rPr>
+          <w:rFonts w:ascii="Amasis MT Pro Medium" w:hAnsi="Amasis MT Pro Medium" w:cstheme="minorHAnsi"/>
+          <w:color w:val="000000" w:themeColor="text1"/>
+          <w:sz w:val="24"/>
+          <w:szCs w:val="24"/>
+        </w:rPr>
+        <w:t xml:space="preserve"> </w:t>
       </w:r>
       <w:r>
         <w:rPr>
@@ -5201,14 +5647,26 @@
           <w:szCs w:val="24"/>
         </w:rPr>
       </w:pPr>
-      <w:r>
-        <w:rPr>
-          <w:rFonts w:ascii="Amasis MT Pro Medium" w:hAnsi="Amasis MT Pro Medium" w:cstheme="minorHAnsi"/>
-          <w:color w:val="000000" w:themeColor="text1"/>
-          <w:sz w:val="24"/>
-          <w:szCs w:val="24"/>
-        </w:rPr>
-        <w:t>Are there any impediments/blockers/problem in your way?</w:t>
+      <w:proofErr w:type="gramStart"/>
+      <w:r>
+        <w:rPr>
+          <w:rFonts w:ascii="Amasis MT Pro Medium" w:hAnsi="Amasis MT Pro Medium" w:cstheme="minorHAnsi"/>
+          <w:color w:val="000000" w:themeColor="text1"/>
+          <w:sz w:val="24"/>
+          <w:szCs w:val="24"/>
+        </w:rPr>
+        <w:lastRenderedPageBreak/>
+        <w:t>Are</w:t>
+      </w:r>
+      <w:proofErr w:type="gramEnd"/>
+      <w:r>
+        <w:rPr>
+          <w:rFonts w:ascii="Amasis MT Pro Medium" w:hAnsi="Amasis MT Pro Medium" w:cstheme="minorHAnsi"/>
+          <w:color w:val="000000" w:themeColor="text1"/>
+          <w:sz w:val="24"/>
+          <w:szCs w:val="24"/>
+        </w:rPr>
+        <w:t xml:space="preserve"> there any impediments/blockers/problem in your way?</w:t>
       </w:r>
     </w:p>
     <w:p>
@@ -5318,8 +5776,19 @@
           <w:sz w:val="24"/>
           <w:szCs w:val="24"/>
         </w:rPr>
-        <w:t>Improvement areas: Which can do in next sprint.</w:t>
-      </w:r>
+        <w:t xml:space="preserve">Improvement areas: </w:t>
+      </w:r>
+      <w:proofErr w:type="gramStart"/>
+      <w:r>
+        <w:rPr>
+          <w:rFonts w:ascii="Amasis MT Pro Medium" w:hAnsi="Amasis MT Pro Medium" w:cstheme="minorHAnsi"/>
+          <w:color w:val="000000" w:themeColor="text1"/>
+          <w:sz w:val="24"/>
+          <w:szCs w:val="24"/>
+        </w:rPr>
+        <w:t>Which can do in next sprint.</w:t>
+      </w:r>
+      <w:proofErr w:type="gramEnd"/>
     </w:p>
     <w:p>
       <w:pPr>
@@ -5500,15 +5969,33 @@
           <w:sz w:val="24"/>
           <w:szCs w:val="24"/>
         </w:rPr>
-        <w:t xml:space="preserve"> 1 hour or for some company one day</w:t>
-      </w:r>
-      <w:r>
-        <w:rPr>
-          <w:rFonts w:ascii="Amasis MT Pro Medium" w:hAnsi="Amasis MT Pro Medium" w:cstheme="minorHAnsi"/>
-          <w:sz w:val="24"/>
-          <w:szCs w:val="24"/>
-        </w:rPr>
-        <w:t>(6-8hrs)</w:t>
+        <w:t xml:space="preserve"> 1 hour or for some company one </w:t>
+      </w:r>
+      <w:proofErr w:type="gramStart"/>
+      <w:r>
+        <w:rPr>
+          <w:rFonts w:ascii="Amasis MT Pro Medium" w:hAnsi="Amasis MT Pro Medium" w:cstheme="minorHAnsi"/>
+          <w:sz w:val="24"/>
+          <w:szCs w:val="24"/>
+        </w:rPr>
+        <w:t>day</w:t>
+      </w:r>
+      <w:r>
+        <w:rPr>
+          <w:rFonts w:ascii="Amasis MT Pro Medium" w:hAnsi="Amasis MT Pro Medium" w:cstheme="minorHAnsi"/>
+          <w:sz w:val="24"/>
+          <w:szCs w:val="24"/>
+        </w:rPr>
+        <w:t>(</w:t>
+      </w:r>
+      <w:proofErr w:type="gramEnd"/>
+      <w:r>
+        <w:rPr>
+          <w:rFonts w:ascii="Amasis MT Pro Medium" w:hAnsi="Amasis MT Pro Medium" w:cstheme="minorHAnsi"/>
+          <w:sz w:val="24"/>
+          <w:szCs w:val="24"/>
+        </w:rPr>
+        <w:t>6-8hrs)</w:t>
       </w:r>
     </w:p>
     <w:p>
@@ -5527,7 +6014,57 @@
           <w:sz w:val="24"/>
           <w:szCs w:val="24"/>
         </w:rPr>
-        <w:t>Suppose we have Login Functionality to develop in the Sprint, so Dev team give their estimation story point 5 i.e., 5hour or 5days and QA team give their estimation story point 3 i.e., 3hour or 3days. So total story point is 8hour or 8days for the story.</w:t>
+        <w:t xml:space="preserve">Suppose we have Login Functionality to develop in the Sprint, so Dev team give their estimation story point 5 i.e., 5hour or 5days and QA team give their estimation story point 3 i.e., 3hour or 3days. So total story point </w:t>
+      </w:r>
+      <w:proofErr w:type="gramStart"/>
+      <w:r>
+        <w:rPr>
+          <w:rFonts w:ascii="Amasis MT Pro Medium" w:hAnsi="Amasis MT Pro Medium" w:cstheme="minorHAnsi"/>
+          <w:sz w:val="24"/>
+          <w:szCs w:val="24"/>
+        </w:rPr>
+        <w:t xml:space="preserve">is </w:t>
+      </w:r>
+      <w:r>
+        <w:rPr>
+          <w:rFonts w:ascii="Amasis MT Pro Medium" w:hAnsi="Amasis MT Pro Medium" w:cstheme="minorHAnsi"/>
+          <w:sz w:val="24"/>
+          <w:szCs w:val="24"/>
+        </w:rPr>
+        <w:t xml:space="preserve"> </w:t>
+      </w:r>
+      <w:r>
+        <w:rPr>
+          <w:rFonts w:ascii="Amasis MT Pro Medium" w:hAnsi="Amasis MT Pro Medium" w:cstheme="minorHAnsi"/>
+          <w:sz w:val="24"/>
+          <w:szCs w:val="24"/>
+        </w:rPr>
+        <w:t>8hour</w:t>
+      </w:r>
+      <w:proofErr w:type="gramEnd"/>
+      <w:r>
+        <w:rPr>
+          <w:rFonts w:ascii="Amasis MT Pro Medium" w:hAnsi="Amasis MT Pro Medium" w:cstheme="minorHAnsi"/>
+          <w:sz w:val="24"/>
+          <w:szCs w:val="24"/>
+        </w:rPr>
+        <w:t xml:space="preserve"> or</w:t>
+      </w:r>
+      <w:r>
+        <w:rPr>
+          <w:rFonts w:ascii="Amasis MT Pro Medium" w:hAnsi="Amasis MT Pro Medium" w:cstheme="minorHAnsi"/>
+          <w:sz w:val="24"/>
+          <w:szCs w:val="24"/>
+        </w:rPr>
+        <w:t xml:space="preserve"> </w:t>
+      </w:r>
+      <w:r>
+        <w:rPr>
+          <w:rFonts w:ascii="Amasis MT Pro Medium" w:hAnsi="Amasis MT Pro Medium" w:cstheme="minorHAnsi"/>
+          <w:sz w:val="24"/>
+          <w:szCs w:val="24"/>
+        </w:rPr>
+        <w:t xml:space="preserve"> 8days for the story.</w:t>
       </w:r>
     </w:p>
     <w:p>
@@ -5871,6 +6408,7 @@
           <w:sz w:val="24"/>
           <w:szCs w:val="24"/>
         </w:rPr>
+        <w:lastRenderedPageBreak/>
         <w:t>The AGILE: Scrum Framework:</w:t>
       </w:r>
       <w:r>
@@ -5991,7 +6529,7 @@
               </wp:anchor>
             </w:drawing>
           </mc:Choice>
-          <mc:Fallback>
+          <mc:Fallback xmlns:cx="http://schemas.microsoft.com/office/drawing/2014/chartex" xmlns:cx1="http://schemas.microsoft.com/office/drawing/2015/9/8/chartex" xmlns:cx2="http://schemas.microsoft.com/office/drawing/2015/10/21/chartex" xmlns:cx3="http://schemas.microsoft.com/office/drawing/2016/5/9/chartex" xmlns:cx4="http://schemas.microsoft.com/office/drawing/2016/5/10/chartex" xmlns:cx5="http://schemas.microsoft.com/office/drawing/2016/5/11/chartex" xmlns:cx6="http://schemas.microsoft.com/office/drawing/2016/5/12/chartex" xmlns:cx7="http://schemas.microsoft.com/office/drawing/2016/5/13/chartex" xmlns:cx8="http://schemas.microsoft.com/office/drawing/2016/5/14/chartex" xmlns:aink="http://schemas.microsoft.com/office/drawing/2016/ink" xmlns:am3d="http://schemas.microsoft.com/office/drawing/2017/model3d" xmlns:oel="http://schemas.microsoft.com/office/2019/extlst" xmlns:w15="http://schemas.microsoft.com/office/word/2012/wordml" xmlns:w16cex="http://schemas.microsoft.com/office/word/2018/wordml/cex" xmlns:w16cid="http://schemas.microsoft.com/office/word/2016/wordml/cid" xmlns:w16="http://schemas.microsoft.com/office/word/2018/wordml" xmlns:w16sdtdh="http://schemas.microsoft.com/office/word/2020/wordml/sdtdatahash" xmlns:w16se="http://schemas.microsoft.com/office/word/2015/wordml/symex">
             <w:pict>
               <v:roundrect w14:anchorId="2CDD3F18" id="Rectangle: Rounded Corners 11" o:spid="_x0000_s1029" style="position:absolute;left:0;text-align:left;margin-left:364.5pt;margin-top:4.2pt;width:141.5pt;height:72.5pt;z-index:251672576;visibility:visible;mso-wrap-style:square;mso-width-percent:0;mso-height-percent:0;mso-wrap-distance-left:9pt;mso-wrap-distance-top:0;mso-wrap-distance-right:9pt;mso-wrap-distance-bottom:0;mso-position-horizontal:absolute;mso-position-horizontal-relative:text;mso-position-vertical:absolute;mso-position-vertical-relative:text;mso-width-percent:0;mso-height-percent:0;mso-width-relative:margin;mso-height-relative:margin;v-text-anchor:middle" arcsize=".5" o:gfxdata="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" fillcolor="white [3201]" strokecolor="#70ad47 [3209]" strokeweight="1pt">
                 <v:stroke joinstyle="miter"/>
@@ -6148,8 +6686,20 @@
                                 <w:szCs w:val="18"/>
                               </w:rPr>
                               <w:br/>
+                            </w:r>
+                            <w:proofErr w:type="gramStart"/>
+                            <w:r>
+                              <w:rPr>
+                                <w:rFonts w:ascii="Arial" w:hAnsi="Arial" w:cs="Arial"/>
+                                <w:b/>
+                                <w:bCs/>
+                                <w:color w:val="FF0000"/>
+                                <w:sz w:val="18"/>
+                                <w:szCs w:val="18"/>
+                              </w:rPr>
                               <w:t>Improvement areas?</w:t>
                             </w:r>
+                            <w:proofErr w:type="gramEnd"/>
                           </w:p>
                           <w:p>
                             <w:pPr>
@@ -6197,7 +6747,7 @@
               </wp:anchor>
             </w:drawing>
           </mc:Choice>
-          <mc:Fallback>
+          <mc:Fallback xmlns:cx="http://schemas.microsoft.com/office/drawing/2014/chartex" xmlns:cx1="http://schemas.microsoft.com/office/drawing/2015/9/8/chartex" xmlns:cx2="http://schemas.microsoft.com/office/drawing/2015/10/21/chartex" xmlns:cx3="http://schemas.microsoft.com/office/drawing/2016/5/9/chartex" xmlns:cx4="http://schemas.microsoft.com/office/drawing/2016/5/10/chartex" xmlns:cx5="http://schemas.microsoft.com/office/drawing/2016/5/11/chartex" xmlns:cx6="http://schemas.microsoft.com/office/drawing/2016/5/12/chartex" xmlns:cx7="http://schemas.microsoft.com/office/drawing/2016/5/13/chartex" xmlns:cx8="http://schemas.microsoft.com/office/drawing/2016/5/14/chartex" xmlns:aink="http://schemas.microsoft.com/office/drawing/2016/ink" xmlns:am3d="http://schemas.microsoft.com/office/drawing/2017/model3d" xmlns:oel="http://schemas.microsoft.com/office/2019/extlst" xmlns:w15="http://schemas.microsoft.com/office/word/2012/wordml" xmlns:w16cex="http://schemas.microsoft.com/office/word/2018/wordml/cex" xmlns:w16cid="http://schemas.microsoft.com/office/word/2016/wordml/cid" xmlns:w16="http://schemas.microsoft.com/office/word/2018/wordml" xmlns:w16sdtdh="http://schemas.microsoft.com/office/word/2020/wordml/sdtdatahash" xmlns:w16se="http://schemas.microsoft.com/office/word/2015/wordml/symex">
             <w:pict>
               <v:roundrect w14:anchorId="51C13CAA" id="Rectangle: Rounded Corners 13" o:spid="_x0000_s1030" style="position:absolute;left:0;text-align:left;margin-left:373.5pt;margin-top:261.2pt;width:133pt;height:65pt;z-index:251674624;visibility:visible;mso-wrap-style:square;mso-width-percent:0;mso-height-percent:0;mso-wrap-distance-left:9pt;mso-wrap-distance-top:0;mso-wrap-distance-right:9pt;mso-wrap-distance-bottom:0;mso-position-horizontal:absolute;mso-position-horizontal-relative:text;mso-position-vertical:absolute;mso-position-vertical-relative:text;mso-width-percent:0;mso-height-percent:0;mso-width-relative:margin;mso-height-relative:margin;v-text-anchor:middle" arcsize=".5" o:gfxdata="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" fillcolor="white [3201]" strokecolor="#70ad47 [3209]" strokeweight="1pt">
                 <v:stroke joinstyle="miter"/>
@@ -6349,7 +6899,7 @@
               </wp:anchor>
             </w:drawing>
           </mc:Choice>
-          <mc:Fallback>
+          <mc:Fallback xmlns:cx="http://schemas.microsoft.com/office/drawing/2014/chartex" xmlns:cx1="http://schemas.microsoft.com/office/drawing/2015/9/8/chartex" xmlns:cx2="http://schemas.microsoft.com/office/drawing/2015/10/21/chartex" xmlns:cx3="http://schemas.microsoft.com/office/drawing/2016/5/9/chartex" xmlns:cx4="http://schemas.microsoft.com/office/drawing/2016/5/10/chartex" xmlns:cx5="http://schemas.microsoft.com/office/drawing/2016/5/11/chartex" xmlns:cx6="http://schemas.microsoft.com/office/drawing/2016/5/12/chartex" xmlns:cx7="http://schemas.microsoft.com/office/drawing/2016/5/13/chartex" xmlns:cx8="http://schemas.microsoft.com/office/drawing/2016/5/14/chartex" xmlns:aink="http://schemas.microsoft.com/office/drawing/2016/ink" xmlns:am3d="http://schemas.microsoft.com/office/drawing/2017/model3d" xmlns:oel="http://schemas.microsoft.com/office/2019/extlst" xmlns:w15="http://schemas.microsoft.com/office/word/2012/wordml" xmlns:w16cex="http://schemas.microsoft.com/office/word/2018/wordml/cex" xmlns:w16cid="http://schemas.microsoft.com/office/word/2016/wordml/cid" xmlns:w16="http://schemas.microsoft.com/office/word/2018/wordml" xmlns:w16sdtdh="http://schemas.microsoft.com/office/word/2020/wordml/sdtdatahash" xmlns:w16se="http://schemas.microsoft.com/office/word/2015/wordml/symex">
             <w:pict>
               <v:shapetype w14:anchorId="00DDD211" id="_x0000_t32" coordsize="21600,21600" o:spt="32" o:oned="t" path="m,l21600,21600e" filled="f">
                 <v:path arrowok="t" fillok="f" o:connecttype="none"/>
@@ -6433,8 +6983,21 @@
                                 <w:sz w:val="18"/>
                                 <w:szCs w:val="18"/>
                               </w:rPr>
-                              <w:t>Ranked list of what is required, features, stories</w:t>
+                              <w:t xml:space="preserve">Ranked list of what is required, features, </w:t>
                             </w:r>
+                            <w:proofErr w:type="gramStart"/>
+                            <w:r>
+                              <w:rPr>
+                                <w:rFonts w:ascii="Arial" w:hAnsi="Arial" w:cs="Arial"/>
+                                <w:b/>
+                                <w:bCs/>
+                                <w:color w:val="FF0000"/>
+                                <w:sz w:val="18"/>
+                                <w:szCs w:val="18"/>
+                              </w:rPr>
+                              <w:t>stories</w:t>
+                            </w:r>
+                            <w:proofErr w:type="gramEnd"/>
                           </w:p>
                         </w:txbxContent>
                       </wps:txbx>
@@ -6453,7 +7016,7 @@
               </wp:anchor>
             </w:drawing>
           </mc:Choice>
-          <mc:Fallback>
+          <mc:Fallback xmlns:cx="http://schemas.microsoft.com/office/drawing/2014/chartex" xmlns:cx1="http://schemas.microsoft.com/office/drawing/2015/9/8/chartex" xmlns:cx2="http://schemas.microsoft.com/office/drawing/2015/10/21/chartex" xmlns:cx3="http://schemas.microsoft.com/office/drawing/2016/5/9/chartex" xmlns:cx4="http://schemas.microsoft.com/office/drawing/2016/5/10/chartex" xmlns:cx5="http://schemas.microsoft.com/office/drawing/2016/5/11/chartex" xmlns:cx6="http://schemas.microsoft.com/office/drawing/2016/5/12/chartex" xmlns:cx7="http://schemas.microsoft.com/office/drawing/2016/5/13/chartex" xmlns:cx8="http://schemas.microsoft.com/office/drawing/2016/5/14/chartex" xmlns:aink="http://schemas.microsoft.com/office/drawing/2016/ink" xmlns:am3d="http://schemas.microsoft.com/office/drawing/2017/model3d" xmlns:oel="http://schemas.microsoft.com/office/2019/extlst" xmlns:w15="http://schemas.microsoft.com/office/word/2012/wordml" xmlns:w16cex="http://schemas.microsoft.com/office/word/2018/wordml/cex" xmlns:w16cid="http://schemas.microsoft.com/office/word/2016/wordml/cid" xmlns:w16="http://schemas.microsoft.com/office/word/2018/wordml" xmlns:w16sdtdh="http://schemas.microsoft.com/office/word/2020/wordml/sdtdatahash" xmlns:w16se="http://schemas.microsoft.com/office/word/2015/wordml/symex">
             <w:pict>
               <v:roundrect w14:anchorId="074922ED" id="Rectangle: Rounded Corners 22" o:spid="_x0000_s1031" style="position:absolute;left:0;text-align:left;margin-left:-39.5pt;margin-top:151.7pt;width:63pt;height:81pt;z-index:251679744;visibility:visible;mso-wrap-style:square;mso-width-percent:0;mso-wrap-distance-left:9pt;mso-wrap-distance-top:0;mso-wrap-distance-right:9pt;mso-wrap-distance-bottom:0;mso-position-horizontal:absolute;mso-position-horizontal-relative:text;mso-position-vertical:absolute;mso-position-vertical-relative:text;mso-width-percent:0;mso-width-relative:margin;v-text-anchor:middle" arcsize="10923f" o:gfxdata="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" fillcolor="white [3201]" strokecolor="#70ad47 [3209]" strokeweight="1pt">
                 <v:stroke joinstyle="miter"/>
@@ -6557,7 +7120,7 @@
               </wp:anchor>
             </w:drawing>
           </mc:Choice>
-          <mc:Fallback>
+          <mc:Fallback xmlns:cx="http://schemas.microsoft.com/office/drawing/2014/chartex" xmlns:cx1="http://schemas.microsoft.com/office/drawing/2015/9/8/chartex" xmlns:cx2="http://schemas.microsoft.com/office/drawing/2015/10/21/chartex" xmlns:cx3="http://schemas.microsoft.com/office/drawing/2016/5/9/chartex" xmlns:cx4="http://schemas.microsoft.com/office/drawing/2016/5/10/chartex" xmlns:cx5="http://schemas.microsoft.com/office/drawing/2016/5/11/chartex" xmlns:cx6="http://schemas.microsoft.com/office/drawing/2016/5/12/chartex" xmlns:cx7="http://schemas.microsoft.com/office/drawing/2016/5/13/chartex" xmlns:cx8="http://schemas.microsoft.com/office/drawing/2016/5/14/chartex" xmlns:aink="http://schemas.microsoft.com/office/drawing/2016/ink" xmlns:am3d="http://schemas.microsoft.com/office/drawing/2017/model3d" xmlns:oel="http://schemas.microsoft.com/office/2019/extlst" xmlns:w15="http://schemas.microsoft.com/office/word/2012/wordml" xmlns:w16cex="http://schemas.microsoft.com/office/word/2018/wordml/cex" xmlns:w16cid="http://schemas.microsoft.com/office/word/2016/wordml/cid" xmlns:w16="http://schemas.microsoft.com/office/word/2018/wordml" xmlns:w16sdtdh="http://schemas.microsoft.com/office/word/2020/wordml/sdtdatahash" xmlns:w16se="http://schemas.microsoft.com/office/word/2015/wordml/symex">
             <w:pict>
               <v:shapetype w14:anchorId="16EA469E" id="_x0000_t34" coordsize="21600,21600" o:spt="34" o:oned="t" adj="10800" path="m,l@0,0@0,21600,21600,21600e" filled="f">
                 <v:stroke joinstyle="miter"/>
@@ -6670,7 +7233,7 @@
               </wp:anchor>
             </w:drawing>
           </mc:Choice>
-          <mc:Fallback>
+          <mc:Fallback xmlns:cx="http://schemas.microsoft.com/office/drawing/2014/chartex" xmlns:cx1="http://schemas.microsoft.com/office/drawing/2015/9/8/chartex" xmlns:cx2="http://schemas.microsoft.com/office/drawing/2015/10/21/chartex" xmlns:cx3="http://schemas.microsoft.com/office/drawing/2016/5/9/chartex" xmlns:cx4="http://schemas.microsoft.com/office/drawing/2016/5/10/chartex" xmlns:cx5="http://schemas.microsoft.com/office/drawing/2016/5/11/chartex" xmlns:cx6="http://schemas.microsoft.com/office/drawing/2016/5/12/chartex" xmlns:cx7="http://schemas.microsoft.com/office/drawing/2016/5/13/chartex" xmlns:cx8="http://schemas.microsoft.com/office/drawing/2016/5/14/chartex" xmlns:aink="http://schemas.microsoft.com/office/drawing/2016/ink" xmlns:am3d="http://schemas.microsoft.com/office/drawing/2017/model3d" xmlns:oel="http://schemas.microsoft.com/office/2019/extlst" xmlns:w15="http://schemas.microsoft.com/office/word/2012/wordml" xmlns:w16cex="http://schemas.microsoft.com/office/word/2018/wordml/cex" xmlns:w16cid="http://schemas.microsoft.com/office/word/2016/wordml/cid" xmlns:w16="http://schemas.microsoft.com/office/word/2018/wordml" xmlns:w16sdtdh="http://schemas.microsoft.com/office/word/2020/wordml/sdtdatahash" xmlns:w16se="http://schemas.microsoft.com/office/word/2015/wordml/symex">
             <w:pict>
               <v:roundrect w14:anchorId="7FB0AF4F" id="Rectangle: Rounded Corners 20" o:spid="_x0000_s1032" style="position:absolute;left:0;text-align:left;margin-left:-41pt;margin-top:64.7pt;width:67.5pt;height:79pt;z-index:251677696;visibility:visible;mso-wrap-style:square;mso-width-percent:0;mso-height-percent:0;mso-wrap-distance-left:9pt;mso-wrap-distance-top:0;mso-wrap-distance-right:9pt;mso-wrap-distance-bottom:0;mso-position-horizontal:absolute;mso-position-horizontal-relative:text;mso-position-vertical:absolute;mso-position-vertical-relative:text;mso-width-percent:0;mso-height-percent:0;mso-width-relative:margin;mso-height-relative:margin;v-text-anchor:middle" arcsize="10923f" o:gfxdata="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" fillcolor="white [3201]" strokecolor="#70ad47 [3209]" strokeweight="1pt">
                 <v:stroke joinstyle="miter"/>
@@ -6771,7 +7334,7 @@
               </wp:anchor>
             </w:drawing>
           </mc:Choice>
-          <mc:Fallback>
+          <mc:Fallback xmlns:cx="http://schemas.microsoft.com/office/drawing/2014/chartex" xmlns:cx1="http://schemas.microsoft.com/office/drawing/2015/9/8/chartex" xmlns:cx2="http://schemas.microsoft.com/office/drawing/2015/10/21/chartex" xmlns:cx3="http://schemas.microsoft.com/office/drawing/2016/5/9/chartex" xmlns:cx4="http://schemas.microsoft.com/office/drawing/2016/5/10/chartex" xmlns:cx5="http://schemas.microsoft.com/office/drawing/2016/5/11/chartex" xmlns:cx6="http://schemas.microsoft.com/office/drawing/2016/5/12/chartex" xmlns:cx7="http://schemas.microsoft.com/office/drawing/2016/5/13/chartex" xmlns:cx8="http://schemas.microsoft.com/office/drawing/2016/5/14/chartex" xmlns:aink="http://schemas.microsoft.com/office/drawing/2016/ink" xmlns:am3d="http://schemas.microsoft.com/office/drawing/2017/model3d" xmlns:oel="http://schemas.microsoft.com/office/2019/extlst" xmlns:w15="http://schemas.microsoft.com/office/word/2012/wordml" xmlns:w16cex="http://schemas.microsoft.com/office/word/2018/wordml/cex" xmlns:w16cid="http://schemas.microsoft.com/office/word/2016/wordml/cid" xmlns:w16="http://schemas.microsoft.com/office/word/2018/wordml" xmlns:w16sdtdh="http://schemas.microsoft.com/office/word/2020/wordml/sdtdatahash" xmlns:w16se="http://schemas.microsoft.com/office/word/2015/wordml/symex">
             <w:pict>
               <v:shape w14:anchorId="1577015F" id="Straight Arrow Connector 19" o:spid="_x0000_s1026" type="#_x0000_t32" style="position:absolute;margin-left:427pt;margin-top:242.2pt;width:3.6pt;height:19.5pt;z-index:251676672;visibility:visible;mso-wrap-style:square;mso-width-percent:0;mso-height-percent:0;mso-wrap-distance-left:9pt;mso-wrap-distance-top:0;mso-wrap-distance-right:9pt;mso-wrap-distance-bottom:0;mso-position-horizontal:absolute;mso-position-horizontal-relative:text;mso-position-vertical:absolute;mso-position-vertical-relative:text;mso-width-percent:0;mso-height-percent:0;mso-width-relative:margin;mso-height-relative:margin" o:gfxdata="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" strokecolor="black [3200]" strokeweight=".5pt">
                 <v:stroke startarrow="block" endarrow="block" joinstyle="miter"/>
@@ -6846,7 +7409,7 @@
               </wp:anchor>
             </w:drawing>
           </mc:Choice>
-          <mc:Fallback>
+          <mc:Fallback xmlns:cx="http://schemas.microsoft.com/office/drawing/2014/chartex" xmlns:cx1="http://schemas.microsoft.com/office/drawing/2015/9/8/chartex" xmlns:cx2="http://schemas.microsoft.com/office/drawing/2015/10/21/chartex" xmlns:cx3="http://schemas.microsoft.com/office/drawing/2016/5/9/chartex" xmlns:cx4="http://schemas.microsoft.com/office/drawing/2016/5/10/chartex" xmlns:cx5="http://schemas.microsoft.com/office/drawing/2016/5/11/chartex" xmlns:cx6="http://schemas.microsoft.com/office/drawing/2016/5/12/chartex" xmlns:cx7="http://schemas.microsoft.com/office/drawing/2016/5/13/chartex" xmlns:cx8="http://schemas.microsoft.com/office/drawing/2016/5/14/chartex" xmlns:aink="http://schemas.microsoft.com/office/drawing/2016/ink" xmlns:am3d="http://schemas.microsoft.com/office/drawing/2017/model3d" xmlns:oel="http://schemas.microsoft.com/office/2019/extlst" xmlns:w15="http://schemas.microsoft.com/office/word/2012/wordml" xmlns:w16cex="http://schemas.microsoft.com/office/word/2018/wordml/cex" xmlns:w16cid="http://schemas.microsoft.com/office/word/2016/wordml/cid" xmlns:w16="http://schemas.microsoft.com/office/word/2018/wordml" xmlns:w16sdtdh="http://schemas.microsoft.com/office/word/2020/wordml/sdtdatahash" xmlns:w16se="http://schemas.microsoft.com/office/word/2015/wordml/symex">
             <w:pict>
               <v:shape w14:anchorId="6E9C29A8" id="Connector: Elbow 16" o:spid="_x0000_s1026" type="#_x0000_t34" style="position:absolute;margin-left:437pt;margin-top:83.2pt;width:23pt;height:26.5pt;flip:y;z-index:251675648;visibility:visible;mso-wrap-style:square;mso-width-percent:0;mso-height-percent:0;mso-wrap-distance-left:9pt;mso-wrap-distance-top:0;mso-wrap-distance-right:9pt;mso-wrap-distance-bottom:0;mso-position-horizontal:absolute;mso-position-horizontal-relative:text;mso-position-vertical:absolute;mso-position-vertical-relative:text;mso-width-percent:0;mso-height-percent:0;mso-width-relative:margin;mso-height-relative:margin" o:gfxdata="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" adj="22070" strokecolor="black [3200]" strokeweight=".5pt">
                 <v:stroke startarrow="block" endarrow="block"/>
@@ -6891,7 +7454,7 @@
                     <pic:cNvPicPr/>
                   </pic:nvPicPr>
                   <pic:blipFill>
-                    <a:blip r:embed="rId9">
+                    <a:blip r:embed="rId10">
                       <a:extLst>
                         <a:ext uri="{28A0092B-C50C-407E-A947-70E740481C1C}">
                           <a14:useLocalDpi xmlns:a14="http://schemas.microsoft.com/office/drawing/2010/main" val="0"/>
@@ -6991,7 +7554,25 @@
           <w:sz w:val="24"/>
           <w:szCs w:val="24"/>
         </w:rPr>
-        <w:t>Here product owner is the first guys who is interactive with customer</w:t>
+        <w:t xml:space="preserve">Here product owner is the first </w:t>
+      </w:r>
+      <w:proofErr w:type="gramStart"/>
+      <w:r>
+        <w:rPr>
+          <w:rFonts w:ascii="Amasis MT Pro Medium" w:hAnsi="Amasis MT Pro Medium" w:cstheme="minorHAnsi"/>
+          <w:sz w:val="24"/>
+          <w:szCs w:val="24"/>
+        </w:rPr>
+        <w:t>guys who is</w:t>
+      </w:r>
+      <w:proofErr w:type="gramEnd"/>
+      <w:r>
+        <w:rPr>
+          <w:rFonts w:ascii="Amasis MT Pro Medium" w:hAnsi="Amasis MT Pro Medium" w:cstheme="minorHAnsi"/>
+          <w:sz w:val="24"/>
+          <w:szCs w:val="24"/>
+        </w:rPr>
+        <w:t xml:space="preserve"> interactive with customer</w:t>
       </w:r>
       <w:r>
         <w:rPr>
@@ -7033,13 +7614,23 @@
         </w:rPr>
         <w:t xml:space="preserve"> and users. Once he/she gets </w:t>
       </w:r>
-      <w:r>
-        <w:rPr>
-          <w:rFonts w:ascii="Amasis MT Pro Medium" w:hAnsi="Amasis MT Pro Medium" w:cstheme="minorHAnsi"/>
-          <w:sz w:val="24"/>
-          <w:szCs w:val="24"/>
-        </w:rPr>
-        <w:t>all the requirement from all of them he/she will prepare document called Product Backlog. Product backlog prepared by the product owner. He/she will list out all the stories and requirements in the document.</w:t>
+      <w:proofErr w:type="gramStart"/>
+      <w:r>
+        <w:rPr>
+          <w:rFonts w:ascii="Amasis MT Pro Medium" w:hAnsi="Amasis MT Pro Medium" w:cstheme="minorHAnsi"/>
+          <w:sz w:val="24"/>
+          <w:szCs w:val="24"/>
+        </w:rPr>
+        <w:t>all the</w:t>
+      </w:r>
+      <w:proofErr w:type="gramEnd"/>
+      <w:r>
+        <w:rPr>
+          <w:rFonts w:ascii="Amasis MT Pro Medium" w:hAnsi="Amasis MT Pro Medium" w:cstheme="minorHAnsi"/>
+          <w:sz w:val="24"/>
+          <w:szCs w:val="24"/>
+        </w:rPr>
+        <w:t xml:space="preserve"> requirement from all of them he/she will prepare document called Product Backlog. Product backlog prepared by the product owner. He/she will list out all the stories and requirements in the document.</w:t>
       </w:r>
     </w:p>
     <w:p>
@@ -7081,13 +7672,41 @@
           <w:szCs w:val="24"/>
         </w:rPr>
       </w:pPr>
-      <w:r>
-        <w:rPr>
-          <w:rFonts w:ascii="Amasis MT Pro Medium" w:hAnsi="Amasis MT Pro Medium" w:cstheme="minorHAnsi"/>
-          <w:sz w:val="24"/>
-          <w:szCs w:val="24"/>
-        </w:rPr>
-        <w:t>planning meeting their will be another backlog called Sprint Backlog. Sprint backlog is list out some story which are committed by the team what are the stories can be developed and tested in the sprint.</w:t>
+      <w:proofErr w:type="gramStart"/>
+      <w:r>
+        <w:rPr>
+          <w:rFonts w:ascii="Amasis MT Pro Medium" w:hAnsi="Amasis MT Pro Medium" w:cstheme="minorHAnsi"/>
+          <w:sz w:val="24"/>
+          <w:szCs w:val="24"/>
+        </w:rPr>
+        <w:t>planning</w:t>
+      </w:r>
+      <w:proofErr w:type="gramEnd"/>
+      <w:r>
+        <w:rPr>
+          <w:rFonts w:ascii="Amasis MT Pro Medium" w:hAnsi="Amasis MT Pro Medium" w:cstheme="minorHAnsi"/>
+          <w:sz w:val="24"/>
+          <w:szCs w:val="24"/>
+        </w:rPr>
+        <w:t xml:space="preserve"> meeting their will be another backlog called Sprint Backlog. Sprint backlog is list out some story which </w:t>
+      </w:r>
+      <w:proofErr w:type="gramStart"/>
+      <w:r>
+        <w:rPr>
+          <w:rFonts w:ascii="Amasis MT Pro Medium" w:hAnsi="Amasis MT Pro Medium" w:cstheme="minorHAnsi"/>
+          <w:sz w:val="24"/>
+          <w:szCs w:val="24"/>
+        </w:rPr>
+        <w:t>are</w:t>
+      </w:r>
+      <w:proofErr w:type="gramEnd"/>
+      <w:r>
+        <w:rPr>
+          <w:rFonts w:ascii="Amasis MT Pro Medium" w:hAnsi="Amasis MT Pro Medium" w:cstheme="minorHAnsi"/>
+          <w:sz w:val="24"/>
+          <w:szCs w:val="24"/>
+        </w:rPr>
+        <w:t xml:space="preserve"> committed by the team what are the stories can be developed and tested in the sprint.</w:t>
       </w:r>
     </w:p>
     <w:p>
@@ -7119,7 +7738,41 @@
           <w:sz w:val="24"/>
           <w:szCs w:val="24"/>
         </w:rPr>
-        <w:t xml:space="preserve">a period of time, and this is a one cycle and during the sprint whatever stories we have committed in the sprint planning meeting which are they’re in the sprint backlog, Designer, Developers and testers will work </w:t>
+        <w:t xml:space="preserve">a period of time, and this is a one cycle and during the sprint whatever stories we have committed in the sprint planning meeting which are they’re in the sprint backlog, Designer, Developers and testers will work on the stories during the sprint cycle. During the cycle every day or every 24hours there is a 15min call i.e., Scrum Meeting or we say </w:t>
+      </w:r>
+      <w:proofErr w:type="gramStart"/>
+      <w:r>
+        <w:rPr>
+          <w:rFonts w:ascii="Amasis MT Pro Medium" w:hAnsi="Amasis MT Pro Medium" w:cstheme="minorHAnsi"/>
+          <w:sz w:val="24"/>
+          <w:szCs w:val="24"/>
+        </w:rPr>
+        <w:t>Standup</w:t>
+      </w:r>
+      <w:proofErr w:type="gramEnd"/>
+      <w:r>
+        <w:rPr>
+          <w:rFonts w:ascii="Amasis MT Pro Medium" w:hAnsi="Amasis MT Pro Medium" w:cstheme="minorHAnsi"/>
+          <w:sz w:val="24"/>
+          <w:szCs w:val="24"/>
+        </w:rPr>
+        <w:t xml:space="preserve"> meeting. Scrum Master will conduct the meeting. Rest of the team will participate in the </w:t>
+      </w:r>
+      <w:r>
+        <w:rPr>
+          <w:rFonts w:ascii="Amasis MT Pro Medium" w:hAnsi="Amasis MT Pro Medium" w:cstheme="minorHAnsi"/>
+          <w:sz w:val="24"/>
+          <w:szCs w:val="24"/>
+        </w:rPr>
+        <w:t>meeting,</w:t>
+      </w:r>
+      <w:r>
+        <w:rPr>
+          <w:rFonts w:ascii="Amasis MT Pro Medium" w:hAnsi="Amasis MT Pro Medium" w:cstheme="minorHAnsi"/>
+          <w:sz w:val="24"/>
+          <w:szCs w:val="24"/>
+        </w:rPr>
+        <w:t xml:space="preserve"> and they will </w:t>
       </w:r>
       <w:r>
         <w:rPr>
@@ -7128,30 +7781,6 @@
           <w:szCs w:val="24"/>
         </w:rPr>
         <w:lastRenderedPageBreak/>
-        <w:t xml:space="preserve">on the stories during the sprint cycle. During the cycle every day or every 24hours there is a 15min call i.e., Scrum Meeting or we say Standup meeting. Scrum Master will conduct the meeting. Rest of the team will participate in the </w:t>
-      </w:r>
-      <w:r>
-        <w:rPr>
-          <w:rFonts w:ascii="Amasis MT Pro Medium" w:hAnsi="Amasis MT Pro Medium" w:cstheme="minorHAnsi"/>
-          <w:sz w:val="24"/>
-          <w:szCs w:val="24"/>
-        </w:rPr>
-        <w:t>meeting,</w:t>
-      </w:r>
-      <w:r>
-        <w:rPr>
-          <w:rFonts w:ascii="Amasis MT Pro Medium" w:hAnsi="Amasis MT Pro Medium" w:cstheme="minorHAnsi"/>
-          <w:sz w:val="24"/>
-          <w:szCs w:val="24"/>
-        </w:rPr>
-        <w:t xml:space="preserve"> and they will </w:t>
-      </w:r>
-      <w:r>
-        <w:rPr>
-          <w:rFonts w:ascii="Amasis MT Pro Medium" w:hAnsi="Amasis MT Pro Medium" w:cstheme="minorHAnsi"/>
-          <w:sz w:val="24"/>
-          <w:szCs w:val="24"/>
-        </w:rPr>
         <w:t>update what they did yesterday, what they did today, what they have planned for tomorrow and if any blockers they have. By taking all the status Scrum Master will prepare burndown/up chat (how much work completed, how much work planned and how much work is still pending).</w:t>
       </w:r>
     </w:p>
@@ -7306,7 +7935,7 @@
                     <pic:cNvPicPr/>
                   </pic:nvPicPr>
                   <pic:blipFill rotWithShape="1">
-                    <a:blip r:embed="rId10">
+                    <a:blip r:embed="rId11">
                       <a:extLst>
                         <a:ext uri="{28A0092B-C50C-407E-A947-70E740481C1C}">
                           <a14:useLocalDpi xmlns:a14="http://schemas.microsoft.com/office/drawing/2010/main" val="0"/>
@@ -7657,6 +8286,7 @@
         </w:rPr>
         <w:t xml:space="preserve">What </w:t>
       </w:r>
+      <w:proofErr w:type="gramStart"/>
       <w:r>
         <w:rPr>
           <w:rFonts w:ascii="Amasis MT Pro Medium" w:hAnsi="Amasis MT Pro Medium" w:cstheme="minorHAnsi"/>
@@ -7673,7 +8303,17 @@
           <w:sz w:val="24"/>
           <w:szCs w:val="24"/>
         </w:rPr>
-        <w:t xml:space="preserve"> the type of people involved?</w:t>
+        <w:t xml:space="preserve"> the type</w:t>
+      </w:r>
+      <w:proofErr w:type="gramEnd"/>
+      <w:r>
+        <w:rPr>
+          <w:rFonts w:ascii="Amasis MT Pro Medium" w:hAnsi="Amasis MT Pro Medium" w:cstheme="minorHAnsi"/>
+          <w:color w:val="7030A0"/>
+          <w:sz w:val="24"/>
+          <w:szCs w:val="24"/>
+        </w:rPr>
+        <w:t xml:space="preserve"> of people involved?</w:t>
       </w:r>
     </w:p>
     <w:p>
@@ -7749,6 +8389,7 @@
           <w:sz w:val="24"/>
           <w:szCs w:val="24"/>
         </w:rPr>
+        <w:lastRenderedPageBreak/>
         <w:t>Scrum Master: Will organize the meetings and drive the process.</w:t>
       </w:r>
     </w:p>
@@ -7914,7 +8555,25 @@
           <w:sz w:val="24"/>
           <w:szCs w:val="24"/>
         </w:rPr>
-        <w:t xml:space="preserve"> Manages by the scrum master which says how much work planned, how much work completed and how much work pending.</w:t>
+        <w:t xml:space="preserve"> Manages by the scrum master </w:t>
+      </w:r>
+      <w:proofErr w:type="gramStart"/>
+      <w:r>
+        <w:rPr>
+          <w:rFonts w:ascii="Amasis MT Pro Medium" w:hAnsi="Amasis MT Pro Medium" w:cstheme="minorHAnsi"/>
+          <w:sz w:val="24"/>
+          <w:szCs w:val="24"/>
+        </w:rPr>
+        <w:t>which</w:t>
+      </w:r>
+      <w:proofErr w:type="gramEnd"/>
+      <w:r>
+        <w:rPr>
+          <w:rFonts w:ascii="Amasis MT Pro Medium" w:hAnsi="Amasis MT Pro Medium" w:cstheme="minorHAnsi"/>
+          <w:sz w:val="24"/>
+          <w:szCs w:val="24"/>
+        </w:rPr>
+        <w:t xml:space="preserve"> says how much work planned, how much work completed and how much work pending.</w:t>
       </w:r>
     </w:p>
     <w:p>
@@ -8013,7 +8672,87 @@
           <w:sz w:val="24"/>
           <w:szCs w:val="24"/>
         </w:rPr>
-        <w:t xml:space="preserve">Meeting conducted by Scrum Master to discuss what is the task completed yesterday? what is the task completed today? what is the task planned for tomorrow? Are there any impediments/blockers/problem in your </w:t>
+        <w:t xml:space="preserve">Meeting conducted by Scrum Master to discuss what </w:t>
+      </w:r>
+      <w:proofErr w:type="gramStart"/>
+      <w:r>
+        <w:rPr>
+          <w:rFonts w:ascii="Amasis MT Pro Medium" w:hAnsi="Amasis MT Pro Medium" w:cstheme="minorHAnsi"/>
+          <w:color w:val="000000" w:themeColor="text1"/>
+          <w:sz w:val="24"/>
+          <w:szCs w:val="24"/>
+        </w:rPr>
+        <w:t>is the task</w:t>
+      </w:r>
+      <w:proofErr w:type="gramEnd"/>
+      <w:r>
+        <w:rPr>
+          <w:rFonts w:ascii="Amasis MT Pro Medium" w:hAnsi="Amasis MT Pro Medium" w:cstheme="minorHAnsi"/>
+          <w:color w:val="000000" w:themeColor="text1"/>
+          <w:sz w:val="24"/>
+          <w:szCs w:val="24"/>
+        </w:rPr>
+        <w:t xml:space="preserve"> completed yesterday? </w:t>
+      </w:r>
+      <w:proofErr w:type="gramStart"/>
+      <w:r>
+        <w:rPr>
+          <w:rFonts w:ascii="Amasis MT Pro Medium" w:hAnsi="Amasis MT Pro Medium" w:cstheme="minorHAnsi"/>
+          <w:color w:val="000000" w:themeColor="text1"/>
+          <w:sz w:val="24"/>
+          <w:szCs w:val="24"/>
+        </w:rPr>
+        <w:t>what</w:t>
+      </w:r>
+      <w:proofErr w:type="gramEnd"/>
+      <w:r>
+        <w:rPr>
+          <w:rFonts w:ascii="Amasis MT Pro Medium" w:hAnsi="Amasis MT Pro Medium" w:cstheme="minorHAnsi"/>
+          <w:color w:val="000000" w:themeColor="text1"/>
+          <w:sz w:val="24"/>
+          <w:szCs w:val="24"/>
+        </w:rPr>
+        <w:t xml:space="preserve"> is the task completed today? </w:t>
+      </w:r>
+      <w:proofErr w:type="gramStart"/>
+      <w:r>
+        <w:rPr>
+          <w:rFonts w:ascii="Amasis MT Pro Medium" w:hAnsi="Amasis MT Pro Medium" w:cstheme="minorHAnsi"/>
+          <w:color w:val="000000" w:themeColor="text1"/>
+          <w:sz w:val="24"/>
+          <w:szCs w:val="24"/>
+        </w:rPr>
+        <w:t>what</w:t>
+      </w:r>
+      <w:proofErr w:type="gramEnd"/>
+      <w:r>
+        <w:rPr>
+          <w:rFonts w:ascii="Amasis MT Pro Medium" w:hAnsi="Amasis MT Pro Medium" w:cstheme="minorHAnsi"/>
+          <w:color w:val="000000" w:themeColor="text1"/>
+          <w:sz w:val="24"/>
+          <w:szCs w:val="24"/>
+        </w:rPr>
+        <w:t xml:space="preserve"> is the task planned for tomorrow? </w:t>
+      </w:r>
+      <w:proofErr w:type="gramStart"/>
+      <w:r>
+        <w:rPr>
+          <w:rFonts w:ascii="Amasis MT Pro Medium" w:hAnsi="Amasis MT Pro Medium" w:cstheme="minorHAnsi"/>
+          <w:color w:val="000000" w:themeColor="text1"/>
+          <w:sz w:val="24"/>
+          <w:szCs w:val="24"/>
+        </w:rPr>
+        <w:t>Are</w:t>
+      </w:r>
+      <w:proofErr w:type="gramEnd"/>
+      <w:r>
+        <w:rPr>
+          <w:rFonts w:ascii="Amasis MT Pro Medium" w:hAnsi="Amasis MT Pro Medium" w:cstheme="minorHAnsi"/>
+          <w:color w:val="000000" w:themeColor="text1"/>
+          <w:sz w:val="24"/>
+          <w:szCs w:val="24"/>
+        </w:rPr>
+        <w:t xml:space="preserve"> there any impediments/blockers/problem in your </w:t>
       </w:r>
       <w:r>
         <w:rPr>
@@ -8174,7 +8913,7 @@
                     <pic:cNvPicPr/>
                   </pic:nvPicPr>
                   <pic:blipFill rotWithShape="1">
-                    <a:blip r:embed="rId11">
+                    <a:blip r:embed="rId12">
                       <a:extLst>
                         <a:ext uri="{28A0092B-C50C-407E-A947-70E740481C1C}">
                           <a14:useLocalDpi xmlns:a14="http://schemas.microsoft.com/office/drawing/2010/main" val="0"/>
@@ -8352,7 +9091,25 @@
           <w:sz w:val="24"/>
           <w:szCs w:val="24"/>
         </w:rPr>
-        <w:t xml:space="preserve"> in To Do section, how many stories are in-progress, how many stories are in testing phase and how many stories are done. We will maintain the scrum board and in day-to-day basis the scrum board will be updated.</w:t>
+        <w:t xml:space="preserve"> in To Do section, how many stories </w:t>
+      </w:r>
+      <w:proofErr w:type="gramStart"/>
+      <w:r>
+        <w:rPr>
+          <w:rFonts w:ascii="Amasis MT Pro Medium" w:hAnsi="Amasis MT Pro Medium" w:cstheme="minorHAnsi"/>
+          <w:sz w:val="24"/>
+          <w:szCs w:val="24"/>
+        </w:rPr>
+        <w:t>are</w:t>
+      </w:r>
+      <w:proofErr w:type="gramEnd"/>
+      <w:r>
+        <w:rPr>
+          <w:rFonts w:ascii="Amasis MT Pro Medium" w:hAnsi="Amasis MT Pro Medium" w:cstheme="minorHAnsi"/>
+          <w:sz w:val="24"/>
+          <w:szCs w:val="24"/>
+        </w:rPr>
+        <w:t xml:space="preserve"> in-progress, how many stories are in testing phase and how many stories are done. We will maintain the scrum board and in day-to-day basis the scrum board will be updated.</w:t>
       </w:r>
     </w:p>
     <w:p>
@@ -8371,7 +9128,26 @@
           <w:sz w:val="24"/>
           <w:szCs w:val="24"/>
         </w:rPr>
-        <w:t>What are the Scrum Board?</w:t>
+        <w:lastRenderedPageBreak/>
+        <w:t xml:space="preserve">What </w:t>
+      </w:r>
+      <w:proofErr w:type="gramStart"/>
+      <w:r>
+        <w:rPr>
+          <w:rFonts w:ascii="Amasis MT Pro Medium" w:hAnsi="Amasis MT Pro Medium" w:cstheme="minorHAnsi"/>
+          <w:sz w:val="24"/>
+          <w:szCs w:val="24"/>
+        </w:rPr>
+        <w:t>are</w:t>
+      </w:r>
+      <w:proofErr w:type="gramEnd"/>
+      <w:r>
+        <w:rPr>
+          <w:rFonts w:ascii="Amasis MT Pro Medium" w:hAnsi="Amasis MT Pro Medium" w:cstheme="minorHAnsi"/>
+          <w:sz w:val="24"/>
+          <w:szCs w:val="24"/>
+        </w:rPr>
+        <w:t xml:space="preserve"> the Scrum Board?</w:t>
       </w:r>
     </w:p>
     <w:p>
@@ -8439,7 +9215,25 @@
           <w:sz w:val="24"/>
           <w:szCs w:val="24"/>
         </w:rPr>
-        <w:t xml:space="preserve">                                                                                </w:t>
+        <w:t xml:space="preserve">                                                                               </w:t>
+      </w:r>
+      <w:r>
+        <w:rPr>
+          <w:rFonts w:ascii="Amasis MT Pro Medium" w:hAnsi="Amasis MT Pro Medium" w:cstheme="minorHAnsi"/>
+          <w:color w:val="7030A0"/>
+          <w:sz w:val="24"/>
+          <w:szCs w:val="24"/>
+        </w:rPr>
+        <w:t xml:space="preserve">    </w:t>
+      </w:r>
+      <w:r>
+        <w:rPr>
+          <w:rFonts w:ascii="Amasis MT Pro Medium" w:hAnsi="Amasis MT Pro Medium" w:cstheme="minorHAnsi"/>
+          <w:color w:val="7030A0"/>
+          <w:sz w:val="24"/>
+          <w:szCs w:val="24"/>
+        </w:rPr>
+        <w:t xml:space="preserve"> </w:t>
       </w:r>
       <w:r>
         <w:rPr>
@@ -8526,7 +9320,25 @@
           <w:sz w:val="24"/>
           <w:szCs w:val="24"/>
         </w:rPr>
-        <w:t xml:space="preserve">                                                                  </w:t>
+        <w:t xml:space="preserve">                                                                 </w:t>
+      </w:r>
+      <w:r>
+        <w:rPr>
+          <w:rFonts w:ascii="Amasis MT Pro Medium" w:hAnsi="Amasis MT Pro Medium" w:cstheme="minorHAnsi"/>
+          <w:color w:val="FFC000"/>
+          <w:sz w:val="24"/>
+          <w:szCs w:val="24"/>
+        </w:rPr>
+        <w:t xml:space="preserve"> </w:t>
+      </w:r>
+      <w:r>
+        <w:rPr>
+          <w:rFonts w:ascii="Amasis MT Pro Medium" w:hAnsi="Amasis MT Pro Medium" w:cstheme="minorHAnsi"/>
+          <w:color w:val="FFC000"/>
+          <w:sz w:val="24"/>
+          <w:szCs w:val="24"/>
+        </w:rPr>
+        <w:t xml:space="preserve"> </w:t>
       </w:r>
       <w:r>
         <w:rPr>
@@ -8574,7 +9386,16 @@
           <w:sz w:val="24"/>
           <w:szCs w:val="24"/>
         </w:rPr>
-        <w:t xml:space="preserve">                                                   </w:t>
+        <w:t xml:space="preserve">                   </w:t>
+      </w:r>
+      <w:r>
+        <w:rPr>
+          <w:rFonts w:ascii="Amasis MT Pro Medium" w:hAnsi="Amasis MT Pro Medium" w:cstheme="minorHAnsi"/>
+          <w:color w:val="00B0F0"/>
+          <w:sz w:val="24"/>
+          <w:szCs w:val="24"/>
+        </w:rPr>
+        <w:t xml:space="preserve">                               </w:t>
       </w:r>
       <w:r>
         <w:rPr>
@@ -8622,7 +9443,16 @@
           <w:sz w:val="24"/>
           <w:szCs w:val="24"/>
         </w:rPr>
-        <w:t xml:space="preserve">                                                </w:t>
+        <w:t xml:space="preserve">                </w:t>
+      </w:r>
+      <w:r>
+        <w:rPr>
+          <w:rFonts w:ascii="Amasis MT Pro Medium" w:hAnsi="Amasis MT Pro Medium" w:cstheme="minorHAnsi"/>
+          <w:color w:val="2E74B5" w:themeColor="accent5" w:themeShade="BF"/>
+          <w:sz w:val="24"/>
+          <w:szCs w:val="24"/>
+        </w:rPr>
+        <w:t xml:space="preserve">                              </w:t>
       </w:r>
       <w:r>
         <w:rPr>
@@ -8684,6 +9514,15 @@
       <w:r>
         <w:rPr>
           <w:rFonts w:ascii="Amasis MT Pro Medium" w:hAnsi="Amasis MT Pro Medium" w:cstheme="minorHAnsi"/>
+          <w:color w:val="833C0B" w:themeColor="accent2" w:themeShade="80"/>
+          <w:sz w:val="24"/>
+          <w:szCs w:val="24"/>
+        </w:rPr>
+        <w:t xml:space="preserve">  </w:t>
+      </w:r>
+      <w:r>
+        <w:rPr>
+          <w:rFonts w:ascii="Amasis MT Pro Medium" w:hAnsi="Amasis MT Pro Medium" w:cstheme="minorHAnsi"/>
           <w:color w:val="FF0000"/>
           <w:sz w:val="24"/>
           <w:szCs w:val="24"/>
@@ -8732,6 +9571,15 @@
       <w:r>
         <w:rPr>
           <w:rFonts w:ascii="Amasis MT Pro Medium" w:hAnsi="Amasis MT Pro Medium" w:cstheme="minorHAnsi"/>
+          <w:color w:val="C45911" w:themeColor="accent2" w:themeShade="BF"/>
+          <w:sz w:val="24"/>
+          <w:szCs w:val="24"/>
+        </w:rPr>
+        <w:t xml:space="preserve"> </w:t>
+      </w:r>
+      <w:r>
+        <w:rPr>
+          <w:rFonts w:ascii="Amasis MT Pro Medium" w:hAnsi="Amasis MT Pro Medium" w:cstheme="minorHAnsi"/>
           <w:color w:val="FF0000"/>
           <w:sz w:val="24"/>
           <w:szCs w:val="24"/>
@@ -8817,6 +9665,8 @@
           <w:szCs w:val="24"/>
         </w:rPr>
       </w:pPr>
+      <w:bookmarkStart w:id="0" w:name="_GoBack"/>
+      <w:bookmarkEnd w:id="0"/>
     </w:p>
     <w:p>
       <w:pPr>
@@ -8930,7 +9780,77 @@
           <w:sz w:val="24"/>
           <w:szCs w:val="24"/>
         </w:rPr>
-        <w:t xml:space="preserve">example: Jira, ClickUp, Proof Hub, Wrike, Smartsheet, Active Collab, Asana, </w:t>
+        <w:t>example</w:t>
+      </w:r>
+      <w:r>
+        <w:rPr>
+          <w:rFonts w:ascii="Amasis MT Pro Medium" w:hAnsi="Amasis MT Pro Medium" w:cstheme="minorHAnsi"/>
+          <w:sz w:val="24"/>
+          <w:szCs w:val="24"/>
+        </w:rPr>
+        <w:t xml:space="preserve">: Jira, </w:t>
+      </w:r>
+      <w:proofErr w:type="spellStart"/>
+      <w:r>
+        <w:rPr>
+          <w:rFonts w:ascii="Amasis MT Pro Medium" w:hAnsi="Amasis MT Pro Medium" w:cstheme="minorHAnsi"/>
+          <w:sz w:val="24"/>
+          <w:szCs w:val="24"/>
+        </w:rPr>
+        <w:t>ClickUp</w:t>
+      </w:r>
+      <w:proofErr w:type="spellEnd"/>
+      <w:r>
+        <w:rPr>
+          <w:rFonts w:ascii="Amasis MT Pro Medium" w:hAnsi="Amasis MT Pro Medium" w:cstheme="minorHAnsi"/>
+          <w:sz w:val="24"/>
+          <w:szCs w:val="24"/>
+        </w:rPr>
+        <w:t>, Proof Hub, Writ</w:t>
+      </w:r>
+      <w:r>
+        <w:rPr>
+          <w:rFonts w:ascii="Amasis MT Pro Medium" w:hAnsi="Amasis MT Pro Medium" w:cstheme="minorHAnsi"/>
+          <w:sz w:val="24"/>
+          <w:szCs w:val="24"/>
+        </w:rPr>
+        <w:t xml:space="preserve">e, </w:t>
+      </w:r>
+      <w:proofErr w:type="spellStart"/>
+      <w:r>
+        <w:rPr>
+          <w:rFonts w:ascii="Amasis MT Pro Medium" w:hAnsi="Amasis MT Pro Medium" w:cstheme="minorHAnsi"/>
+          <w:sz w:val="24"/>
+          <w:szCs w:val="24"/>
+        </w:rPr>
+        <w:t>Smartsheet</w:t>
+      </w:r>
+      <w:proofErr w:type="spellEnd"/>
+      <w:r>
+        <w:rPr>
+          <w:rFonts w:ascii="Amasis MT Pro Medium" w:hAnsi="Amasis MT Pro Medium" w:cstheme="minorHAnsi"/>
+          <w:sz w:val="24"/>
+          <w:szCs w:val="24"/>
+        </w:rPr>
+        <w:t xml:space="preserve">, Active </w:t>
+      </w:r>
+      <w:proofErr w:type="spellStart"/>
+      <w:r>
+        <w:rPr>
+          <w:rFonts w:ascii="Amasis MT Pro Medium" w:hAnsi="Amasis MT Pro Medium" w:cstheme="minorHAnsi"/>
+          <w:sz w:val="24"/>
+          <w:szCs w:val="24"/>
+        </w:rPr>
+        <w:t>Collab</w:t>
+      </w:r>
+      <w:proofErr w:type="spellEnd"/>
+      <w:r>
+        <w:rPr>
+          <w:rFonts w:ascii="Amasis MT Pro Medium" w:hAnsi="Amasis MT Pro Medium" w:cstheme="minorHAnsi"/>
+          <w:sz w:val="24"/>
+          <w:szCs w:val="24"/>
+        </w:rPr>
+        <w:t xml:space="preserve">, Asana, </w:t>
       </w:r>
       <w:proofErr w:type="spellStart"/>
       <w:r>
@@ -9209,7 +10129,7 @@
                     <pic:cNvPicPr/>
                   </pic:nvPicPr>
                   <pic:blipFill rotWithShape="1">
-                    <a:blip r:embed="rId12">
+                    <a:blip r:embed="rId13">
                       <a:extLst>
                         <a:ext uri="{28A0092B-C50C-407E-A947-70E740481C1C}">
                           <a14:useLocalDpi xmlns:a14="http://schemas.microsoft.com/office/drawing/2010/main" val="0"/>
@@ -9339,26 +10259,191 @@
           <w:sz w:val="24"/>
           <w:szCs w:val="24"/>
         </w:rPr>
+        <w:t>Definition of Ready (</w:t>
+      </w:r>
+      <w:proofErr w:type="spellStart"/>
+      <w:r>
+        <w:rPr>
+          <w:rFonts w:ascii="Amasis MT Pro Medium" w:hAnsi="Amasis MT Pro Medium" w:cstheme="minorHAnsi"/>
+          <w:sz w:val="24"/>
+          <w:szCs w:val="24"/>
+        </w:rPr>
+        <w:t>DoR</w:t>
+      </w:r>
+      <w:proofErr w:type="spellEnd"/>
+      <w:r>
+        <w:rPr>
+          <w:rFonts w:ascii="Amasis MT Pro Medium" w:hAnsi="Amasis MT Pro Medium" w:cstheme="minorHAnsi"/>
+          <w:sz w:val="24"/>
+          <w:szCs w:val="24"/>
+        </w:rPr>
+        <w:t>):</w:t>
+      </w:r>
+    </w:p>
+    <w:p>
+      <w:pPr>
+        <w:spacing w:line="240" w:lineRule="auto"/>
+        <w:ind w:left="720"/>
+        <w:rPr>
+          <w:rFonts w:ascii="Amasis MT Pro Medium" w:hAnsi="Amasis MT Pro Medium" w:cstheme="minorHAnsi"/>
+          <w:sz w:val="24"/>
+          <w:szCs w:val="24"/>
+        </w:rPr>
+      </w:pPr>
+      <w:r>
+        <w:rPr>
+          <w:rFonts w:ascii="Amasis MT Pro Medium" w:hAnsi="Amasis MT Pro Medium" w:cstheme="minorHAnsi"/>
+          <w:sz w:val="24"/>
+          <w:szCs w:val="24"/>
+        </w:rPr>
+        <w:t>Suppose when we start a task then we need some inputs</w:t>
+      </w:r>
+      <w:r>
+        <w:rPr>
+          <w:rFonts w:ascii="Amasis MT Pro Medium" w:hAnsi="Amasis MT Pro Medium" w:cstheme="minorHAnsi"/>
+          <w:sz w:val="24"/>
+          <w:szCs w:val="24"/>
+        </w:rPr>
+        <w:t>,</w:t>
+      </w:r>
+      <w:r>
+        <w:rPr>
+          <w:rFonts w:ascii="Amasis MT Pro Medium" w:hAnsi="Amasis MT Pro Medium" w:cstheme="minorHAnsi"/>
+          <w:sz w:val="24"/>
+          <w:szCs w:val="24"/>
+        </w:rPr>
+        <w:t xml:space="preserve"> for example I want to write test case, to write the test cases Story should be ready then only I can start writing the test cases. Now how can we define the story is ready? The story should be clear, testable, feasible, clearly define, acceptance criteria defined and all the criteria which is mentioned in the image is full filling all the steps then we say the story is ready and ready to develop as well as test.</w:t>
+      </w:r>
+    </w:p>
+    <w:p>
+      <w:pPr>
+        <w:spacing w:line="240" w:lineRule="auto"/>
+        <w:ind w:left="720"/>
+        <w:rPr>
+          <w:rFonts w:ascii="Amasis MT Pro Medium" w:hAnsi="Amasis MT Pro Medium" w:cstheme="minorHAnsi"/>
+          <w:sz w:val="24"/>
+          <w:szCs w:val="24"/>
+        </w:rPr>
+      </w:pPr>
+      <w:r>
+        <w:rPr>
+          <w:rFonts w:ascii="Amasis MT Pro Medium" w:hAnsi="Amasis MT Pro Medium" w:cstheme="minorHAnsi"/>
+          <w:sz w:val="24"/>
+          <w:szCs w:val="24"/>
+        </w:rPr>
+        <w:t>Definition of Done (</w:t>
+      </w:r>
+      <w:proofErr w:type="gramStart"/>
+      <w:r>
+        <w:rPr>
+          <w:rFonts w:ascii="Amasis MT Pro Medium" w:hAnsi="Amasis MT Pro Medium" w:cstheme="minorHAnsi"/>
+          <w:sz w:val="24"/>
+          <w:szCs w:val="24"/>
+        </w:rPr>
+        <w:t>DoD</w:t>
+      </w:r>
+      <w:proofErr w:type="gramEnd"/>
+      <w:r>
+        <w:rPr>
+          <w:rFonts w:ascii="Amasis MT Pro Medium" w:hAnsi="Amasis MT Pro Medium" w:cstheme="minorHAnsi"/>
+          <w:sz w:val="24"/>
+          <w:szCs w:val="24"/>
+        </w:rPr>
+        <w:t>):</w:t>
+      </w:r>
+    </w:p>
+    <w:p>
+      <w:pPr>
+        <w:spacing w:line="240" w:lineRule="auto"/>
+        <w:ind w:left="720"/>
+        <w:rPr>
+          <w:rFonts w:ascii="Amasis MT Pro Medium" w:hAnsi="Amasis MT Pro Medium" w:cstheme="minorHAnsi"/>
+          <w:sz w:val="24"/>
+          <w:szCs w:val="24"/>
+        </w:rPr>
+      </w:pPr>
+      <w:r>
+        <w:rPr>
+          <w:rFonts w:ascii="Amasis MT Pro Medium" w:hAnsi="Amasis MT Pro Medium" w:cstheme="minorHAnsi"/>
+          <w:sz w:val="24"/>
+          <w:szCs w:val="24"/>
+        </w:rPr>
         <w:lastRenderedPageBreak/>
-        <w:t>Definition of Ready (</w:t>
-      </w:r>
-      <w:proofErr w:type="spellStart"/>
-      <w:r>
-        <w:rPr>
-          <w:rFonts w:ascii="Amasis MT Pro Medium" w:hAnsi="Amasis MT Pro Medium" w:cstheme="minorHAnsi"/>
-          <w:sz w:val="24"/>
-          <w:szCs w:val="24"/>
-        </w:rPr>
-        <w:t>DoR</w:t>
-      </w:r>
-      <w:proofErr w:type="spellEnd"/>
-      <w:r>
-        <w:rPr>
-          <w:rFonts w:ascii="Amasis MT Pro Medium" w:hAnsi="Amasis MT Pro Medium" w:cstheme="minorHAnsi"/>
-          <w:sz w:val="24"/>
-          <w:szCs w:val="24"/>
-        </w:rPr>
-        <w:t>):</w:t>
+        <w:t>When designer complete the design as per the requirements, developer develop the feature, Unit testing is completed, Integration testing is completed, test cases are created, testing is done</w:t>
+      </w:r>
+      <w:r>
+        <w:rPr>
+          <w:rFonts w:ascii="Amasis MT Pro Medium" w:hAnsi="Amasis MT Pro Medium" w:cstheme="minorHAnsi"/>
+          <w:sz w:val="24"/>
+          <w:szCs w:val="24"/>
+        </w:rPr>
+        <w:t xml:space="preserve"> </w:t>
+      </w:r>
+      <w:r>
+        <w:rPr>
+          <w:rFonts w:ascii="Amasis MT Pro Medium" w:hAnsi="Amasis MT Pro Medium" w:cstheme="minorHAnsi"/>
+          <w:sz w:val="24"/>
+          <w:szCs w:val="24"/>
+        </w:rPr>
+        <w:t>(Sanity, Regression everything), all bug</w:t>
+      </w:r>
+      <w:r>
+        <w:rPr>
+          <w:rFonts w:ascii="Amasis MT Pro Medium" w:hAnsi="Amasis MT Pro Medium" w:cstheme="minorHAnsi"/>
+          <w:sz w:val="24"/>
+          <w:szCs w:val="24"/>
+        </w:rPr>
+        <w:t>s</w:t>
+      </w:r>
+      <w:r>
+        <w:rPr>
+          <w:rFonts w:ascii="Amasis MT Pro Medium" w:hAnsi="Amasis MT Pro Medium" w:cstheme="minorHAnsi"/>
+          <w:sz w:val="24"/>
+          <w:szCs w:val="24"/>
+        </w:rPr>
+        <w:t xml:space="preserve"> are fixed and there </w:t>
+      </w:r>
+      <w:r>
+        <w:rPr>
+          <w:rFonts w:ascii="Amasis MT Pro Medium" w:hAnsi="Amasis MT Pro Medium" w:cstheme="minorHAnsi"/>
+          <w:sz w:val="24"/>
+          <w:szCs w:val="24"/>
+        </w:rPr>
+        <w:t>is</w:t>
+      </w:r>
+      <w:r>
+        <w:rPr>
+          <w:rFonts w:ascii="Amasis MT Pro Medium" w:hAnsi="Amasis MT Pro Medium" w:cstheme="minorHAnsi"/>
+          <w:sz w:val="24"/>
+          <w:szCs w:val="24"/>
+        </w:rPr>
+        <w:t xml:space="preserve"> no bug for the story, it is ready for demo and demo is also completed then only we can say Story is completed/done.</w:t>
+      </w:r>
+      <w:r>
+        <w:rPr>
+          <w:rFonts w:ascii="Amasis MT Pro Medium" w:hAnsi="Amasis MT Pro Medium" w:cstheme="minorHAnsi"/>
+          <w:sz w:val="24"/>
+          <w:szCs w:val="24"/>
+        </w:rPr>
+        <w:t xml:space="preserve"> All the development and testing activities are done then story is </w:t>
+      </w:r>
+      <w:proofErr w:type="gramStart"/>
+      <w:r>
+        <w:rPr>
+          <w:rFonts w:ascii="Amasis MT Pro Medium" w:hAnsi="Amasis MT Pro Medium" w:cstheme="minorHAnsi"/>
+          <w:sz w:val="24"/>
+          <w:szCs w:val="24"/>
+        </w:rPr>
+        <w:t>completed/done</w:t>
+      </w:r>
+      <w:proofErr w:type="gramEnd"/>
+      <w:r>
+        <w:rPr>
+          <w:rFonts w:ascii="Amasis MT Pro Medium" w:hAnsi="Amasis MT Pro Medium" w:cstheme="minorHAnsi"/>
+          <w:sz w:val="24"/>
+          <w:szCs w:val="24"/>
+        </w:rPr>
+        <w:t>.</w:t>
       </w:r>
     </w:p>
     <w:p>
@@ -9377,61 +10462,33 @@
           <w:sz w:val="24"/>
           <w:szCs w:val="24"/>
         </w:rPr>
-        <w:t>Suppose when we start a task then we need some inputs</w:t>
-      </w:r>
-      <w:r>
-        <w:rPr>
-          <w:rFonts w:ascii="Amasis MT Pro Medium" w:hAnsi="Amasis MT Pro Medium" w:cstheme="minorHAnsi"/>
-          <w:sz w:val="24"/>
-          <w:szCs w:val="24"/>
-        </w:rPr>
-        <w:t>,</w:t>
-      </w:r>
-      <w:r>
-        <w:rPr>
-          <w:rFonts w:ascii="Amasis MT Pro Medium" w:hAnsi="Amasis MT Pro Medium" w:cstheme="minorHAnsi"/>
-          <w:sz w:val="24"/>
-          <w:szCs w:val="24"/>
-        </w:rPr>
-        <w:t xml:space="preserve"> for example I want to write test case, to write the test cases Story should be ready then only I can start writing the test cases. Now how can we define the story is ready? The story should be clear, testable, feasible, clearly define, acceptance criteria defined and all the criteria which is mentioned in the image is full filling all the steps then we say the story is ready and ready to develop as well as test.</w:t>
-      </w:r>
-    </w:p>
-    <w:p>
-      <w:pPr>
-        <w:spacing w:line="240" w:lineRule="auto"/>
-        <w:ind w:left="720"/>
-        <w:rPr>
-          <w:rFonts w:ascii="Amasis MT Pro Medium" w:hAnsi="Amasis MT Pro Medium" w:cstheme="minorHAnsi"/>
-          <w:sz w:val="24"/>
-          <w:szCs w:val="24"/>
-        </w:rPr>
-      </w:pPr>
-      <w:r>
-        <w:rPr>
-          <w:rFonts w:ascii="Amasis MT Pro Medium" w:hAnsi="Amasis MT Pro Medium" w:cstheme="minorHAnsi"/>
-          <w:sz w:val="24"/>
-          <w:szCs w:val="24"/>
-        </w:rPr>
-        <w:t>Definition of Done (DoD):</w:t>
-      </w:r>
-    </w:p>
-    <w:p>
-      <w:pPr>
-        <w:spacing w:line="240" w:lineRule="auto"/>
-        <w:ind w:left="720"/>
-        <w:rPr>
-          <w:rFonts w:ascii="Amasis MT Pro Medium" w:hAnsi="Amasis MT Pro Medium" w:cstheme="minorHAnsi"/>
-          <w:sz w:val="24"/>
-          <w:szCs w:val="24"/>
-        </w:rPr>
-      </w:pPr>
-      <w:r>
-        <w:rPr>
-          <w:rFonts w:ascii="Amasis MT Pro Medium" w:hAnsi="Amasis MT Pro Medium" w:cstheme="minorHAnsi"/>
-          <w:sz w:val="24"/>
-          <w:szCs w:val="24"/>
-        </w:rPr>
-        <w:t>When designer complete the design as per the requirements, developer develop the feature, Unit testing is completed, Integration testing is completed, test cases are created, testing is done</w:t>
+        <w:t xml:space="preserve">If story is created but anyone from team like developer or </w:t>
+      </w:r>
+      <w:proofErr w:type="gramStart"/>
+      <w:r>
+        <w:rPr>
+          <w:rFonts w:ascii="Amasis MT Pro Medium" w:hAnsi="Amasis MT Pro Medium" w:cstheme="minorHAnsi"/>
+          <w:sz w:val="24"/>
+          <w:szCs w:val="24"/>
+        </w:rPr>
+        <w:t>tester are</w:t>
+      </w:r>
+      <w:proofErr w:type="gramEnd"/>
+      <w:r>
+        <w:rPr>
+          <w:rFonts w:ascii="Amasis MT Pro Medium" w:hAnsi="Amasis MT Pro Medium" w:cstheme="minorHAnsi"/>
+          <w:sz w:val="24"/>
+          <w:szCs w:val="24"/>
+        </w:rPr>
+        <w:t xml:space="preserve"> not able to understand and some information is lacking in the </w:t>
+      </w:r>
+      <w:r>
+        <w:rPr>
+          <w:rFonts w:ascii="Amasis MT Pro Medium" w:hAnsi="Amasis MT Pro Medium" w:cstheme="minorHAnsi"/>
+          <w:sz w:val="24"/>
+          <w:szCs w:val="24"/>
+        </w:rPr>
+        <w:t>story,</w:t>
       </w:r>
       <w:r>
         <w:rPr>
@@ -9447,89 +10504,6 @@
           <w:sz w:val="24"/>
           <w:szCs w:val="24"/>
         </w:rPr>
-        <w:t>(Sanity, Regression everything), all bug</w:t>
-      </w:r>
-      <w:r>
-        <w:rPr>
-          <w:rFonts w:ascii="Amasis MT Pro Medium" w:hAnsi="Amasis MT Pro Medium" w:cstheme="minorHAnsi"/>
-          <w:sz w:val="24"/>
-          <w:szCs w:val="24"/>
-        </w:rPr>
-        <w:t>s</w:t>
-      </w:r>
-      <w:r>
-        <w:rPr>
-          <w:rFonts w:ascii="Amasis MT Pro Medium" w:hAnsi="Amasis MT Pro Medium" w:cstheme="minorHAnsi"/>
-          <w:sz w:val="24"/>
-          <w:szCs w:val="24"/>
-        </w:rPr>
-        <w:t xml:space="preserve"> are fixed and there </w:t>
-      </w:r>
-      <w:r>
-        <w:rPr>
-          <w:rFonts w:ascii="Amasis MT Pro Medium" w:hAnsi="Amasis MT Pro Medium" w:cstheme="minorHAnsi"/>
-          <w:sz w:val="24"/>
-          <w:szCs w:val="24"/>
-        </w:rPr>
-        <w:t>is</w:t>
-      </w:r>
-      <w:r>
-        <w:rPr>
-          <w:rFonts w:ascii="Amasis MT Pro Medium" w:hAnsi="Amasis MT Pro Medium" w:cstheme="minorHAnsi"/>
-          <w:sz w:val="24"/>
-          <w:szCs w:val="24"/>
-        </w:rPr>
-        <w:t xml:space="preserve"> no bug for the story, it is ready for demo and demo is also completed then only we can say Story is completed/done.</w:t>
-      </w:r>
-      <w:r>
-        <w:rPr>
-          <w:rFonts w:ascii="Amasis MT Pro Medium" w:hAnsi="Amasis MT Pro Medium" w:cstheme="minorHAnsi"/>
-          <w:sz w:val="24"/>
-          <w:szCs w:val="24"/>
-        </w:rPr>
-        <w:t xml:space="preserve"> All the development and testing activities are done then story is completed/done.</w:t>
-      </w:r>
-    </w:p>
-    <w:p>
-      <w:pPr>
-        <w:spacing w:line="240" w:lineRule="auto"/>
-        <w:ind w:left="720"/>
-        <w:rPr>
-          <w:rFonts w:ascii="Amasis MT Pro Medium" w:hAnsi="Amasis MT Pro Medium" w:cstheme="minorHAnsi"/>
-          <w:sz w:val="24"/>
-          <w:szCs w:val="24"/>
-        </w:rPr>
-      </w:pPr>
-      <w:r>
-        <w:rPr>
-          <w:rFonts w:ascii="Amasis MT Pro Medium" w:hAnsi="Amasis MT Pro Medium" w:cstheme="minorHAnsi"/>
-          <w:sz w:val="24"/>
-          <w:szCs w:val="24"/>
-        </w:rPr>
-        <w:t xml:space="preserve">If story is created but anyone from team like developer or tester are not able to understand and some information is lacking in the </w:t>
-      </w:r>
-      <w:r>
-        <w:rPr>
-          <w:rFonts w:ascii="Amasis MT Pro Medium" w:hAnsi="Amasis MT Pro Medium" w:cstheme="minorHAnsi"/>
-          <w:sz w:val="24"/>
-          <w:szCs w:val="24"/>
-        </w:rPr>
-        <w:t>story,</w:t>
-      </w:r>
-      <w:r>
-        <w:rPr>
-          <w:rFonts w:ascii="Amasis MT Pro Medium" w:hAnsi="Amasis MT Pro Medium" w:cstheme="minorHAnsi"/>
-          <w:sz w:val="24"/>
-          <w:szCs w:val="24"/>
-        </w:rPr>
-        <w:t xml:space="preserve"> </w:t>
-      </w:r>
-      <w:r>
-        <w:rPr>
-          <w:rFonts w:ascii="Amasis MT Pro Medium" w:hAnsi="Amasis MT Pro Medium" w:cstheme="minorHAnsi"/>
-          <w:sz w:val="24"/>
-          <w:szCs w:val="24"/>
-        </w:rPr>
         <w:t xml:space="preserve">then it is not ready. Until unless we get that information we have to wait, if it is ready then we start our task and complete. </w:t>
       </w:r>
       <w:r>
@@ -9554,12 +10528,30 @@
           <w:sz w:val="24"/>
           <w:szCs w:val="24"/>
         </w:rPr>
-        <w:t xml:space="preserve"> then the story is ready/done else the story is not ready/done.</w:t>
+        <w:t xml:space="preserve"> then the story is </w:t>
+      </w:r>
+      <w:proofErr w:type="gramStart"/>
+      <w:r>
+        <w:rPr>
+          <w:rFonts w:ascii="Amasis MT Pro Medium" w:hAnsi="Amasis MT Pro Medium" w:cstheme="minorHAnsi"/>
+          <w:sz w:val="24"/>
+          <w:szCs w:val="24"/>
+        </w:rPr>
+        <w:t>ready/done</w:t>
+      </w:r>
+      <w:proofErr w:type="gramEnd"/>
+      <w:r>
+        <w:rPr>
+          <w:rFonts w:ascii="Amasis MT Pro Medium" w:hAnsi="Amasis MT Pro Medium" w:cstheme="minorHAnsi"/>
+          <w:sz w:val="24"/>
+          <w:szCs w:val="24"/>
+        </w:rPr>
+        <w:t xml:space="preserve"> else the story is not ready/done.</w:t>
       </w:r>
     </w:p>
     <w:sectPr>
-      <w:headerReference w:type="default" r:id="rId13"/>
-      <w:footerReference w:type="default" r:id="rId14"/>
+      <w:headerReference w:type="default" r:id="rId14"/>
+      <w:footerReference w:type="default" r:id="rId15"/>
       <w:pgSz w:w="12240" w:h="15840"/>
       <w:pgMar w:top="1440" w:right="1440" w:bottom="1440" w:left="1440" w:header="720" w:footer="0" w:gutter="0"/>
       <w:pgBorders w:offsetFrom="page">
@@ -9576,7 +10568,7 @@
 </file>
 
 <file path=word/endnotes.xml><?xml version="1.0" encoding="utf-8"?>
-<w:endnotes xmlns:wpc="http://schemas.microsoft.com/office/word/2010/wordprocessingCanvas" xmlns:cx="http://schemas.microsoft.com/office/drawing/2014/chartex" xmlns:cx1="http://schemas.microsoft.com/office/drawing/2015/9/8/chartex" xmlns:cx2="http://schemas.microsoft.com/office/drawing/2015/10/21/chartex" xmlns:cx3="http://schemas.microsoft.com/office/drawing/2016/5/9/chartex" xmlns:cx4="http://schemas.microsoft.com/office/drawing/2016/5/10/chartex" xmlns:cx5="http://schemas.microsoft.com/office/drawing/2016/5/11/chartex" xmlns:cx6="http://schemas.microsoft.com/office/drawing/2016/5/12/chartex" xmlns:cx7="http://schemas.microsoft.com/office/drawing/2016/5/13/chartex" xmlns:cx8="http://schemas.microsoft.com/office/drawing/2016/5/14/chartex" xmlns:mc="http://schemas.openxmlformats.org/markup-compatibility/2006" xmlns:aink="http://schemas.microsoft.com/office/drawing/2016/ink" xmlns:am3d="http://schemas.microsoft.com/office/drawing/2017/model3d" xmlns:o="urn:schemas-microsoft-com:office:office" xmlns:oel="http://schemas.microsoft.com/office/2019/extlst" xmlns:r="http://schemas.openxmlformats.org/officeDocument/2006/relationships" xmlns:m="http://schemas.openxmlformats.org/officeDocument/2006/math" xmlns:v="urn:schemas-microsoft-com:vml" xmlns:wp14="http://schemas.microsoft.com/office/word/2010/wordprocessingDrawing" xmlns:wp="http://schemas.openxmlformats.org/drawingml/2006/wordprocessingDrawing" xmlns:w10="urn:schemas-microsoft-com:office:word" xmlns:w="http://schemas.openxmlformats.org/wordprocessingml/2006/main" xmlns:w14="http://schemas.microsoft.com/office/word/2010/wordml" xmlns:w15="http://schemas.microsoft.com/office/word/2012/wordml" xmlns:w16cex="http://schemas.microsoft.com/office/word/2018/wordml/cex" xmlns:w16cid="http://schemas.microsoft.com/office/word/2016/wordml/cid" xmlns:w16="http://schemas.microsoft.com/office/word/2018/wordml" xmlns:w16sdtdh="http://schemas.microsoft.com/office/word/2020/wordml/sdtdatahash" xmlns:w16se="http://schemas.microsoft.com/office/word/2015/wordml/symex" xmlns:wpg="http://schemas.microsoft.com/office/word/2010/wordprocessingGroup" xmlns:wpi="http://schemas.microsoft.com/office/word/2010/wordprocessingInk" xmlns:wne="http://schemas.microsoft.com/office/word/2006/wordml" xmlns:wps="http://schemas.microsoft.com/office/word/2010/wordprocessingShape" mc:Ignorable="w14 w15 w16se w16cid w16 w16cex w16sdtdh wp14">
+<w:endnotes xmlns:wpc="http://schemas.microsoft.com/office/word/2010/wordprocessingCanvas" xmlns:mc="http://schemas.openxmlformats.org/markup-compatibility/2006" xmlns:o="urn:schemas-microsoft-com:office:office" xmlns:r="http://schemas.openxmlformats.org/officeDocument/2006/relationships" xmlns:m="http://schemas.openxmlformats.org/officeDocument/2006/math" xmlns:v="urn:schemas-microsoft-com:vml" xmlns:wp14="http://schemas.microsoft.com/office/word/2010/wordprocessingDrawing" xmlns:wp="http://schemas.openxmlformats.org/drawingml/2006/wordprocessingDrawing" xmlns:w10="urn:schemas-microsoft-com:office:word" xmlns:w="http://schemas.openxmlformats.org/wordprocessingml/2006/main" xmlns:w14="http://schemas.microsoft.com/office/word/2010/wordml" xmlns:wpg="http://schemas.microsoft.com/office/word/2010/wordprocessingGroup" xmlns:wpi="http://schemas.microsoft.com/office/word/2010/wordprocessingInk" xmlns:wne="http://schemas.microsoft.com/office/word/2006/wordml" xmlns:wps="http://schemas.microsoft.com/office/word/2010/wordprocessingShape" mc:Ignorable="w14 wp14">
   <w:endnote w:type="separator" w:id="-1">
     <w:p>
       <w:pPr>
@@ -9601,7 +10593,7 @@
 </file>
 
 <file path=word/footer1.xml><?xml version="1.0" encoding="utf-8"?>
-<w:ftr xmlns:wpc="http://schemas.microsoft.com/office/word/2010/wordprocessingCanvas" xmlns:cx="http://schemas.microsoft.com/office/drawing/2014/chartex" xmlns:cx1="http://schemas.microsoft.com/office/drawing/2015/9/8/chartex" xmlns:cx2="http://schemas.microsoft.com/office/drawing/2015/10/21/chartex" xmlns:cx3="http://schemas.microsoft.com/office/drawing/2016/5/9/chartex" xmlns:cx4="http://schemas.microsoft.com/office/drawing/2016/5/10/chartex" xmlns:cx5="http://schemas.microsoft.com/office/drawing/2016/5/11/chartex" xmlns:cx6="http://schemas.microsoft.com/office/drawing/2016/5/12/chartex" xmlns:cx7="http://schemas.microsoft.com/office/drawing/2016/5/13/chartex" xmlns:cx8="http://schemas.microsoft.com/office/drawing/2016/5/14/chartex" xmlns:mc="http://schemas.openxmlformats.org/markup-compatibility/2006" xmlns:aink="http://schemas.microsoft.com/office/drawing/2016/ink" xmlns:am3d="http://schemas.microsoft.com/office/drawing/2017/model3d" xmlns:o="urn:schemas-microsoft-com:office:office" xmlns:oel="http://schemas.microsoft.com/office/2019/extlst" xmlns:r="http://schemas.openxmlformats.org/officeDocument/2006/relationships" xmlns:m="http://schemas.openxmlformats.org/officeDocument/2006/math" xmlns:v="urn:schemas-microsoft-com:vml" xmlns:wp14="http://schemas.microsoft.com/office/word/2010/wordprocessingDrawing" xmlns:wp="http://schemas.openxmlformats.org/drawingml/2006/wordprocessingDrawing" xmlns:w10="urn:schemas-microsoft-com:office:word" xmlns:w="http://schemas.openxmlformats.org/wordprocessingml/2006/main" xmlns:w14="http://schemas.microsoft.com/office/word/2010/wordml" xmlns:w15="http://schemas.microsoft.com/office/word/2012/wordml" xmlns:w16cex="http://schemas.microsoft.com/office/word/2018/wordml/cex" xmlns:w16cid="http://schemas.microsoft.com/office/word/2016/wordml/cid" xmlns:w16="http://schemas.microsoft.com/office/word/2018/wordml" xmlns:w16sdtdh="http://schemas.microsoft.com/office/word/2020/wordml/sdtdatahash" xmlns:w16se="http://schemas.microsoft.com/office/word/2015/wordml/symex" xmlns:wpg="http://schemas.microsoft.com/office/word/2010/wordprocessingGroup" xmlns:wpi="http://schemas.microsoft.com/office/word/2010/wordprocessingInk" xmlns:wne="http://schemas.microsoft.com/office/word/2006/wordml" xmlns:wps="http://schemas.microsoft.com/office/word/2010/wordprocessingShape" mc:Ignorable="w14 w15 w16se w16cid w16 w16cex w16sdtdh wp14">
+<w:ftr xmlns:wpc="http://schemas.microsoft.com/office/word/2010/wordprocessingCanvas" xmlns:mc="http://schemas.openxmlformats.org/markup-compatibility/2006" xmlns:o="urn:schemas-microsoft-com:office:office" xmlns:r="http://schemas.openxmlformats.org/officeDocument/2006/relationships" xmlns:m="http://schemas.openxmlformats.org/officeDocument/2006/math" xmlns:v="urn:schemas-microsoft-com:vml" xmlns:wp14="http://schemas.microsoft.com/office/word/2010/wordprocessingDrawing" xmlns:wp="http://schemas.openxmlformats.org/drawingml/2006/wordprocessingDrawing" xmlns:w10="urn:schemas-microsoft-com:office:word" xmlns:w="http://schemas.openxmlformats.org/wordprocessingml/2006/main" xmlns:w14="http://schemas.microsoft.com/office/word/2010/wordml" xmlns:wpg="http://schemas.microsoft.com/office/word/2010/wordprocessingGroup" xmlns:wpi="http://schemas.microsoft.com/office/word/2010/wordprocessingInk" xmlns:wne="http://schemas.microsoft.com/office/word/2006/wordml" xmlns:wps="http://schemas.microsoft.com/office/word/2010/wordprocessingShape" mc:Ignorable="w14 wp14">
   <w:p>
     <w:pPr>
       <w:pStyle w:val="Header"/>
@@ -9704,7 +10696,7 @@
 </file>
 
 <file path=word/footnotes.xml><?xml version="1.0" encoding="utf-8"?>
-<w:footnotes xmlns:wpc="http://schemas.microsoft.com/office/word/2010/wordprocessingCanvas" xmlns:cx="http://schemas.microsoft.com/office/drawing/2014/chartex" xmlns:cx1="http://schemas.microsoft.com/office/drawing/2015/9/8/chartex" xmlns:cx2="http://schemas.microsoft.com/office/drawing/2015/10/21/chartex" xmlns:cx3="http://schemas.microsoft.com/office/drawing/2016/5/9/chartex" xmlns:cx4="http://schemas.microsoft.com/office/drawing/2016/5/10/chartex" xmlns:cx5="http://schemas.microsoft.com/office/drawing/2016/5/11/chartex" xmlns:cx6="http://schemas.microsoft.com/office/drawing/2016/5/12/chartex" xmlns:cx7="http://schemas.microsoft.com/office/drawing/2016/5/13/chartex" xmlns:cx8="http://schemas.microsoft.com/office/drawing/2016/5/14/chartex" xmlns:mc="http://schemas.openxmlformats.org/markup-compatibility/2006" xmlns:aink="http://schemas.microsoft.com/office/drawing/2016/ink" xmlns:am3d="http://schemas.microsoft.com/office/drawing/2017/model3d" xmlns:o="urn:schemas-microsoft-com:office:office" xmlns:oel="http://schemas.microsoft.com/office/2019/extlst" xmlns:r="http://schemas.openxmlformats.org/officeDocument/2006/relationships" xmlns:m="http://schemas.openxmlformats.org/officeDocument/2006/math" xmlns:v="urn:schemas-microsoft-com:vml" xmlns:wp14="http://schemas.microsoft.com/office/word/2010/wordprocessingDrawing" xmlns:wp="http://schemas.openxmlformats.org/drawingml/2006/wordprocessingDrawing" xmlns:w10="urn:schemas-microsoft-com:office:word" xmlns:w="http://schemas.openxmlformats.org/wordprocessingml/2006/main" xmlns:w14="http://schemas.microsoft.com/office/word/2010/wordml" xmlns:w15="http://schemas.microsoft.com/office/word/2012/wordml" xmlns:w16cex="http://schemas.microsoft.com/office/word/2018/wordml/cex" xmlns:w16cid="http://schemas.microsoft.com/office/word/2016/wordml/cid" xmlns:w16="http://schemas.microsoft.com/office/word/2018/wordml" xmlns:w16sdtdh="http://schemas.microsoft.com/office/word/2020/wordml/sdtdatahash" xmlns:w16se="http://schemas.microsoft.com/office/word/2015/wordml/symex" xmlns:wpg="http://schemas.microsoft.com/office/word/2010/wordprocessingGroup" xmlns:wpi="http://schemas.microsoft.com/office/word/2010/wordprocessingInk" xmlns:wne="http://schemas.microsoft.com/office/word/2006/wordml" xmlns:wps="http://schemas.microsoft.com/office/word/2010/wordprocessingShape" mc:Ignorable="w14 w15 w16se w16cid w16 w16cex w16sdtdh wp14">
+<w:footnotes xmlns:wpc="http://schemas.microsoft.com/office/word/2010/wordprocessingCanvas" xmlns:mc="http://schemas.openxmlformats.org/markup-compatibility/2006" xmlns:o="urn:schemas-microsoft-com:office:office" xmlns:r="http://schemas.openxmlformats.org/officeDocument/2006/relationships" xmlns:m="http://schemas.openxmlformats.org/officeDocument/2006/math" xmlns:v="urn:schemas-microsoft-com:vml" xmlns:wp14="http://schemas.microsoft.com/office/word/2010/wordprocessingDrawing" xmlns:wp="http://schemas.openxmlformats.org/drawingml/2006/wordprocessingDrawing" xmlns:w10="urn:schemas-microsoft-com:office:word" xmlns:w="http://schemas.openxmlformats.org/wordprocessingml/2006/main" xmlns:w14="http://schemas.microsoft.com/office/word/2010/wordml" xmlns:wpg="http://schemas.microsoft.com/office/word/2010/wordprocessingGroup" xmlns:wpi="http://schemas.microsoft.com/office/word/2010/wordprocessingInk" xmlns:wne="http://schemas.microsoft.com/office/word/2006/wordml" xmlns:wps="http://schemas.microsoft.com/office/word/2010/wordprocessingShape" mc:Ignorable="w14 wp14">
   <w:footnote w:type="separator" w:id="-1">
     <w:p>
       <w:pPr>
@@ -9729,7 +10721,7 @@
 </file>
 
 <file path=word/header1.xml><?xml version="1.0" encoding="utf-8"?>
-<w:hdr xmlns:wpc="http://schemas.microsoft.com/office/word/2010/wordprocessingCanvas" xmlns:cx="http://schemas.microsoft.com/office/drawing/2014/chartex" xmlns:cx1="http://schemas.microsoft.com/office/drawing/2015/9/8/chartex" xmlns:cx2="http://schemas.microsoft.com/office/drawing/2015/10/21/chartex" xmlns:cx3="http://schemas.microsoft.com/office/drawing/2016/5/9/chartex" xmlns:cx4="http://schemas.microsoft.com/office/drawing/2016/5/10/chartex" xmlns:cx5="http://schemas.microsoft.com/office/drawing/2016/5/11/chartex" xmlns:cx6="http://schemas.microsoft.com/office/drawing/2016/5/12/chartex" xmlns:cx7="http://schemas.microsoft.com/office/drawing/2016/5/13/chartex" xmlns:cx8="http://schemas.microsoft.com/office/drawing/2016/5/14/chartex" xmlns:mc="http://schemas.openxmlformats.org/markup-compatibility/2006" xmlns:aink="http://schemas.microsoft.com/office/drawing/2016/ink" xmlns:am3d="http://schemas.microsoft.com/office/drawing/2017/model3d" xmlns:o="urn:schemas-microsoft-com:office:office" xmlns:oel="http://schemas.microsoft.com/office/2019/extlst" xmlns:r="http://schemas.openxmlformats.org/officeDocument/2006/relationships" xmlns:m="http://schemas.openxmlformats.org/officeDocument/2006/math" xmlns:v="urn:schemas-microsoft-com:vml" xmlns:wp14="http://schemas.microsoft.com/office/word/2010/wordprocessingDrawing" xmlns:wp="http://schemas.openxmlformats.org/drawingml/2006/wordprocessingDrawing" xmlns:w10="urn:schemas-microsoft-com:office:word" xmlns:w="http://schemas.openxmlformats.org/wordprocessingml/2006/main" xmlns:w14="http://schemas.microsoft.com/office/word/2010/wordml" xmlns:w15="http://schemas.microsoft.com/office/word/2012/wordml" xmlns:w16cex="http://schemas.microsoft.com/office/word/2018/wordml/cex" xmlns:w16cid="http://schemas.microsoft.com/office/word/2016/wordml/cid" xmlns:w16="http://schemas.microsoft.com/office/word/2018/wordml" xmlns:w16sdtdh="http://schemas.microsoft.com/office/word/2020/wordml/sdtdatahash" xmlns:w16se="http://schemas.microsoft.com/office/word/2015/wordml/symex" xmlns:wpg="http://schemas.microsoft.com/office/word/2010/wordprocessingGroup" xmlns:wpi="http://schemas.microsoft.com/office/word/2010/wordprocessingInk" xmlns:wne="http://schemas.microsoft.com/office/word/2006/wordml" xmlns:wps="http://schemas.microsoft.com/office/word/2010/wordprocessingShape" mc:Ignorable="w14 w15 w16se w16cid w16 w16cex w16sdtdh wp14">
+<w:hdr xmlns:wpc="http://schemas.microsoft.com/office/word/2010/wordprocessingCanvas" xmlns:mc="http://schemas.openxmlformats.org/markup-compatibility/2006" xmlns:o="urn:schemas-microsoft-com:office:office" xmlns:r="http://schemas.openxmlformats.org/officeDocument/2006/relationships" xmlns:m="http://schemas.openxmlformats.org/officeDocument/2006/math" xmlns:v="urn:schemas-microsoft-com:vml" xmlns:wp14="http://schemas.microsoft.com/office/word/2010/wordprocessingDrawing" xmlns:wp="http://schemas.openxmlformats.org/drawingml/2006/wordprocessingDrawing" xmlns:w10="urn:schemas-microsoft-com:office:word" xmlns:w="http://schemas.openxmlformats.org/wordprocessingml/2006/main" xmlns:w14="http://schemas.microsoft.com/office/word/2010/wordml" xmlns:wpg="http://schemas.microsoft.com/office/word/2010/wordprocessingGroup" xmlns:wpi="http://schemas.microsoft.com/office/word/2010/wordprocessingInk" xmlns:wne="http://schemas.microsoft.com/office/word/2006/wordml" xmlns:wps="http://schemas.microsoft.com/office/word/2010/wordprocessingShape" mc:Ignorable="w14 wp14">
   <w:p>
     <w:pPr>
       <w:pStyle w:val="Header"/>
@@ -9910,8 +10902,8 @@
 </file>
 
 <file path=word/numbering.xml><?xml version="1.0" encoding="utf-8"?>
-<w:numbering xmlns:wpc="http://schemas.microsoft.com/office/word/2010/wordprocessingCanvas" xmlns:cx="http://schemas.microsoft.com/office/drawing/2014/chartex" xmlns:cx1="http://schemas.microsoft.com/office/drawing/2015/9/8/chartex" xmlns:cx2="http://schemas.microsoft.com/office/drawing/2015/10/21/chartex" xmlns:cx3="http://schemas.microsoft.com/office/drawing/2016/5/9/chartex" xmlns:cx4="http://schemas.microsoft.com/office/drawing/2016/5/10/chartex" xmlns:cx5="http://schemas.microsoft.com/office/drawing/2016/5/11/chartex" xmlns:cx6="http://schemas.microsoft.com/office/drawing/2016/5/12/chartex" xmlns:cx7="http://schemas.microsoft.com/office/drawing/2016/5/13/chartex" xmlns:cx8="http://schemas.microsoft.com/office/drawing/2016/5/14/chartex" xmlns:mc="http://schemas.openxmlformats.org/markup-compatibility/2006" xmlns:aink="http://schemas.microsoft.com/office/drawing/2016/ink" xmlns:am3d="http://schemas.microsoft.com/office/drawing/2017/model3d" xmlns:o="urn:schemas-microsoft-com:office:office" xmlns:oel="http://schemas.microsoft.com/office/2019/extlst" xmlns:r="http://schemas.openxmlformats.org/officeDocument/2006/relationships" xmlns:m="http://schemas.openxmlformats.org/officeDocument/2006/math" xmlns:v="urn:schemas-microsoft-com:vml" xmlns:wp14="http://schemas.microsoft.com/office/word/2010/wordprocessingDrawing" xmlns:wp="http://schemas.openxmlformats.org/drawingml/2006/wordprocessingDrawing" xmlns:w10="urn:schemas-microsoft-com:office:word" xmlns:w="http://schemas.openxmlformats.org/wordprocessingml/2006/main" xmlns:w14="http://schemas.microsoft.com/office/word/2010/wordml" xmlns:w15="http://schemas.microsoft.com/office/word/2012/wordml" xmlns:w16cex="http://schemas.microsoft.com/office/word/2018/wordml/cex" xmlns:w16cid="http://schemas.microsoft.com/office/word/2016/wordml/cid" xmlns:w16="http://schemas.microsoft.com/office/word/2018/wordml" xmlns:w16sdtdh="http://schemas.microsoft.com/office/word/2020/wordml/sdtdatahash" xmlns:w16se="http://schemas.microsoft.com/office/word/2015/wordml/symex" xmlns:wpg="http://schemas.microsoft.com/office/word/2010/wordprocessingGroup" xmlns:wpi="http://schemas.microsoft.com/office/word/2010/wordprocessingInk" xmlns:wne="http://schemas.microsoft.com/office/word/2006/wordml" xmlns:wps="http://schemas.microsoft.com/office/word/2010/wordprocessingShape" mc:Ignorable="w14 w15 w16se w16cid w16 w16cex w16sdtdh wp14">
-  <w:abstractNum w:abstractNumId="0" w15:restartNumberingAfterBreak="0">
+<w:numbering xmlns:wpc="http://schemas.microsoft.com/office/word/2010/wordprocessingCanvas" xmlns:mc="http://schemas.openxmlformats.org/markup-compatibility/2006" xmlns:o="urn:schemas-microsoft-com:office:office" xmlns:r="http://schemas.openxmlformats.org/officeDocument/2006/relationships" xmlns:m="http://schemas.openxmlformats.org/officeDocument/2006/math" xmlns:v="urn:schemas-microsoft-com:vml" xmlns:wp14="http://schemas.microsoft.com/office/word/2010/wordprocessingDrawing" xmlns:wp="http://schemas.openxmlformats.org/drawingml/2006/wordprocessingDrawing" xmlns:w10="urn:schemas-microsoft-com:office:word" xmlns:w="http://schemas.openxmlformats.org/wordprocessingml/2006/main" xmlns:w14="http://schemas.microsoft.com/office/word/2010/wordml" xmlns:wpg="http://schemas.microsoft.com/office/word/2010/wordprocessingGroup" xmlns:wpi="http://schemas.microsoft.com/office/word/2010/wordprocessingInk" xmlns:wne="http://schemas.microsoft.com/office/word/2006/wordml" xmlns:wps="http://schemas.microsoft.com/office/word/2010/wordprocessingShape" mc:Ignorable="w14 wp14">
+  <w:abstractNum w:abstractNumId="0">
     <w:nsid w:val="03B02794"/>
     <w:multiLevelType w:val="hybridMultilevel"/>
     <w:tmpl w:val="173492F6"/>
@@ -10024,7 +11016,7 @@
       </w:rPr>
     </w:lvl>
   </w:abstractNum>
-  <w:abstractNum w:abstractNumId="1" w15:restartNumberingAfterBreak="0">
+  <w:abstractNum w:abstractNumId="1">
     <w:nsid w:val="04624EAA"/>
     <w:multiLevelType w:val="hybridMultilevel"/>
     <w:tmpl w:val="293892CE"/>
@@ -10137,7 +11129,7 @@
       </w:rPr>
     </w:lvl>
   </w:abstractNum>
-  <w:abstractNum w:abstractNumId="2" w15:restartNumberingAfterBreak="0">
+  <w:abstractNum w:abstractNumId="2">
     <w:nsid w:val="058E5A3F"/>
     <w:multiLevelType w:val="hybridMultilevel"/>
     <w:tmpl w:val="B3A65698"/>
@@ -10250,7 +11242,7 @@
       </w:rPr>
     </w:lvl>
   </w:abstractNum>
-  <w:abstractNum w:abstractNumId="3" w15:restartNumberingAfterBreak="0">
+  <w:abstractNum w:abstractNumId="3">
     <w:nsid w:val="075A3931"/>
     <w:multiLevelType w:val="hybridMultilevel"/>
     <w:tmpl w:val="B5062184"/>
@@ -10363,7 +11355,7 @@
       </w:rPr>
     </w:lvl>
   </w:abstractNum>
-  <w:abstractNum w:abstractNumId="4" w15:restartNumberingAfterBreak="0">
+  <w:abstractNum w:abstractNumId="4">
     <w:nsid w:val="0A173E7F"/>
     <w:multiLevelType w:val="hybridMultilevel"/>
     <w:tmpl w:val="A328BA50"/>
@@ -10476,7 +11468,7 @@
       </w:rPr>
     </w:lvl>
   </w:abstractNum>
-  <w:abstractNum w:abstractNumId="5" w15:restartNumberingAfterBreak="0">
+  <w:abstractNum w:abstractNumId="5">
     <w:nsid w:val="0C3E4567"/>
     <w:multiLevelType w:val="hybridMultilevel"/>
     <w:tmpl w:val="83909454"/>
@@ -10589,7 +11581,7 @@
       </w:rPr>
     </w:lvl>
   </w:abstractNum>
-  <w:abstractNum w:abstractNumId="6" w15:restartNumberingAfterBreak="0">
+  <w:abstractNum w:abstractNumId="6">
     <w:nsid w:val="11C56E7A"/>
     <w:multiLevelType w:val="hybridMultilevel"/>
     <w:tmpl w:val="33464F8A"/>
@@ -10702,7 +11694,7 @@
       </w:rPr>
     </w:lvl>
   </w:abstractNum>
-  <w:abstractNum w:abstractNumId="7" w15:restartNumberingAfterBreak="0">
+  <w:abstractNum w:abstractNumId="7">
     <w:nsid w:val="19C54F67"/>
     <w:multiLevelType w:val="hybridMultilevel"/>
     <w:tmpl w:val="D3B2D1FA"/>
@@ -10815,7 +11807,7 @@
       </w:rPr>
     </w:lvl>
   </w:abstractNum>
-  <w:abstractNum w:abstractNumId="8" w15:restartNumberingAfterBreak="0">
+  <w:abstractNum w:abstractNumId="8">
     <w:nsid w:val="20175B97"/>
     <w:multiLevelType w:val="hybridMultilevel"/>
     <w:tmpl w:val="EC02B074"/>
@@ -10928,7 +11920,7 @@
       </w:rPr>
     </w:lvl>
   </w:abstractNum>
-  <w:abstractNum w:abstractNumId="9" w15:restartNumberingAfterBreak="0">
+  <w:abstractNum w:abstractNumId="9">
     <w:nsid w:val="255B4C6D"/>
     <w:multiLevelType w:val="hybridMultilevel"/>
     <w:tmpl w:val="87CE48C0"/>
@@ -11040,7 +12032,7 @@
       </w:rPr>
     </w:lvl>
   </w:abstractNum>
-  <w:abstractNum w:abstractNumId="10" w15:restartNumberingAfterBreak="0">
+  <w:abstractNum w:abstractNumId="10">
     <w:nsid w:val="29AC5487"/>
     <w:multiLevelType w:val="hybridMultilevel"/>
     <w:tmpl w:val="EBEC79B4"/>
@@ -11153,7 +12145,7 @@
       </w:rPr>
     </w:lvl>
   </w:abstractNum>
-  <w:abstractNum w:abstractNumId="11" w15:restartNumberingAfterBreak="0">
+  <w:abstractNum w:abstractNumId="11">
     <w:nsid w:val="2BE07885"/>
     <w:multiLevelType w:val="hybridMultilevel"/>
     <w:tmpl w:val="02A026F2"/>
@@ -11266,7 +12258,7 @@
       </w:rPr>
     </w:lvl>
   </w:abstractNum>
-  <w:abstractNum w:abstractNumId="12" w15:restartNumberingAfterBreak="0">
+  <w:abstractNum w:abstractNumId="12">
     <w:nsid w:val="2C8A61AC"/>
     <w:multiLevelType w:val="hybridMultilevel"/>
     <w:tmpl w:val="CF429EE8"/>
@@ -11355,7 +12347,7 @@
       </w:pPr>
     </w:lvl>
   </w:abstractNum>
-  <w:abstractNum w:abstractNumId="13" w15:restartNumberingAfterBreak="0">
+  <w:abstractNum w:abstractNumId="13">
     <w:nsid w:val="2D0B3CC5"/>
     <w:multiLevelType w:val="hybridMultilevel"/>
     <w:tmpl w:val="FF1C5D54"/>
@@ -11444,7 +12436,7 @@
       </w:pPr>
     </w:lvl>
   </w:abstractNum>
-  <w:abstractNum w:abstractNumId="14" w15:restartNumberingAfterBreak="0">
+  <w:abstractNum w:abstractNumId="14">
     <w:nsid w:val="2DA60096"/>
     <w:multiLevelType w:val="hybridMultilevel"/>
     <w:tmpl w:val="32B21FB0"/>
@@ -11556,7 +12548,7 @@
       </w:rPr>
     </w:lvl>
   </w:abstractNum>
-  <w:abstractNum w:abstractNumId="15" w15:restartNumberingAfterBreak="0">
+  <w:abstractNum w:abstractNumId="15">
     <w:nsid w:val="2FC83BE2"/>
     <w:multiLevelType w:val="hybridMultilevel"/>
     <w:tmpl w:val="F93649C2"/>
@@ -11668,7 +12660,7 @@
       </w:rPr>
     </w:lvl>
   </w:abstractNum>
-  <w:abstractNum w:abstractNumId="16" w15:restartNumberingAfterBreak="0">
+  <w:abstractNum w:abstractNumId="16">
     <w:nsid w:val="306370C1"/>
     <w:multiLevelType w:val="hybridMultilevel"/>
     <w:tmpl w:val="16680CB4"/>
@@ -11781,7 +12773,7 @@
       </w:rPr>
     </w:lvl>
   </w:abstractNum>
-  <w:abstractNum w:abstractNumId="17" w15:restartNumberingAfterBreak="0">
+  <w:abstractNum w:abstractNumId="17">
     <w:nsid w:val="33C841E9"/>
     <w:multiLevelType w:val="hybridMultilevel"/>
     <w:tmpl w:val="78143782"/>
@@ -11894,7 +12886,7 @@
       </w:rPr>
     </w:lvl>
   </w:abstractNum>
-  <w:abstractNum w:abstractNumId="18" w15:restartNumberingAfterBreak="0">
+  <w:abstractNum w:abstractNumId="18">
     <w:nsid w:val="37FC064A"/>
     <w:multiLevelType w:val="hybridMultilevel"/>
     <w:tmpl w:val="08225334"/>
@@ -12007,7 +12999,7 @@
       </w:rPr>
     </w:lvl>
   </w:abstractNum>
-  <w:abstractNum w:abstractNumId="19" w15:restartNumberingAfterBreak="0">
+  <w:abstractNum w:abstractNumId="19">
     <w:nsid w:val="384908CB"/>
     <w:multiLevelType w:val="hybridMultilevel"/>
     <w:tmpl w:val="0374C28E"/>
@@ -12120,7 +13112,7 @@
       </w:rPr>
     </w:lvl>
   </w:abstractNum>
-  <w:abstractNum w:abstractNumId="20" w15:restartNumberingAfterBreak="0">
+  <w:abstractNum w:abstractNumId="20">
     <w:nsid w:val="3B0B49B5"/>
     <w:multiLevelType w:val="hybridMultilevel"/>
     <w:tmpl w:val="E8B88278"/>
@@ -12232,7 +13224,7 @@
       </w:rPr>
     </w:lvl>
   </w:abstractNum>
-  <w:abstractNum w:abstractNumId="21" w15:restartNumberingAfterBreak="0">
+  <w:abstractNum w:abstractNumId="21">
     <w:nsid w:val="3C1C351F"/>
     <w:multiLevelType w:val="hybridMultilevel"/>
     <w:tmpl w:val="23A83202"/>
@@ -12345,7 +13337,7 @@
       </w:rPr>
     </w:lvl>
   </w:abstractNum>
-  <w:abstractNum w:abstractNumId="22" w15:restartNumberingAfterBreak="0">
+  <w:abstractNum w:abstractNumId="22">
     <w:nsid w:val="3CF4238B"/>
     <w:multiLevelType w:val="hybridMultilevel"/>
     <w:tmpl w:val="94A898A2"/>
@@ -12458,7 +13450,7 @@
       </w:rPr>
     </w:lvl>
   </w:abstractNum>
-  <w:abstractNum w:abstractNumId="23" w15:restartNumberingAfterBreak="0">
+  <w:abstractNum w:abstractNumId="23">
     <w:nsid w:val="3DD83D86"/>
     <w:multiLevelType w:val="hybridMultilevel"/>
     <w:tmpl w:val="DD2A1CC2"/>
@@ -12571,7 +13563,7 @@
       </w:rPr>
     </w:lvl>
   </w:abstractNum>
-  <w:abstractNum w:abstractNumId="24" w15:restartNumberingAfterBreak="0">
+  <w:abstractNum w:abstractNumId="24">
     <w:nsid w:val="3F586413"/>
     <w:multiLevelType w:val="hybridMultilevel"/>
     <w:tmpl w:val="B18E059A"/>
@@ -12683,7 +13675,7 @@
       </w:rPr>
     </w:lvl>
   </w:abstractNum>
-  <w:abstractNum w:abstractNumId="25" w15:restartNumberingAfterBreak="0">
+  <w:abstractNum w:abstractNumId="25">
     <w:nsid w:val="4A3B09E1"/>
     <w:multiLevelType w:val="hybridMultilevel"/>
     <w:tmpl w:val="50484994"/>
@@ -12796,7 +13788,7 @@
       </w:rPr>
     </w:lvl>
   </w:abstractNum>
-  <w:abstractNum w:abstractNumId="26" w15:restartNumberingAfterBreak="0">
+  <w:abstractNum w:abstractNumId="26">
     <w:nsid w:val="4A4626BF"/>
     <w:multiLevelType w:val="hybridMultilevel"/>
     <w:tmpl w:val="4CB424B6"/>
@@ -12909,7 +13901,7 @@
       </w:rPr>
     </w:lvl>
   </w:abstractNum>
-  <w:abstractNum w:abstractNumId="27" w15:restartNumberingAfterBreak="0">
+  <w:abstractNum w:abstractNumId="27">
     <w:nsid w:val="4B153BCC"/>
     <w:multiLevelType w:val="hybridMultilevel"/>
     <w:tmpl w:val="5D54DDA0"/>
@@ -13021,7 +14013,7 @@
       </w:rPr>
     </w:lvl>
   </w:abstractNum>
-  <w:abstractNum w:abstractNumId="28" w15:restartNumberingAfterBreak="0">
+  <w:abstractNum w:abstractNumId="28">
     <w:nsid w:val="4B7B63FC"/>
     <w:multiLevelType w:val="hybridMultilevel"/>
     <w:tmpl w:val="E90E8218"/>
@@ -13133,7 +14125,7 @@
       </w:rPr>
     </w:lvl>
   </w:abstractNum>
-  <w:abstractNum w:abstractNumId="29" w15:restartNumberingAfterBreak="0">
+  <w:abstractNum w:abstractNumId="29">
     <w:nsid w:val="4BBC2681"/>
     <w:multiLevelType w:val="hybridMultilevel"/>
     <w:tmpl w:val="AE22FE40"/>
@@ -13245,7 +14237,7 @@
       </w:rPr>
     </w:lvl>
   </w:abstractNum>
-  <w:abstractNum w:abstractNumId="30" w15:restartNumberingAfterBreak="0">
+  <w:abstractNum w:abstractNumId="30">
     <w:nsid w:val="568B5B1E"/>
     <w:multiLevelType w:val="hybridMultilevel"/>
     <w:tmpl w:val="D30ABC58"/>
@@ -13358,7 +14350,7 @@
       </w:rPr>
     </w:lvl>
   </w:abstractNum>
-  <w:abstractNum w:abstractNumId="31" w15:restartNumberingAfterBreak="0">
+  <w:abstractNum w:abstractNumId="31">
     <w:nsid w:val="60B30723"/>
     <w:multiLevelType w:val="hybridMultilevel"/>
     <w:tmpl w:val="F9A25514"/>
@@ -13471,7 +14463,7 @@
       </w:rPr>
     </w:lvl>
   </w:abstractNum>
-  <w:abstractNum w:abstractNumId="32" w15:restartNumberingAfterBreak="0">
+  <w:abstractNum w:abstractNumId="32">
     <w:nsid w:val="60C81A31"/>
     <w:multiLevelType w:val="hybridMultilevel"/>
     <w:tmpl w:val="7674E3EE"/>
@@ -13560,7 +14552,7 @@
       </w:pPr>
     </w:lvl>
   </w:abstractNum>
-  <w:abstractNum w:abstractNumId="33" w15:restartNumberingAfterBreak="0">
+  <w:abstractNum w:abstractNumId="33">
     <w:nsid w:val="62162966"/>
     <w:multiLevelType w:val="hybridMultilevel"/>
     <w:tmpl w:val="6B54CC08"/>
@@ -13673,7 +14665,7 @@
       </w:rPr>
     </w:lvl>
   </w:abstractNum>
-  <w:abstractNum w:abstractNumId="34" w15:restartNumberingAfterBreak="0">
+  <w:abstractNum w:abstractNumId="34">
     <w:nsid w:val="63503494"/>
     <w:multiLevelType w:val="hybridMultilevel"/>
     <w:tmpl w:val="3AFC2ADC"/>
@@ -13786,7 +14778,7 @@
       </w:rPr>
     </w:lvl>
   </w:abstractNum>
-  <w:abstractNum w:abstractNumId="35" w15:restartNumberingAfterBreak="0">
+  <w:abstractNum w:abstractNumId="35">
     <w:nsid w:val="637B2430"/>
     <w:multiLevelType w:val="hybridMultilevel"/>
     <w:tmpl w:val="193A2214"/>
@@ -13899,7 +14891,7 @@
       </w:rPr>
     </w:lvl>
   </w:abstractNum>
-  <w:abstractNum w:abstractNumId="36" w15:restartNumberingAfterBreak="0">
+  <w:abstractNum w:abstractNumId="36">
     <w:nsid w:val="63B44995"/>
     <w:multiLevelType w:val="hybridMultilevel"/>
     <w:tmpl w:val="3F3AF276"/>
@@ -14012,7 +15004,7 @@
       </w:rPr>
     </w:lvl>
   </w:abstractNum>
-  <w:abstractNum w:abstractNumId="37" w15:restartNumberingAfterBreak="0">
+  <w:abstractNum w:abstractNumId="37">
     <w:nsid w:val="67904FA5"/>
     <w:multiLevelType w:val="hybridMultilevel"/>
     <w:tmpl w:val="F95253D0"/>
@@ -14101,7 +15093,7 @@
       </w:pPr>
     </w:lvl>
   </w:abstractNum>
-  <w:abstractNum w:abstractNumId="38" w15:restartNumberingAfterBreak="0">
+  <w:abstractNum w:abstractNumId="38">
     <w:nsid w:val="69A243F2"/>
     <w:multiLevelType w:val="hybridMultilevel"/>
     <w:tmpl w:val="97B6C0A2"/>
@@ -14214,7 +15206,7 @@
       </w:rPr>
     </w:lvl>
   </w:abstractNum>
-  <w:abstractNum w:abstractNumId="39" w15:restartNumberingAfterBreak="0">
+  <w:abstractNum w:abstractNumId="39">
     <w:nsid w:val="69B816EA"/>
     <w:multiLevelType w:val="hybridMultilevel"/>
     <w:tmpl w:val="3A8A430E"/>
@@ -14326,7 +15318,7 @@
       </w:rPr>
     </w:lvl>
   </w:abstractNum>
-  <w:abstractNum w:abstractNumId="40" w15:restartNumberingAfterBreak="0">
+  <w:abstractNum w:abstractNumId="40">
     <w:nsid w:val="6BCB2123"/>
     <w:multiLevelType w:val="hybridMultilevel"/>
     <w:tmpl w:val="010A3E44"/>
@@ -14439,7 +15431,7 @@
       </w:rPr>
     </w:lvl>
   </w:abstractNum>
-  <w:abstractNum w:abstractNumId="41" w15:restartNumberingAfterBreak="0">
+  <w:abstractNum w:abstractNumId="41">
     <w:nsid w:val="6C5C4D0A"/>
     <w:multiLevelType w:val="hybridMultilevel"/>
     <w:tmpl w:val="A07AEBC2"/>
@@ -14551,7 +15543,7 @@
       </w:rPr>
     </w:lvl>
   </w:abstractNum>
-  <w:abstractNum w:abstractNumId="42" w15:restartNumberingAfterBreak="0">
+  <w:abstractNum w:abstractNumId="42">
     <w:nsid w:val="6DBD284A"/>
     <w:multiLevelType w:val="hybridMultilevel"/>
     <w:tmpl w:val="DEAC0142"/>
@@ -14640,7 +15632,7 @@
       </w:pPr>
     </w:lvl>
   </w:abstractNum>
-  <w:abstractNum w:abstractNumId="43" w15:restartNumberingAfterBreak="0">
+  <w:abstractNum w:abstractNumId="43">
     <w:nsid w:val="6DEA750A"/>
     <w:multiLevelType w:val="hybridMultilevel"/>
     <w:tmpl w:val="EFB81CCC"/>
@@ -14753,7 +15745,7 @@
       </w:rPr>
     </w:lvl>
   </w:abstractNum>
-  <w:abstractNum w:abstractNumId="44" w15:restartNumberingAfterBreak="0">
+  <w:abstractNum w:abstractNumId="44">
     <w:nsid w:val="74524469"/>
     <w:multiLevelType w:val="hybridMultilevel"/>
     <w:tmpl w:val="6E38ED2C"/>
@@ -14866,7 +15858,7 @@
       </w:rPr>
     </w:lvl>
   </w:abstractNum>
-  <w:abstractNum w:abstractNumId="45" w15:restartNumberingAfterBreak="0">
+  <w:abstractNum w:abstractNumId="45">
     <w:nsid w:val="7603155E"/>
     <w:multiLevelType w:val="hybridMultilevel"/>
     <w:tmpl w:val="34B4575C"/>
@@ -14955,7 +15947,7 @@
       </w:pPr>
     </w:lvl>
   </w:abstractNum>
-  <w:abstractNum w:abstractNumId="46" w15:restartNumberingAfterBreak="0">
+  <w:abstractNum w:abstractNumId="46">
     <w:nsid w:val="76AF6C25"/>
     <w:multiLevelType w:val="hybridMultilevel"/>
     <w:tmpl w:val="0DE428AA"/>
@@ -15067,7 +16059,7 @@
       </w:rPr>
     </w:lvl>
   </w:abstractNum>
-  <w:abstractNum w:abstractNumId="47" w15:restartNumberingAfterBreak="0">
+  <w:abstractNum w:abstractNumId="47">
     <w:nsid w:val="7A5B56FC"/>
     <w:multiLevelType w:val="hybridMultilevel"/>
     <w:tmpl w:val="77AA244E"/>
@@ -15180,155 +16172,155 @@
       </w:rPr>
     </w:lvl>
   </w:abstractNum>
-  <w:num w:numId="1" w16cid:durableId="1361054567">
+  <w:num w:numId="1">
     <w:abstractNumId w:val="10"/>
   </w:num>
-  <w:num w:numId="2" w16cid:durableId="520121044">
+  <w:num w:numId="2">
     <w:abstractNumId w:val="24"/>
   </w:num>
-  <w:num w:numId="3" w16cid:durableId="681248273">
+  <w:num w:numId="3">
     <w:abstractNumId w:val="39"/>
   </w:num>
-  <w:num w:numId="4" w16cid:durableId="997879496">
+  <w:num w:numId="4">
     <w:abstractNumId w:val="22"/>
   </w:num>
-  <w:num w:numId="5" w16cid:durableId="314575429">
+  <w:num w:numId="5">
     <w:abstractNumId w:val="11"/>
   </w:num>
-  <w:num w:numId="6" w16cid:durableId="1072971746">
+  <w:num w:numId="6">
     <w:abstractNumId w:val="3"/>
   </w:num>
-  <w:num w:numId="7" w16cid:durableId="2101558661">
+  <w:num w:numId="7">
     <w:abstractNumId w:val="26"/>
   </w:num>
-  <w:num w:numId="8" w16cid:durableId="756680722">
+  <w:num w:numId="8">
     <w:abstractNumId w:val="25"/>
   </w:num>
-  <w:num w:numId="9" w16cid:durableId="1296525485">
+  <w:num w:numId="9">
     <w:abstractNumId w:val="6"/>
   </w:num>
-  <w:num w:numId="10" w16cid:durableId="196091581">
+  <w:num w:numId="10">
     <w:abstractNumId w:val="33"/>
   </w:num>
-  <w:num w:numId="11" w16cid:durableId="470947855">
+  <w:num w:numId="11">
     <w:abstractNumId w:val="21"/>
   </w:num>
-  <w:num w:numId="12" w16cid:durableId="714542110">
+  <w:num w:numId="12">
     <w:abstractNumId w:val="1"/>
   </w:num>
-  <w:num w:numId="13" w16cid:durableId="1450977254">
+  <w:num w:numId="13">
     <w:abstractNumId w:val="30"/>
   </w:num>
-  <w:num w:numId="14" w16cid:durableId="1102606042">
+  <w:num w:numId="14">
     <w:abstractNumId w:val="44"/>
   </w:num>
-  <w:num w:numId="15" w16cid:durableId="1715228781">
+  <w:num w:numId="15">
     <w:abstractNumId w:val="8"/>
   </w:num>
-  <w:num w:numId="16" w16cid:durableId="846293001">
+  <w:num w:numId="16">
     <w:abstractNumId w:val="38"/>
   </w:num>
-  <w:num w:numId="17" w16cid:durableId="1688941058">
+  <w:num w:numId="17">
     <w:abstractNumId w:val="23"/>
   </w:num>
-  <w:num w:numId="18" w16cid:durableId="855121678">
+  <w:num w:numId="18">
     <w:abstractNumId w:val="2"/>
   </w:num>
-  <w:num w:numId="19" w16cid:durableId="1161697864">
+  <w:num w:numId="19">
     <w:abstractNumId w:val="31"/>
   </w:num>
-  <w:num w:numId="20" w16cid:durableId="1618874333">
+  <w:num w:numId="20">
     <w:abstractNumId w:val="19"/>
   </w:num>
-  <w:num w:numId="21" w16cid:durableId="1701473938">
+  <w:num w:numId="21">
     <w:abstractNumId w:val="17"/>
   </w:num>
-  <w:num w:numId="22" w16cid:durableId="425813531">
+  <w:num w:numId="22">
     <w:abstractNumId w:val="40"/>
   </w:num>
-  <w:num w:numId="23" w16cid:durableId="1828397440">
+  <w:num w:numId="23">
     <w:abstractNumId w:val="7"/>
   </w:num>
-  <w:num w:numId="24" w16cid:durableId="529530951">
+  <w:num w:numId="24">
     <w:abstractNumId w:val="34"/>
   </w:num>
-  <w:num w:numId="25" w16cid:durableId="296684162">
+  <w:num w:numId="25">
     <w:abstractNumId w:val="28"/>
   </w:num>
-  <w:num w:numId="26" w16cid:durableId="313529506">
+  <w:num w:numId="26">
     <w:abstractNumId w:val="14"/>
   </w:num>
-  <w:num w:numId="27" w16cid:durableId="407507763">
+  <w:num w:numId="27">
     <w:abstractNumId w:val="18"/>
   </w:num>
-  <w:num w:numId="28" w16cid:durableId="700860590">
+  <w:num w:numId="28">
     <w:abstractNumId w:val="4"/>
   </w:num>
-  <w:num w:numId="29" w16cid:durableId="32266197">
+  <w:num w:numId="29">
     <w:abstractNumId w:val="27"/>
   </w:num>
-  <w:num w:numId="30" w16cid:durableId="233860621">
+  <w:num w:numId="30">
     <w:abstractNumId w:val="16"/>
   </w:num>
-  <w:num w:numId="31" w16cid:durableId="155612821">
+  <w:num w:numId="31">
     <w:abstractNumId w:val="46"/>
   </w:num>
-  <w:num w:numId="32" w16cid:durableId="857817965">
+  <w:num w:numId="32">
     <w:abstractNumId w:val="41"/>
   </w:num>
-  <w:num w:numId="33" w16cid:durableId="38866702">
+  <w:num w:numId="33">
     <w:abstractNumId w:val="29"/>
   </w:num>
-  <w:num w:numId="34" w16cid:durableId="466314497">
+  <w:num w:numId="34">
     <w:abstractNumId w:val="15"/>
   </w:num>
-  <w:num w:numId="35" w16cid:durableId="843712114">
+  <w:num w:numId="35">
     <w:abstractNumId w:val="36"/>
   </w:num>
-  <w:num w:numId="36" w16cid:durableId="133111672">
+  <w:num w:numId="36">
     <w:abstractNumId w:val="47"/>
   </w:num>
-  <w:num w:numId="37" w16cid:durableId="1538276638">
+  <w:num w:numId="37">
     <w:abstractNumId w:val="43"/>
   </w:num>
-  <w:num w:numId="38" w16cid:durableId="1637417124">
+  <w:num w:numId="38">
     <w:abstractNumId w:val="20"/>
   </w:num>
-  <w:num w:numId="39" w16cid:durableId="1144156935">
+  <w:num w:numId="39">
     <w:abstractNumId w:val="9"/>
   </w:num>
-  <w:num w:numId="40" w16cid:durableId="121266280">
+  <w:num w:numId="40">
     <w:abstractNumId w:val="12"/>
   </w:num>
-  <w:num w:numId="41" w16cid:durableId="1552499381">
+  <w:num w:numId="41">
     <w:abstractNumId w:val="32"/>
   </w:num>
-  <w:num w:numId="42" w16cid:durableId="1837651236">
+  <w:num w:numId="42">
     <w:abstractNumId w:val="42"/>
   </w:num>
-  <w:num w:numId="43" w16cid:durableId="369691568">
+  <w:num w:numId="43">
     <w:abstractNumId w:val="0"/>
   </w:num>
-  <w:num w:numId="44" w16cid:durableId="564688056">
+  <w:num w:numId="44">
     <w:abstractNumId w:val="5"/>
   </w:num>
-  <w:num w:numId="45" w16cid:durableId="1520268635">
+  <w:num w:numId="45">
     <w:abstractNumId w:val="35"/>
   </w:num>
-  <w:num w:numId="46" w16cid:durableId="636420165">
+  <w:num w:numId="46">
     <w:abstractNumId w:val="37"/>
   </w:num>
-  <w:num w:numId="47" w16cid:durableId="138694425">
+  <w:num w:numId="47">
     <w:abstractNumId w:val="45"/>
   </w:num>
-  <w:num w:numId="48" w16cid:durableId="2131313584">
+  <w:num w:numId="48">
     <w:abstractNumId w:val="13"/>
   </w:num>
 </w:numbering>
 </file>
 
 <file path=word/styles.xml><?xml version="1.0" encoding="utf-8"?>
-<w:styles xmlns:mc="http://schemas.openxmlformats.org/markup-compatibility/2006" xmlns:r="http://schemas.openxmlformats.org/officeDocument/2006/relationships" xmlns:w="http://schemas.openxmlformats.org/wordprocessingml/2006/main" xmlns:w14="http://schemas.microsoft.com/office/word/2010/wordml" xmlns:w15="http://schemas.microsoft.com/office/word/2012/wordml" xmlns:w16cex="http://schemas.microsoft.com/office/word/2018/wordml/cex" xmlns:w16cid="http://schemas.microsoft.com/office/word/2016/wordml/cid" xmlns:w16="http://schemas.microsoft.com/office/word/2018/wordml" xmlns:w16sdtdh="http://schemas.microsoft.com/office/word/2020/wordml/sdtdatahash" xmlns:w16se="http://schemas.microsoft.com/office/word/2015/wordml/symex" mc:Ignorable="w14 w15 w16se w16cid w16 w16cex w16sdtdh">
+<w:styles xmlns:mc="http://schemas.openxmlformats.org/markup-compatibility/2006" xmlns:r="http://schemas.openxmlformats.org/officeDocument/2006/relationships" xmlns:w="http://schemas.openxmlformats.org/wordprocessingml/2006/main" xmlns:w14="http://schemas.microsoft.com/office/word/2010/wordml" mc:Ignorable="w14">
   <w:docDefaults>
     <w:rPrDefault>
       <w:rPr>
@@ -15344,383 +16336,144 @@
       </w:pPr>
     </w:pPrDefault>
   </w:docDefaults>
-  <w:latentStyles w:defLockedState="0" w:defUIPriority="99" w:defSemiHidden="0" w:defUnhideWhenUsed="0" w:defQFormat="0" w:count="376">
-    <w:lsdException w:name="Normal" w:uiPriority="0" w:qFormat="1"/>
-    <w:lsdException w:name="heading 1" w:uiPriority="9" w:qFormat="1"/>
-    <w:lsdException w:name="heading 2" w:semiHidden="1" w:uiPriority="9" w:unhideWhenUsed="1" w:qFormat="1"/>
-    <w:lsdException w:name="heading 3" w:semiHidden="1" w:uiPriority="9" w:unhideWhenUsed="1" w:qFormat="1"/>
-    <w:lsdException w:name="heading 4" w:semiHidden="1" w:uiPriority="9" w:unhideWhenUsed="1" w:qFormat="1"/>
-    <w:lsdException w:name="heading 5" w:semiHidden="1" w:uiPriority="9" w:unhideWhenUsed="1" w:qFormat="1"/>
-    <w:lsdException w:name="heading 6" w:semiHidden="1" w:uiPriority="9" w:unhideWhenUsed="1" w:qFormat="1"/>
-    <w:lsdException w:name="heading 7" w:semiHidden="1" w:uiPriority="9" w:unhideWhenUsed="1" w:qFormat="1"/>
-    <w:lsdException w:name="heading 8" w:semiHidden="1" w:uiPriority="9" w:unhideWhenUsed="1" w:qFormat="1"/>
-    <w:lsdException w:name="heading 9" w:semiHidden="1" w:uiPriority="9" w:unhideWhenUsed="1" w:qFormat="1"/>
-    <w:lsdException w:name="index 1" w:semiHidden="1" w:unhideWhenUsed="1"/>
-    <w:lsdException w:name="index 2" w:semiHidden="1" w:unhideWhenUsed="1"/>
-    <w:lsdException w:name="index 3" w:semiHidden="1" w:unhideWhenUsed="1"/>
-    <w:lsdException w:name="index 4" w:semiHidden="1" w:unhideWhenUsed="1"/>
-    <w:lsdException w:name="index 5" w:semiHidden="1" w:unhideWhenUsed="1"/>
-    <w:lsdException w:name="index 6" w:semiHidden="1" w:unhideWhenUsed="1"/>
-    <w:lsdException w:name="index 7" w:semiHidden="1" w:unhideWhenUsed="1"/>
-    <w:lsdException w:name="index 8" w:semiHidden="1" w:unhideWhenUsed="1"/>
-    <w:lsdException w:name="index 9" w:semiHidden="1" w:unhideWhenUsed="1"/>
-    <w:lsdException w:name="toc 1" w:semiHidden="1" w:uiPriority="39" w:unhideWhenUsed="1"/>
-    <w:lsdException w:name="toc 2" w:semiHidden="1" w:uiPriority="39" w:unhideWhenUsed="1"/>
-    <w:lsdException w:name="toc 3" w:semiHidden="1" w:uiPriority="39" w:unhideWhenUsed="1"/>
-    <w:lsdException w:name="toc 4" w:semiHidden="1" w:uiPriority="39" w:unhideWhenUsed="1"/>
-    <w:lsdException w:name="toc 5" w:semiHidden="1" w:uiPriority="39" w:unhideWhenUsed="1"/>
-    <w:lsdException w:name="toc 6" w:semiHidden="1" w:uiPriority="39" w:unhideWhenUsed="1"/>
-    <w:lsdException w:name="toc 7" w:semiHidden="1" w:uiPriority="39" w:unhideWhenUsed="1"/>
-    <w:lsdException w:name="toc 8" w:semiHidden="1" w:uiPriority="39" w:unhideWhenUsed="1"/>
-    <w:lsdException w:name="toc 9" w:semiHidden="1" w:uiPriority="39" w:unhideWhenUsed="1"/>
-    <w:lsdException w:name="Normal Indent" w:semiHidden="1" w:unhideWhenUsed="1"/>
-    <w:lsdException w:name="footnote text" w:semiHidden="1" w:unhideWhenUsed="1"/>
-    <w:lsdException w:name="annotation text" w:semiHidden="1" w:unhideWhenUsed="1"/>
-    <w:lsdException w:name="header" w:semiHidden="1" w:unhideWhenUsed="1"/>
-    <w:lsdException w:name="footer" w:semiHidden="1" w:unhideWhenUsed="1"/>
-    <w:lsdException w:name="index heading" w:semiHidden="1" w:unhideWhenUsed="1"/>
-    <w:lsdException w:name="caption" w:semiHidden="1" w:uiPriority="35" w:unhideWhenUsed="1" w:qFormat="1"/>
-    <w:lsdException w:name="table of figures" w:semiHidden="1" w:unhideWhenUsed="1"/>
-    <w:lsdException w:name="envelope address" w:semiHidden="1" w:unhideWhenUsed="1"/>
-    <w:lsdException w:name="envelope return" w:semiHidden="1" w:unhideWhenUsed="1"/>
-    <w:lsdException w:name="footnote reference" w:semiHidden="1" w:unhideWhenUsed="1"/>
-    <w:lsdException w:name="annotation reference" w:semiHidden="1" w:unhideWhenUsed="1"/>
-    <w:lsdException w:name="line number" w:semiHidden="1" w:unhideWhenUsed="1"/>
-    <w:lsdException w:name="page number" w:semiHidden="1" w:unhideWhenUsed="1"/>
-    <w:lsdException w:name="endnote reference" w:semiHidden="1" w:unhideWhenUsed="1"/>
-    <w:lsdException w:name="endnote text" w:semiHidden="1" w:unhideWhenUsed="1"/>
-    <w:lsdException w:name="table of authorities" w:semiHidden="1" w:unhideWhenUsed="1"/>
-    <w:lsdException w:name="macro" w:semiHidden="1" w:unhideWhenUsed="1"/>
-    <w:lsdException w:name="toa heading" w:semiHidden="1" w:unhideWhenUsed="1"/>
-    <w:lsdException w:name="List" w:semiHidden="1" w:unhideWhenUsed="1"/>
-    <w:lsdException w:name="List Bullet" w:semiHidden="1" w:unhideWhenUsed="1"/>
-    <w:lsdException w:name="List Number" w:semiHidden="1" w:unhideWhenUsed="1"/>
-    <w:lsdException w:name="List 2" w:semiHidden="1" w:unhideWhenUsed="1"/>
-    <w:lsdException w:name="List 3" w:semiHidden="1" w:unhideWhenUsed="1"/>
-    <w:lsdException w:name="List 4" w:semiHidden="1" w:unhideWhenUsed="1"/>
-    <w:lsdException w:name="List 5" w:semiHidden="1" w:unhideWhenUsed="1"/>
-    <w:lsdException w:name="List Bullet 2" w:semiHidden="1" w:unhideWhenUsed="1"/>
-    <w:lsdException w:name="List Bullet 3" w:semiHidden="1" w:unhideWhenUsed="1"/>
-    <w:lsdException w:name="List Bullet 4" w:semiHidden="1" w:unhideWhenUsed="1"/>
-    <w:lsdException w:name="List Bullet 5" w:semiHidden="1" w:unhideWhenUsed="1"/>
-    <w:lsdException w:name="List Number 2" w:semiHidden="1" w:unhideWhenUsed="1"/>
-    <w:lsdException w:name="List Number 3" w:semiHidden="1" w:unhideWhenUsed="1"/>
-    <w:lsdException w:name="List Number 4" w:semiHidden="1" w:unhideWhenUsed="1"/>
-    <w:lsdException w:name="List Number 5" w:semiHidden="1" w:unhideWhenUsed="1"/>
-    <w:lsdException w:name="Title" w:uiPriority="10" w:qFormat="1"/>
-    <w:lsdException w:name="Closing" w:semiHidden="1" w:unhideWhenUsed="1"/>
-    <w:lsdException w:name="Signature" w:semiHidden="1" w:unhideWhenUsed="1"/>
-    <w:lsdException w:name="Default Paragraph Font" w:semiHidden="1" w:uiPriority="1" w:unhideWhenUsed="1"/>
-    <w:lsdException w:name="Body Text" w:semiHidden="1" w:unhideWhenUsed="1"/>
-    <w:lsdException w:name="Body Text Indent" w:semiHidden="1" w:unhideWhenUsed="1"/>
-    <w:lsdException w:name="List Continue" w:semiHidden="1" w:unhideWhenUsed="1"/>
-    <w:lsdException w:name="List Continue 2" w:semiHidden="1" w:unhideWhenUsed="1"/>
-    <w:lsdException w:name="List Continue 3" w:semiHidden="1" w:unhideWhenUsed="1"/>
-    <w:lsdException w:name="List Continue 4" w:semiHidden="1" w:unhideWhenUsed="1"/>
-    <w:lsdException w:name="List Continue 5" w:semiHidden="1" w:unhideWhenUsed="1"/>
-    <w:lsdException w:name="Message Header" w:semiHidden="1" w:unhideWhenUsed="1"/>
-    <w:lsdException w:name="Subtitle" w:uiPriority="11" w:qFormat="1"/>
-    <w:lsdException w:name="Salutation" w:semiHidden="1" w:unhideWhenUsed="1"/>
-    <w:lsdException w:name="Date" w:semiHidden="1" w:unhideWhenUsed="1"/>
-    <w:lsdException w:name="Body Text First Indent" w:semiHidden="1" w:unhideWhenUsed="1"/>
-    <w:lsdException w:name="Body Text First Indent 2" w:semiHidden="1" w:unhideWhenUsed="1"/>
-    <w:lsdException w:name="Note Heading" w:semiHidden="1" w:unhideWhenUsed="1"/>
-    <w:lsdException w:name="Body Text 2" w:semiHidden="1" w:unhideWhenUsed="1"/>
-    <w:lsdException w:name="Body Text 3" w:semiHidden="1" w:unhideWhenUsed="1"/>
-    <w:lsdException w:name="Body Text Indent 2" w:semiHidden="1" w:unhideWhenUsed="1"/>
-    <w:lsdException w:name="Body Text Indent 3" w:semiHidden="1" w:unhideWhenUsed="1"/>
-    <w:lsdException w:name="Block Text" w:semiHidden="1" w:unhideWhenUsed="1"/>
-    <w:lsdException w:name="Hyperlink" w:semiHidden="1" w:unhideWhenUsed="1"/>
-    <w:lsdException w:name="FollowedHyperlink" w:semiHidden="1" w:unhideWhenUsed="1"/>
-    <w:lsdException w:name="Strong" w:uiPriority="22" w:qFormat="1"/>
-    <w:lsdException w:name="Emphasis" w:uiPriority="20" w:qFormat="1"/>
-    <w:lsdException w:name="Document Map" w:semiHidden="1" w:unhideWhenUsed="1"/>
-    <w:lsdException w:name="Plain Text" w:semiHidden="1" w:unhideWhenUsed="1"/>
-    <w:lsdException w:name="E-mail Signature" w:semiHidden="1" w:unhideWhenUsed="1"/>
-    <w:lsdException w:name="HTML Top of Form" w:semiHidden="1" w:unhideWhenUsed="1"/>
-    <w:lsdException w:name="HTML Bottom of Form" w:semiHidden="1" w:unhideWhenUsed="1"/>
-    <w:lsdException w:name="Normal (Web)" w:semiHidden="1" w:unhideWhenUsed="1"/>
-    <w:lsdException w:name="HTML Acronym" w:semiHidden="1" w:unhideWhenUsed="1"/>
-    <w:lsdException w:name="HTML Address" w:semiHidden="1" w:unhideWhenUsed="1"/>
-    <w:lsdException w:name="HTML Cite" w:semiHidden="1" w:unhideWhenUsed="1"/>
-    <w:lsdException w:name="HTML Code" w:semiHidden="1" w:unhideWhenUsed="1"/>
-    <w:lsdException w:name="HTML Definition" w:semiHidden="1" w:unhideWhenUsed="1"/>
-    <w:lsdException w:name="HTML Keyboard" w:semiHidden="1" w:unhideWhenUsed="1"/>
-    <w:lsdException w:name="HTML Preformatted" w:semiHidden="1" w:unhideWhenUsed="1"/>
-    <w:lsdException w:name="HTML Sample" w:semiHidden="1" w:unhideWhenUsed="1"/>
-    <w:lsdException w:name="HTML Typewriter" w:semiHidden="1" w:unhideWhenUsed="1"/>
-    <w:lsdException w:name="HTML Variable" w:semiHidden="1" w:unhideWhenUsed="1"/>
-    <w:lsdException w:name="Normal Table" w:semiHidden="1" w:unhideWhenUsed="1"/>
-    <w:lsdException w:name="annotation subject" w:semiHidden="1" w:unhideWhenUsed="1"/>
-    <w:lsdException w:name="No List" w:semiHidden="1" w:unhideWhenUsed="1"/>
-    <w:lsdException w:name="Outline List 1" w:semiHidden="1" w:unhideWhenUsed="1"/>
-    <w:lsdException w:name="Outline List 2" w:semiHidden="1" w:unhideWhenUsed="1"/>
-    <w:lsdException w:name="Outline List 3" w:semiHidden="1" w:unhideWhenUsed="1"/>
-    <w:lsdException w:name="Table Simple 1" w:semiHidden="1" w:unhideWhenUsed="1"/>
-    <w:lsdException w:name="Table Simple 2" w:semiHidden="1" w:unhideWhenUsed="1"/>
-    <w:lsdException w:name="Table Simple 3" w:semiHidden="1" w:unhideWhenUsed="1"/>
-    <w:lsdException w:name="Table Classic 1" w:semiHidden="1" w:unhideWhenUsed="1"/>
-    <w:lsdException w:name="Table Classic 2" w:semiHidden="1" w:unhideWhenUsed="1"/>
-    <w:lsdException w:name="Table Classic 3" w:semiHidden="1" w:unhideWhenUsed="1"/>
-    <w:lsdException w:name="Table Classic 4" w:semiHidden="1" w:unhideWhenUsed="1"/>
-    <w:lsdException w:name="Table Colorful 1" w:semiHidden="1" w:unhideWhenUsed="1"/>
-    <w:lsdException w:name="Table Colorful 2" w:semiHidden="1" w:unhideWhenUsed="1"/>
-    <w:lsdException w:name="Table Colorful 3" w:semiHidden="1" w:unhideWhenUsed="1"/>
-    <w:lsdException w:name="Table Columns 1" w:semiHidden="1" w:unhideWhenUsed="1"/>
-    <w:lsdException w:name="Table Columns 2" w:semiHidden="1" w:unhideWhenUsed="1"/>
-    <w:lsdException w:name="Table Columns 3" w:semiHidden="1" w:unhideWhenUsed="1"/>
-    <w:lsdException w:name="Table Columns 4" w:semiHidden="1" w:unhideWhenUsed="1"/>
-    <w:lsdException w:name="Table Columns 5" w:semiHidden="1" w:unhideWhenUsed="1"/>
-    <w:lsdException w:name="Table Grid 1" w:semiHidden="1" w:unhideWhenUsed="1"/>
-    <w:lsdException w:name="Table Grid 2" w:semiHidden="1" w:unhideWhenUsed="1"/>
-    <w:lsdException w:name="Table Grid 3" w:semiHidden="1" w:unhideWhenUsed="1"/>
-    <w:lsdException w:name="Table Grid 4" w:semiHidden="1" w:unhideWhenUsed="1"/>
-    <w:lsdException w:name="Table Grid 5" w:semiHidden="1" w:unhideWhenUsed="1"/>
-    <w:lsdException w:name="Table Grid 6" w:semiHidden="1" w:unhideWhenUsed="1"/>
-    <w:lsdException w:name="Table Grid 7" w:semiHidden="1" w:unhideWhenUsed="1"/>
-    <w:lsdException w:name="Table Grid 8" w:semiHidden="1" w:unhideWhenUsed="1"/>
-    <w:lsdException w:name="Table List 1" w:semiHidden="1" w:unhideWhenUsed="1"/>
-    <w:lsdException w:name="Table List 2" w:semiHidden="1" w:unhideWhenUsed="1"/>
-    <w:lsdException w:name="Table List 3" w:semiHidden="1" w:unhideWhenUsed="1"/>
-    <w:lsdException w:name="Table List 4" w:semiHidden="1" w:unhideWhenUsed="1"/>
-    <w:lsdException w:name="Table List 5" w:semiHidden="1" w:unhideWhenUsed="1"/>
-    <w:lsdException w:name="Table List 6" w:semiHidden="1" w:unhideWhenUsed="1"/>
-    <w:lsdException w:name="Table List 7" w:semiHidden="1" w:unhideWhenUsed="1"/>
-    <w:lsdException w:name="Table List 8" w:semiHidden="1" w:unhideWhenUsed="1"/>
-    <w:lsdException w:name="Table 3D effects 1" w:semiHidden="1" w:unhideWhenUsed="1"/>
-    <w:lsdException w:name="Table 3D effects 2" w:semiHidden="1" w:unhideWhenUsed="1"/>
-    <w:lsdException w:name="Table 3D effects 3" w:semiHidden="1" w:unhideWhenUsed="1"/>
-    <w:lsdException w:name="Table Contemporary" w:semiHidden="1" w:unhideWhenUsed="1"/>
-    <w:lsdException w:name="Table Elegant" w:semiHidden="1" w:unhideWhenUsed="1"/>
-    <w:lsdException w:name="Table Professional" w:semiHidden="1" w:unhideWhenUsed="1"/>
-    <w:lsdException w:name="Table Subtle 1" w:semiHidden="1" w:unhideWhenUsed="1"/>
-    <w:lsdException w:name="Table Subtle 2" w:semiHidden="1" w:unhideWhenUsed="1"/>
-    <w:lsdException w:name="Table Web 1" w:semiHidden="1" w:unhideWhenUsed="1"/>
-    <w:lsdException w:name="Table Web 2" w:semiHidden="1" w:unhideWhenUsed="1"/>
-    <w:lsdException w:name="Table Web 3" w:semiHidden="1" w:unhideWhenUsed="1"/>
-    <w:lsdException w:name="Balloon Text" w:semiHidden="1" w:unhideWhenUsed="1"/>
-    <w:lsdException w:name="Table Grid" w:uiPriority="39"/>
-    <w:lsdException w:name="Table Theme" w:semiHidden="1" w:unhideWhenUsed="1"/>
-    <w:lsdException w:name="Placeholder Text" w:semiHidden="1"/>
-    <w:lsdException w:name="No Spacing" w:uiPriority="1" w:qFormat="1"/>
-    <w:lsdException w:name="Light Shading" w:uiPriority="60"/>
-    <w:lsdException w:name="Light List" w:uiPriority="61"/>
-    <w:lsdException w:name="Light Grid" w:uiPriority="62"/>
-    <w:lsdException w:name="Medium Shading 1" w:uiPriority="63"/>
-    <w:lsdException w:name="Medium Shading 2" w:uiPriority="64"/>
-    <w:lsdException w:name="Medium List 1" w:uiPriority="65"/>
-    <w:lsdException w:name="Medium List 2" w:uiPriority="66"/>
-    <w:lsdException w:name="Medium Grid 1" w:uiPriority="67"/>
-    <w:lsdException w:name="Medium Grid 2" w:uiPriority="68"/>
-    <w:lsdException w:name="Medium Grid 3" w:uiPriority="69"/>
-    <w:lsdException w:name="Dark List" w:uiPriority="70"/>
-    <w:lsdException w:name="Colorful Shading" w:uiPriority="71"/>
-    <w:lsdException w:name="Colorful List" w:uiPriority="72"/>
-    <w:lsdException w:name="Colorful Grid" w:uiPriority="73"/>
-    <w:lsdException w:name="Light Shading Accent 1" w:uiPriority="60"/>
-    <w:lsdException w:name="Light List Accent 1" w:uiPriority="61"/>
-    <w:lsdException w:name="Light Grid Accent 1" w:uiPriority="62"/>
-    <w:lsdException w:name="Medium Shading 1 Accent 1" w:uiPriority="63"/>
-    <w:lsdException w:name="Medium Shading 2 Accent 1" w:uiPriority="64"/>
-    <w:lsdException w:name="Medium List 1 Accent 1" w:uiPriority="65"/>
-    <w:lsdException w:name="Revision" w:semiHidden="1"/>
-    <w:lsdException w:name="List Paragraph" w:uiPriority="34" w:qFormat="1"/>
-    <w:lsdException w:name="Quote" w:uiPriority="29" w:qFormat="1"/>
-    <w:lsdException w:name="Intense Quote" w:uiPriority="30" w:qFormat="1"/>
-    <w:lsdException w:name="Medium List 2 Accent 1" w:uiPriority="66"/>
-    <w:lsdException w:name="Medium Grid 1 Accent 1" w:uiPriority="67"/>
-    <w:lsdException w:name="Medium Grid 2 Accent 1" w:uiPriority="68"/>
-    <w:lsdException w:name="Medium Grid 3 Accent 1" w:uiPriority="69"/>
-    <w:lsdException w:name="Dark List Accent 1" w:uiPriority="70"/>
-    <w:lsdException w:name="Colorful Shading Accent 1" w:uiPriority="71"/>
-    <w:lsdException w:name="Colorful List Accent 1" w:uiPriority="72"/>
-    <w:lsdException w:name="Colorful Grid Accent 1" w:uiPriority="73"/>
-    <w:lsdException w:name="Light Shading Accent 2" w:uiPriority="60"/>
-    <w:lsdException w:name="Light List Accent 2" w:uiPriority="61"/>
-    <w:lsdException w:name="Light Grid Accent 2" w:uiPriority="62"/>
-    <w:lsdException w:name="Medium Shading 1 Accent 2" w:uiPriority="63"/>
-    <w:lsdException w:name="Medium Shading 2 Accent 2" w:uiPriority="64"/>
-    <w:lsdException w:name="Medium List 1 Accent 2" w:uiPriority="65"/>
-    <w:lsdException w:name="Medium List 2 Accent 2" w:uiPriority="66"/>
-    <w:lsdException w:name="Medium Grid 1 Accent 2" w:uiPriority="67"/>
-    <w:lsdException w:name="Medium Grid 2 Accent 2" w:uiPriority="68"/>
-    <w:lsdException w:name="Medium Grid 3 Accent 2" w:uiPriority="69"/>
-    <w:lsdException w:name="Dark List Accent 2" w:uiPriority="70"/>
-    <w:lsdException w:name="Colorful Shading Accent 2" w:uiPriority="71"/>
-    <w:lsdException w:name="Colorful List Accent 2" w:uiPriority="72"/>
-    <w:lsdException w:name="Colorful Grid Accent 2" w:uiPriority="73"/>
-    <w:lsdException w:name="Light Shading Accent 3" w:uiPriority="60"/>
-    <w:lsdException w:name="Light List Accent 3" w:uiPriority="61"/>
-    <w:lsdException w:name="Light Grid Accent 3" w:uiPriority="62"/>
-    <w:lsdException w:name="Medium Shading 1 Accent 3" w:uiPriority="63"/>
-    <w:lsdException w:name="Medium Shading 2 Accent 3" w:uiPriority="64"/>
-    <w:lsdException w:name="Medium List 1 Accent 3" w:uiPriority="65"/>
-    <w:lsdException w:name="Medium List 2 Accent 3" w:uiPriority="66"/>
-    <w:lsdException w:name="Medium Grid 1 Accent 3" w:uiPriority="67"/>
-    <w:lsdException w:name="Medium Grid 2 Accent 3" w:uiPriority="68"/>
-    <w:lsdException w:name="Medium Grid 3 Accent 3" w:uiPriority="69"/>
-    <w:lsdException w:name="Dark List Accent 3" w:uiPriority="70"/>
-    <w:lsdException w:name="Colorful Shading Accent 3" w:uiPriority="71"/>
-    <w:lsdException w:name="Colorful List Accent 3" w:uiPriority="72"/>
-    <w:lsdException w:name="Colorful Grid Accent 3" w:uiPriority="73"/>
-    <w:lsdException w:name="Light Shading Accent 4" w:uiPriority="60"/>
-    <w:lsdException w:name="Light List Accent 4" w:uiPriority="61"/>
-    <w:lsdException w:name="Light Grid Accent 4" w:uiPriority="62"/>
-    <w:lsdException w:name="Medium Shading 1 Accent 4" w:uiPriority="63"/>
-    <w:lsdException w:name="Medium Shading 2 Accent 4" w:uiPriority="64"/>
-    <w:lsdException w:name="Medium List 1 Accent 4" w:uiPriority="65"/>
-    <w:lsdException w:name="Medium List 2 Accent 4" w:uiPriority="66"/>
-    <w:lsdException w:name="Medium Grid 1 Accent 4" w:uiPriority="67"/>
-    <w:lsdException w:name="Medium Grid 2 Accent 4" w:uiPriority="68"/>
-    <w:lsdException w:name="Medium Grid 3 Accent 4" w:uiPriority="69"/>
-    <w:lsdException w:name="Dark List Accent 4" w:uiPriority="70"/>
-    <w:lsdException w:name="Colorful Shading Accent 4" w:uiPriority="71"/>
-    <w:lsdException w:name="Colorful List Accent 4" w:uiPriority="72"/>
-    <w:lsdException w:name="Colorful Grid Accent 4" w:uiPriority="73"/>
-    <w:lsdException w:name="Light Shading Accent 5" w:uiPriority="60"/>
-    <w:lsdException w:name="Light List Accent 5" w:uiPriority="61"/>
-    <w:lsdException w:name="Light Grid Accent 5" w:uiPriority="62"/>
-    <w:lsdException w:name="Medium Shading 1 Accent 5" w:uiPriority="63"/>
-    <w:lsdException w:name="Medium Shading 2 Accent 5" w:uiPriority="64"/>
-    <w:lsdException w:name="Medium List 1 Accent 5" w:uiPriority="65"/>
-    <w:lsdException w:name="Medium List 2 Accent 5" w:uiPriority="66"/>
-    <w:lsdException w:name="Medium Grid 1 Accent 5" w:uiPriority="67"/>
-    <w:lsdException w:name="Medium Grid 2 Accent 5" w:uiPriority="68"/>
-    <w:lsdException w:name="Medium Grid 3 Accent 5" w:uiPriority="69"/>
-    <w:lsdException w:name="Dark List Accent 5" w:uiPriority="70"/>
-    <w:lsdException w:name="Colorful Shading Accent 5" w:uiPriority="71"/>
-    <w:lsdException w:name="Colorful List Accent 5" w:uiPriority="72"/>
-    <w:lsdException w:name="Colorful Grid Accent 5" w:uiPriority="73"/>
-    <w:lsdException w:name="Light Shading Accent 6" w:uiPriority="60"/>
-    <w:lsdException w:name="Light List Accent 6" w:uiPriority="61"/>
-    <w:lsdException w:name="Light Grid Accent 6" w:uiPriority="62"/>
-    <w:lsdException w:name="Medium Shading 1 Accent 6" w:uiPriority="63"/>
-    <w:lsdException w:name="Medium Shading 2 Accent 6" w:uiPriority="64"/>
-    <w:lsdException w:name="Medium List 1 Accent 6" w:uiPriority="65"/>
-    <w:lsdException w:name="Medium List 2 Accent 6" w:uiPriority="66"/>
-    <w:lsdException w:name="Medium Grid 1 Accent 6" w:uiPriority="67"/>
-    <w:lsdException w:name="Medium Grid 2 Accent 6" w:uiPriority="68"/>
-    <w:lsdException w:name="Medium Grid 3 Accent 6" w:uiPriority="69"/>
-    <w:lsdException w:name="Dark List Accent 6" w:uiPriority="70"/>
-    <w:lsdException w:name="Colorful Shading Accent 6" w:uiPriority="71"/>
-    <w:lsdException w:name="Colorful List Accent 6" w:uiPriority="72"/>
-    <w:lsdException w:name="Colorful Grid Accent 6" w:uiPriority="73"/>
-    <w:lsdException w:name="Subtle Emphasis" w:uiPriority="19" w:qFormat="1"/>
-    <w:lsdException w:name="Intense Emphasis" w:uiPriority="21" w:qFormat="1"/>
-    <w:lsdException w:name="Subtle Reference" w:uiPriority="31" w:qFormat="1"/>
-    <w:lsdException w:name="Intense Reference" w:uiPriority="32" w:qFormat="1"/>
-    <w:lsdException w:name="Book Title" w:uiPriority="33" w:qFormat="1"/>
-    <w:lsdException w:name="Bibliography" w:semiHidden="1" w:uiPriority="37" w:unhideWhenUsed="1"/>
-    <w:lsdException w:name="TOC Heading" w:semiHidden="1" w:uiPriority="39" w:unhideWhenUsed="1" w:qFormat="1"/>
-    <w:lsdException w:name="Plain Table 1" w:uiPriority="41"/>
-    <w:lsdException w:name="Plain Table 2" w:uiPriority="42"/>
-    <w:lsdException w:name="Plain Table 3" w:uiPriority="43"/>
-    <w:lsdException w:name="Plain Table 4" w:uiPriority="44"/>
-    <w:lsdException w:name="Plain Table 5" w:uiPriority="45"/>
-    <w:lsdException w:name="Grid Table Light" w:uiPriority="40"/>
-    <w:lsdException w:name="Grid Table 1 Light" w:uiPriority="46"/>
-    <w:lsdException w:name="Grid Table 2" w:uiPriority="47"/>
-    <w:lsdException w:name="Grid Table 3" w:uiPriority="48"/>
-    <w:lsdException w:name="Grid Table 4" w:uiPriority="49"/>
-    <w:lsdException w:name="Grid Table 5 Dark" w:uiPriority="50"/>
-    <w:lsdException w:name="Grid Table 6 Colorful" w:uiPriority="51"/>
-    <w:lsdException w:name="Grid Table 7 Colorful" w:uiPriority="52"/>
-    <w:lsdException w:name="Grid Table 1 Light Accent 1" w:uiPriority="46"/>
-    <w:lsdException w:name="Grid Table 2 Accent 1" w:uiPriority="47"/>
-    <w:lsdException w:name="Grid Table 3 Accent 1" w:uiPriority="48"/>
-    <w:lsdException w:name="Grid Table 4 Accent 1" w:uiPriority="49"/>
-    <w:lsdException w:name="Grid Table 5 Dark Accent 1" w:uiPriority="50"/>
-    <w:lsdException w:name="Grid Table 6 Colorful Accent 1" w:uiPriority="51"/>
-    <w:lsdException w:name="Grid Table 7 Colorful Accent 1" w:uiPriority="52"/>
-    <w:lsdException w:name="Grid Table 1 Light Accent 2" w:uiPriority="46"/>
-    <w:lsdException w:name="Grid Table 2 Accent 2" w:uiPriority="47"/>
-    <w:lsdException w:name="Grid Table 3 Accent 2" w:uiPriority="48"/>
-    <w:lsdException w:name="Grid Table 4 Accent 2" w:uiPriority="49"/>
-    <w:lsdException w:name="Grid Table 5 Dark Accent 2" w:uiPriority="50"/>
-    <w:lsdException w:name="Grid Table 6 Colorful Accent 2" w:uiPriority="51"/>
-    <w:lsdException w:name="Grid Table 7 Colorful Accent 2" w:uiPriority="52"/>
-    <w:lsdException w:name="Grid Table 1 Light Accent 3" w:uiPriority="46"/>
-    <w:lsdException w:name="Grid Table 2 Accent 3" w:uiPriority="47"/>
-    <w:lsdException w:name="Grid Table 3 Accent 3" w:uiPriority="48"/>
-    <w:lsdException w:name="Grid Table 4 Accent 3" w:uiPriority="49"/>
-    <w:lsdException w:name="Grid Table 5 Dark Accent 3" w:uiPriority="50"/>
-    <w:lsdException w:name="Grid Table 6 Colorful Accent 3" w:uiPriority="51"/>
-    <w:lsdException w:name="Grid Table 7 Colorful Accent 3" w:uiPriority="52"/>
-    <w:lsdException w:name="Grid Table 1 Light Accent 4" w:uiPriority="46"/>
-    <w:lsdException w:name="Grid Table 2 Accent 4" w:uiPriority="47"/>
-    <w:lsdException w:name="Grid Table 3 Accent 4" w:uiPriority="48"/>
-    <w:lsdException w:name="Grid Table 4 Accent 4" w:uiPriority="49"/>
-    <w:lsdException w:name="Grid Table 5 Dark Accent 4" w:uiPriority="50"/>
-    <w:lsdException w:name="Grid Table 6 Colorful Accent 4" w:uiPriority="51"/>
-    <w:lsdException w:name="Grid Table 7 Colorful Accent 4" w:uiPriority="52"/>
-    <w:lsdException w:name="Grid Table 1 Light Accent 5" w:uiPriority="46"/>
-    <w:lsdException w:name="Grid Table 2 Accent 5" w:uiPriority="47"/>
-    <w:lsdException w:name="Grid Table 3 Accent 5" w:uiPriority="48"/>
-    <w:lsdException w:name="Grid Table 4 Accent 5" w:uiPriority="49"/>
-    <w:lsdException w:name="Grid Table 5 Dark Accent 5" w:uiPriority="50"/>
-    <w:lsdException w:name="Grid Table 6 Colorful Accent 5" w:uiPriority="51"/>
-    <w:lsdException w:name="Grid Table 7 Colorful Accent 5" w:uiPriority="52"/>
-    <w:lsdException w:name="Grid Table 1 Light Accent 6" w:uiPriority="46"/>
-    <w:lsdException w:name="Grid Table 2 Accent 6" w:uiPriority="47"/>
-    <w:lsdException w:name="Grid Table 3 Accent 6" w:uiPriority="48"/>
-    <w:lsdException w:name="Grid Table 4 Accent 6" w:uiPriority="49"/>
-    <w:lsdException w:name="Grid Table 5 Dark Accent 6" w:uiPriority="50"/>
-    <w:lsdException w:name="Grid Table 6 Colorful Accent 6" w:uiPriority="51"/>
-    <w:lsdException w:name="Grid Table 7 Colorful Accent 6" w:uiPriority="52"/>
-    <w:lsdException w:name="List Table 1 Light" w:uiPriority="46"/>
-    <w:lsdException w:name="List Table 2" w:uiPriority="47"/>
-    <w:lsdException w:name="List Table 3" w:uiPriority="48"/>
-    <w:lsdException w:name="List Table 4" w:uiPriority="49"/>
-    <w:lsdException w:name="List Table 5 Dark" w:uiPriority="50"/>
-    <w:lsdException w:name="List Table 6 Colorful" w:uiPriority="51"/>
-    <w:lsdException w:name="List Table 7 Colorful" w:uiPriority="52"/>
-    <w:lsdException w:name="List Table 1 Light Accent 1" w:uiPriority="46"/>
-    <w:lsdException w:name="List Table 2 Accent 1" w:uiPriority="47"/>
-    <w:lsdException w:name="List Table 3 Accent 1" w:uiPriority="48"/>
-    <w:lsdException w:name="List Table 4 Accent 1" w:uiPriority="49"/>
-    <w:lsdException w:name="List Table 5 Dark Accent 1" w:uiPriority="50"/>
-    <w:lsdException w:name="List Table 6 Colorful Accent 1" w:uiPriority="51"/>
-    <w:lsdException w:name="List Table 7 Colorful Accent 1" w:uiPriority="52"/>
-    <w:lsdException w:name="List Table 1 Light Accent 2" w:uiPriority="46"/>
-    <w:lsdException w:name="List Table 2 Accent 2" w:uiPriority="47"/>
-    <w:lsdException w:name="List Table 3 Accent 2" w:uiPriority="48"/>
-    <w:lsdException w:name="List Table 4 Accent 2" w:uiPriority="49"/>
-    <w:lsdException w:name="List Table 5 Dark Accent 2" w:uiPriority="50"/>
-    <w:lsdException w:name="List Table 6 Colorful Accent 2" w:uiPriority="51"/>
-    <w:lsdException w:name="List Table 7 Colorful Accent 2" w:uiPriority="52"/>
-    <w:lsdException w:name="List Table 1 Light Accent 3" w:uiPriority="46"/>
-    <w:lsdException w:name="List Table 2 Accent 3" w:uiPriority="47"/>
-    <w:lsdException w:name="List Table 3 Accent 3" w:uiPriority="48"/>
-    <w:lsdException w:name="List Table 4 Accent 3" w:uiPriority="49"/>
-    <w:lsdException w:name="List Table 5 Dark Accent 3" w:uiPriority="50"/>
-    <w:lsdException w:name="List Table 6 Colorful Accent 3" w:uiPriority="51"/>
-    <w:lsdException w:name="List Table 7 Colorful Accent 3" w:uiPriority="52"/>
-    <w:lsdException w:name="List Table 1 Light Accent 4" w:uiPriority="46"/>
-    <w:lsdException w:name="List Table 2 Accent 4" w:uiPriority="47"/>
-    <w:lsdException w:name="List Table 3 Accent 4" w:uiPriority="48"/>
-    <w:lsdException w:name="List Table 4 Accent 4" w:uiPriority="49"/>
-    <w:lsdException w:name="List Table 5 Dark Accent 4" w:uiPriority="50"/>
-    <w:lsdException w:name="List Table 6 Colorful Accent 4" w:uiPriority="51"/>
-    <w:lsdException w:name="List Table 7 Colorful Accent 4" w:uiPriority="52"/>
-    <w:lsdException w:name="List Table 1 Light Accent 5" w:uiPriority="46"/>
-    <w:lsdException w:name="List Table 2 Accent 5" w:uiPriority="47"/>
-    <w:lsdException w:name="List Table 3 Accent 5" w:uiPriority="48"/>
-    <w:lsdException w:name="List Table 4 Accent 5" w:uiPriority="49"/>
-    <w:lsdException w:name="List Table 5 Dark Accent 5" w:uiPriority="50"/>
-    <w:lsdException w:name="List Table 6 Colorful Accent 5" w:uiPriority="51"/>
-    <w:lsdException w:name="List Table 7 Colorful Accent 5" w:uiPriority="52"/>
-    <w:lsdException w:name="List Table 1 Light Accent 6" w:uiPriority="46"/>
-    <w:lsdException w:name="List Table 2 Accent 6" w:uiPriority="47"/>
-    <w:lsdException w:name="List Table 3 Accent 6" w:uiPriority="48"/>
-    <w:lsdException w:name="List Table 4 Accent 6" w:uiPriority="49"/>
-    <w:lsdException w:name="List Table 5 Dark Accent 6" w:uiPriority="50"/>
-    <w:lsdException w:name="List Table 6 Colorful Accent 6" w:uiPriority="51"/>
-    <w:lsdException w:name="List Table 7 Colorful Accent 6" w:uiPriority="52"/>
-    <w:lsdException w:name="Mention" w:semiHidden="1" w:unhideWhenUsed="1"/>
-    <w:lsdException w:name="Smart Hyperlink" w:semiHidden="1" w:unhideWhenUsed="1"/>
-    <w:lsdException w:name="Hashtag" w:semiHidden="1" w:unhideWhenUsed="1"/>
-    <w:lsdException w:name="Unresolved Mention" w:semiHidden="1" w:unhideWhenUsed="1"/>
-    <w:lsdException w:name="Smart Link" w:semiHidden="1" w:unhideWhenUsed="1"/>
+  <w:latentStyles w:defLockedState="0" w:defUIPriority="99" w:defSemiHidden="1" w:defUnhideWhenUsed="1" w:defQFormat="0" w:count="267">
+    <w:lsdException w:name="Normal" w:semiHidden="0" w:uiPriority="0" w:unhideWhenUsed="0" w:qFormat="1"/>
+    <w:lsdException w:name="heading 1" w:semiHidden="0" w:uiPriority="9" w:unhideWhenUsed="0" w:qFormat="1"/>
+    <w:lsdException w:name="heading 2" w:uiPriority="9" w:qFormat="1"/>
+    <w:lsdException w:name="heading 3" w:uiPriority="9" w:qFormat="1"/>
+    <w:lsdException w:name="heading 4" w:uiPriority="9" w:qFormat="1"/>
+    <w:lsdException w:name="heading 5" w:uiPriority="9" w:qFormat="1"/>
+    <w:lsdException w:name="heading 6" w:uiPriority="9" w:qFormat="1"/>
+    <w:lsdException w:name="heading 7" w:uiPriority="9" w:qFormat="1"/>
+    <w:lsdException w:name="heading 8" w:uiPriority="9" w:qFormat="1"/>
+    <w:lsdException w:name="heading 9" w:uiPriority="9" w:qFormat="1"/>
+    <w:lsdException w:name="toc 1" w:uiPriority="39"/>
+    <w:lsdException w:name="toc 2" w:uiPriority="39"/>
+    <w:lsdException w:name="toc 3" w:uiPriority="39"/>
+    <w:lsdException w:name="toc 4" w:uiPriority="39"/>
+    <w:lsdException w:name="toc 5" w:uiPriority="39"/>
+    <w:lsdException w:name="toc 6" w:uiPriority="39"/>
+    <w:lsdException w:name="toc 7" w:uiPriority="39"/>
+    <w:lsdException w:name="toc 8" w:uiPriority="39"/>
+    <w:lsdException w:name="toc 9" w:uiPriority="39"/>
+    <w:lsdException w:name="caption" w:uiPriority="35" w:qFormat="1"/>
+    <w:lsdException w:name="Title" w:semiHidden="0" w:uiPriority="10" w:unhideWhenUsed="0" w:qFormat="1"/>
+    <w:lsdException w:name="Default Paragraph Font" w:uiPriority="1"/>
+    <w:lsdException w:name="Subtitle" w:semiHidden="0" w:uiPriority="11" w:unhideWhenUsed="0" w:qFormat="1"/>
+    <w:lsdException w:name="Strong" w:semiHidden="0" w:uiPriority="22" w:unhideWhenUsed="0" w:qFormat="1"/>
+    <w:lsdException w:name="Emphasis" w:semiHidden="0" w:uiPriority="20" w:unhideWhenUsed="0" w:qFormat="1"/>
+    <w:lsdException w:name="Table Grid" w:semiHidden="0" w:uiPriority="39" w:unhideWhenUsed="0"/>
+    <w:lsdException w:name="Placeholder Text" w:unhideWhenUsed="0"/>
+    <w:lsdException w:name="No Spacing" w:semiHidden="0" w:uiPriority="1" w:unhideWhenUsed="0" w:qFormat="1"/>
+    <w:lsdException w:name="Light Shading" w:semiHidden="0" w:uiPriority="60" w:unhideWhenUsed="0"/>
+    <w:lsdException w:name="Light List" w:semiHidden="0" w:uiPriority="61" w:unhideWhenUsed="0"/>
+    <w:lsdException w:name="Light Grid" w:semiHidden="0" w:uiPriority="62" w:unhideWhenUsed="0"/>
+    <w:lsdException w:name="Medium Shading 1" w:semiHidden="0" w:uiPriority="63" w:unhideWhenUsed="0"/>
+    <w:lsdException w:name="Medium Shading 2" w:semiHidden="0" w:uiPriority="64" w:unhideWhenUsed="0"/>
+    <w:lsdException w:name="Medium List 1" w:semiHidden="0" w:uiPriority="65" w:unhideWhenUsed="0"/>
+    <w:lsdException w:name="Medium List 2" w:semiHidden="0" w:uiPriority="66" w:unhideWhenUsed="0"/>
+    <w:lsdException w:name="Medium Grid 1" w:semiHidden="0" w:uiPriority="67" w:unhideWhenUsed="0"/>
+    <w:lsdException w:name="Medium Grid 2" w:semiHidden="0" w:uiPriority="68" w:unhideWhenUsed="0"/>
+    <w:lsdException w:name="Medium Grid 3" w:semiHidden="0" w:uiPriority="69" w:unhideWhenUsed="0"/>
+    <w:lsdException w:name="Dark List" w:semiHidden="0" w:uiPriority="70" w:unhideWhenUsed="0"/>
+    <w:lsdException w:name="Colorful Shading" w:semiHidden="0" w:uiPriority="71" w:unhideWhenUsed="0"/>
+    <w:lsdException w:name="Colorful List" w:semiHidden="0" w:uiPriority="72" w:unhideWhenUsed="0"/>
+    <w:lsdException w:name="Colorful Grid" w:semiHidden="0" w:uiPriority="73" w:unhideWhenUsed="0"/>
+    <w:lsdException w:name="Light Shading Accent 1" w:semiHidden="0" w:uiPriority="60" w:unhideWhenUsed="0"/>
+    <w:lsdException w:name="Light List Accent 1" w:semiHidden="0" w:uiPriority="61" w:unhideWhenUsed="0"/>
+    <w:lsdException w:name="Light Grid Accent 1" w:semiHidden="0" w:uiPriority="62" w:unhideWhenUsed="0"/>
+    <w:lsdException w:name="Medium Shading 1 Accent 1" w:semiHidden="0" w:uiPriority="63" w:unhideWhenUsed="0"/>
+    <w:lsdException w:name="Medium Shading 2 Accent 1" w:semiHidden="0" w:uiPriority="64" w:unhideWhenUsed="0"/>
+    <w:lsdException w:name="Medium List 1 Accent 1" w:semiHidden="0" w:uiPriority="65" w:unhideWhenUsed="0"/>
+    <w:lsdException w:name="Revision" w:unhideWhenUsed="0"/>
+    <w:lsdException w:name="List Paragraph" w:semiHidden="0" w:uiPriority="34" w:unhideWhenUsed="0" w:qFormat="1"/>
+    <w:lsdException w:name="Quote" w:semiHidden="0" w:uiPriority="29" w:unhideWhenUsed="0" w:qFormat="1"/>
+    <w:lsdException w:name="Intense Quote" w:semiHidden="0" w:uiPriority="30" w:unhideWhenUsed="0" w:qFormat="1"/>
+    <w:lsdException w:name="Medium List 2 Accent 1" w:semiHidden="0" w:uiPriority="66" w:unhideWhenUsed="0"/>
+    <w:lsdException w:name="Medium Grid 1 Accent 1" w:semiHidden="0" w:uiPriority="67" w:unhideWhenUsed="0"/>
+    <w:lsdException w:name="Medium Grid 2 Accent 1" w:semiHidden="0" w:uiPriority="68" w:unhideWhenUsed="0"/>
+    <w:lsdException w:name="Medium Grid 3 Accent 1" w:semiHidden="0" w:uiPriority="69" w:unhideWhenUsed="0"/>
+    <w:lsdException w:name="Dark List Accent 1" w:semiHidden="0" w:uiPriority="70" w:unhideWhenUsed="0"/>
+    <w:lsdException w:name="Colorful Shading Accent 1" w:semiHidden="0" w:uiPriority="71" w:unhideWhenUsed="0"/>
+    <w:lsdException w:name="Colorful List Accent 1" w:semiHidden="0" w:uiPriority="72" w:unhideWhenUsed="0"/>
+    <w:lsdException w:name="Colorful Grid Accent 1" w:semiHidden="0" w:uiPriority="73" w:unhideWhenUsed="0"/>
+    <w:lsdException w:name="Light Shading Accent 2" w:semiHidden="0" w:uiPriority="60" w:unhideWhenUsed="0"/>
+    <w:lsdException w:name="Light List Accent 2" w:semiHidden="0" w:uiPriority="61" w:unhideWhenUsed="0"/>
+    <w:lsdException w:name="Light Grid Accent 2" w:semiHidden="0" w:uiPriority="62" w:unhideWhenUsed="0"/>
+    <w:lsdException w:name="Medium Shading 1 Accent 2" w:semiHidden="0" w:uiPriority="63" w:unhideWhenUsed="0"/>
+    <w:lsdException w:name="Medium Shading 2 Accent 2" w:semiHidden="0" w:uiPriority="64" w:unhideWhenUsed="0"/>
+    <w:lsdException w:name="Medium List 1 Accent 2" w:semiHidden="0" w:uiPriority="65" w:unhideWhenUsed="0"/>
+    <w:lsdException w:name="Medium List 2 Accent 2" w:semiHidden="0" w:uiPriority="66" w:unhideWhenUsed="0"/>
+    <w:lsdException w:name="Medium Grid 1 Accent 2" w:semiHidden="0" w:uiPriority="67" w:unhideWhenUsed="0"/>
+    <w:lsdException w:name="Medium Grid 2 Accent 2" w:semiHidden="0" w:uiPriority="68" w:unhideWhenUsed="0"/>
+    <w:lsdException w:name="Medium Grid 3 Accent 2" w:semiHidden="0" w:uiPriority="69" w:unhideWhenUsed="0"/>
+    <w:lsdException w:name="Dark List Accent 2" w:semiHidden="0" w:uiPriority="70" w:unhideWhenUsed="0"/>
+    <w:lsdException w:name="Colorful Shading Accent 2" w:semiHidden="0" w:uiPriority="71" w:unhideWhenUsed="0"/>
+    <w:lsdException w:name="Colorful List Accent 2" w:semiHidden="0" w:uiPriority="72" w:unhideWhenUsed="0"/>
+    <w:lsdException w:name="Colorful Grid Accent 2" w:semiHidden="0" w:uiPriority="73" w:unhideWhenUsed="0"/>
+    <w:lsdException w:name="Light Shading Accent 3" w:semiHidden="0" w:uiPriority="60" w:unhideWhenUsed="0"/>
+    <w:lsdException w:name="Light List Accent 3" w:semiHidden="0" w:uiPriority="61" w:unhideWhenUsed="0"/>
+    <w:lsdException w:name="Light Grid Accent 3" w:semiHidden="0" w:uiPriority="62" w:unhideWhenUsed="0"/>
+    <w:lsdException w:name="Medium Shading 1 Accent 3" w:semiHidden="0" w:uiPriority="63" w:unhideWhenUsed="0"/>
+    <w:lsdException w:name="Medium Shading 2 Accent 3" w:semiHidden="0" w:uiPriority="64" w:unhideWhenUsed="0"/>
+    <w:lsdException w:name="Medium List 1 Accent 3" w:semiHidden="0" w:uiPriority="65" w:unhideWhenUsed="0"/>
+    <w:lsdException w:name="Medium List 2 Accent 3" w:semiHidden="0" w:uiPriority="66" w:unhideWhenUsed="0"/>
+    <w:lsdException w:name="Medium Grid 1 Accent 3" w:semiHidden="0" w:uiPriority="67" w:unhideWhenUsed="0"/>
+    <w:lsdException w:name="Medium Grid 2 Accent 3" w:semiHidden="0" w:uiPriority="68" w:unhideWhenUsed="0"/>
+    <w:lsdException w:name="Medium Grid 3 Accent 3" w:semiHidden="0" w:uiPriority="69" w:unhideWhenUsed="0"/>
+    <w:lsdException w:name="Dark List Accent 3" w:semiHidden="0" w:uiPriority="70" w:unhideWhenUsed="0"/>
+    <w:lsdException w:name="Colorful Shading Accent 3" w:semiHidden="0" w:uiPriority="71" w:unhideWhenUsed="0"/>
+    <w:lsdException w:name="Colorful List Accent 3" w:semiHidden="0" w:uiPriority="72" w:unhideWhenUsed="0"/>
+    <w:lsdException w:name="Colorful Grid Accent 3" w:semiHidden="0" w:uiPriority="73" w:unhideWhenUsed="0"/>
+    <w:lsdException w:name="Light Shading Accent 4" w:semiHidden="0" w:uiPriority="60" w:unhideWhenUsed="0"/>
+    <w:lsdException w:name="Light List Accent 4" w:semiHidden="0" w:uiPriority="61" w:unhideWhenUsed="0"/>
+    <w:lsdException w:name="Light Grid Accent 4" w:semiHidden="0" w:uiPriority="62" w:unhideWhenUsed="0"/>
+    <w:lsdException w:name="Medium Shading 1 Accent 4" w:semiHidden="0" w:uiPriority="63" w:unhideWhenUsed="0"/>
+    <w:lsdException w:name="Medium Shading 2 Accent 4" w:semiHidden="0" w:uiPriority="64" w:unhideWhenUsed="0"/>
+    <w:lsdException w:name="Medium List 1 Accent 4" w:semiHidden="0" w:uiPriority="65" w:unhideWhenUsed="0"/>
+    <w:lsdException w:name="Medium List 2 Accent 4" w:semiHidden="0" w:uiPriority="66" w:unhideWhenUsed="0"/>
+    <w:lsdException w:name="Medium Grid 1 Accent 4" w:semiHidden="0" w:uiPriority="67" w:unhideWhenUsed="0"/>
+    <w:lsdException w:name="Medium Grid 2 Accent 4" w:semiHidden="0" w:uiPriority="68" w:unhideWhenUsed="0"/>
+    <w:lsdException w:name="Medium Grid 3 Accent 4" w:semiHidden="0" w:uiPriority="69" w:unhideWhenUsed="0"/>
+    <w:lsdException w:name="Dark List Accent 4" w:semiHidden="0" w:uiPriority="70" w:unhideWhenUsed="0"/>
+    <w:lsdException w:name="Colorful Shading Accent 4" w:semiHidden="0" w:uiPriority="71" w:unhideWhenUsed="0"/>
+    <w:lsdException w:name="Colorful List Accent 4" w:semiHidden="0" w:uiPriority="72" w:unhideWhenUsed="0"/>
+    <w:lsdException w:name="Colorful Grid Accent 4" w:semiHidden="0" w:uiPriority="73" w:unhideWhenUsed="0"/>
+    <w:lsdException w:name="Light Shading Accent 5" w:semiHidden="0" w:uiPriority="60" w:unhideWhenUsed="0"/>
+    <w:lsdException w:name="Light List Accent 5" w:semiHidden="0" w:uiPriority="61" w:unhideWhenUsed="0"/>
+    <w:lsdException w:name="Light Grid Accent 5" w:semiHidden="0" w:uiPriority="62" w:unhideWhenUsed="0"/>
+    <w:lsdException w:name="Medium Shading 1 Accent 5" w:semiHidden="0" w:uiPriority="63" w:unhideWhenUsed="0"/>
+    <w:lsdException w:name="Medium Shading 2 Accent 5" w:semiHidden="0" w:uiPriority="64" w:unhideWhenUsed="0"/>
+    <w:lsdException w:name="Medium List 1 Accent 5" w:semiHidden="0" w:uiPriority="65" w:unhideWhenUsed="0"/>
+    <w:lsdException w:name="Medium List 2 Accent 5" w:semiHidden="0" w:uiPriority="66" w:unhideWhenUsed="0"/>
+    <w:lsdException w:name="Medium Grid 1 Accent 5" w:semiHidden="0" w:uiPriority="67" w:unhideWhenUsed="0"/>
+    <w:lsdException w:name="Medium Grid 2 Accent 5" w:semiHidden="0" w:uiPriority="68" w:unhideWhenUsed="0"/>
+    <w:lsdException w:name="Medium Grid 3 Accent 5" w:semiHidden="0" w:uiPriority="69" w:unhideWhenUsed="0"/>
+    <w:lsdException w:name="Dark List Accent 5" w:semiHidden="0" w:uiPriority="70" w:unhideWhenUsed="0"/>
+    <w:lsdException w:name="Colorful Shading Accent 5" w:semiHidden="0" w:uiPriority="71" w:unhideWhenUsed="0"/>
+    <w:lsdException w:name="Colorful List Accent 5" w:semiHidden="0" w:uiPriority="72" w:unhideWhenUsed="0"/>
+    <w:lsdException w:name="Colorful Grid Accent 5" w:semiHidden="0" w:uiPriority="73" w:unhideWhenUsed="0"/>
+    <w:lsdException w:name="Light Shading Accent 6" w:semiHidden="0" w:uiPriority="60" w:unhideWhenUsed="0"/>
+    <w:lsdException w:name="Light List Accent 6" w:semiHidden="0" w:uiPriority="61" w:unhideWhenUsed="0"/>
+    <w:lsdException w:name="Light Grid Accent 6" w:semiHidden="0" w:uiPriority="62" w:unhideWhenUsed="0"/>
+    <w:lsdException w:name="Medium Shading 1 Accent 6" w:semiHidden="0" w:uiPriority="63" w:unhideWhenUsed="0"/>
+    <w:lsdException w:name="Medium Shading 2 Accent 6" w:semiHidden="0" w:uiPriority="64" w:unhideWhenUsed="0"/>
+    <w:lsdException w:name="Medium List 1 Accent 6" w:semiHidden="0" w:uiPriority="65" w:unhideWhenUsed="0"/>
+    <w:lsdException w:name="Medium List 2 Accent 6" w:semiHidden="0" w:uiPriority="66" w:unhideWhenUsed="0"/>
+    <w:lsdException w:name="Medium Grid 1 Accent 6" w:semiHidden="0" w:uiPriority="67" w:unhideWhenUsed="0"/>
+    <w:lsdException w:name="Medium Grid 2 Accent 6" w:semiHidden="0" w:uiPriority="68" w:unhideWhenUsed="0"/>
+    <w:lsdException w:name="Medium Grid 3 Accent 6" w:semiHidden="0" w:uiPriority="69" w:unhideWhenUsed="0"/>
+    <w:lsdException w:name="Dark List Accent 6" w:semiHidden="0" w:uiPriority="70" w:unhideWhenUsed="0"/>
+    <w:lsdException w:name="Colorful Shading Accent 6" w:semiHidden="0" w:uiPriority="71" w:unhideWhenUsed="0"/>
+    <w:lsdException w:name="Colorful List Accent 6" w:semiHidden="0" w:uiPriority="72" w:unhideWhenUsed="0"/>
+    <w:lsdException w:name="Colorful Grid Accent 6" w:semiHidden="0" w:uiPriority="73" w:unhideWhenUsed="0"/>
+    <w:lsdException w:name="Subtle Emphasis" w:semiHidden="0" w:uiPriority="19" w:unhideWhenUsed="0" w:qFormat="1"/>
+    <w:lsdException w:name="Intense Emphasis" w:semiHidden="0" w:uiPriority="21" w:unhideWhenUsed="0" w:qFormat="1"/>
+    <w:lsdException w:name="Subtle Reference" w:semiHidden="0" w:uiPriority="31" w:unhideWhenUsed="0" w:qFormat="1"/>
+    <w:lsdException w:name="Intense Reference" w:semiHidden="0" w:uiPriority="32" w:unhideWhenUsed="0" w:qFormat="1"/>
+    <w:lsdException w:name="Book Title" w:semiHidden="0" w:uiPriority="33" w:unhideWhenUsed="0" w:qFormat="1"/>
+    <w:lsdException w:name="Bibliography" w:uiPriority="37"/>
+    <w:lsdException w:name="TOC Heading" w:uiPriority="39" w:qFormat="1"/>
   </w:latentStyles>
   <w:style w:type="paragraph" w:default="1" w:styleId="Normal">
     <w:name w:val="Normal"/>
@@ -16413,6 +17166,916 @@
       <w:contextualSpacing/>
     </w:pPr>
   </w:style>
+  <w:style w:type="paragraph" w:styleId="BalloonText">
+    <w:name w:val="Balloon Text"/>
+    <w:basedOn w:val="Normal"/>
+    <w:link w:val="BalloonTextChar"/>
+    <w:uiPriority w:val="99"/>
+    <w:semiHidden/>
+    <w:unhideWhenUsed/>
+    <w:rsid w:val="00317218"/>
+    <w:pPr>
+      <w:spacing w:after="0" w:line="240" w:lineRule="auto"/>
+    </w:pPr>
+    <w:rPr>
+      <w:rFonts w:ascii="Tahoma" w:hAnsi="Tahoma" w:cs="Tahoma"/>
+      <w:sz w:val="16"/>
+      <w:szCs w:val="16"/>
+    </w:rPr>
+  </w:style>
+  <w:style w:type="character" w:customStyle="1" w:styleId="BalloonTextChar">
+    <w:name w:val="Balloon Text Char"/>
+    <w:basedOn w:val="DefaultParagraphFont"/>
+    <w:link w:val="BalloonText"/>
+    <w:uiPriority w:val="99"/>
+    <w:semiHidden/>
+    <w:rsid w:val="00317218"/>
+    <w:rPr>
+      <w:rFonts w:ascii="Tahoma" w:hAnsi="Tahoma" w:cs="Tahoma"/>
+      <w:sz w:val="16"/>
+      <w:szCs w:val="16"/>
+    </w:rPr>
+  </w:style>
+</w:styles>
+</file>
+
+<file path=word/stylesWithEffects.xml><?xml version="1.0" encoding="utf-8"?>
+<w:styles xmlns:wpc="http://schemas.microsoft.com/office/word/2010/wordprocessingCanvas" xmlns:mc="http://schemas.openxmlformats.org/markup-compatibility/2006" xmlns:o="urn:schemas-microsoft-com:office:office" xmlns:r="http://schemas.openxmlformats.org/officeDocument/2006/relationships" xmlns:m="http://schemas.openxmlformats.org/officeDocument/2006/math" xmlns:v="urn:schemas-microsoft-com:vml" xmlns:wp14="http://schemas.microsoft.com/office/word/2010/wordprocessingDrawing" xmlns:wp="http://schemas.openxmlformats.org/drawingml/2006/wordprocessingDrawing" xmlns:w10="urn:schemas-microsoft-com:office:word" xmlns:w="http://schemas.openxmlformats.org/wordprocessingml/2006/main" xmlns:w14="http://schemas.microsoft.com/office/word/2010/wordml" xmlns:wpg="http://schemas.microsoft.com/office/word/2010/wordprocessingGroup" xmlns:wpi="http://schemas.microsoft.com/office/word/2010/wordprocessingInk" xmlns:wne="http://schemas.microsoft.com/office/word/2006/wordml" xmlns:wps="http://schemas.microsoft.com/office/word/2010/wordprocessingShape" mc:Ignorable="w14 wp14">
+  <w:docDefaults>
+    <w:rPrDefault>
+      <w:rPr>
+        <w:rFonts w:asciiTheme="minorHAnsi" w:eastAsiaTheme="minorEastAsia" w:hAnsiTheme="minorHAnsi" w:cstheme="minorBidi"/>
+        <w:sz w:val="21"/>
+        <w:szCs w:val="21"/>
+        <w:lang w:val="en-US" w:eastAsia="en-US" w:bidi="ar-SA"/>
+      </w:rPr>
+    </w:rPrDefault>
+    <w:pPrDefault>
+      <w:pPr>
+        <w:spacing w:after="200" w:line="288" w:lineRule="auto"/>
+      </w:pPr>
+    </w:pPrDefault>
+  </w:docDefaults>
+  <w:latentStyles w:defLockedState="0" w:defUIPriority="99" w:defSemiHidden="1" w:defUnhideWhenUsed="1" w:defQFormat="0" w:count="267">
+    <w:lsdException w:name="Normal" w:semiHidden="0" w:uiPriority="0" w:unhideWhenUsed="0" w:qFormat="1"/>
+    <w:lsdException w:name="heading 1" w:semiHidden="0" w:uiPriority="9" w:unhideWhenUsed="0" w:qFormat="1"/>
+    <w:lsdException w:name="heading 2" w:uiPriority="9" w:qFormat="1"/>
+    <w:lsdException w:name="heading 3" w:uiPriority="9" w:qFormat="1"/>
+    <w:lsdException w:name="heading 4" w:uiPriority="9" w:qFormat="1"/>
+    <w:lsdException w:name="heading 5" w:uiPriority="9" w:qFormat="1"/>
+    <w:lsdException w:name="heading 6" w:uiPriority="9" w:qFormat="1"/>
+    <w:lsdException w:name="heading 7" w:uiPriority="9" w:qFormat="1"/>
+    <w:lsdException w:name="heading 8" w:uiPriority="9" w:qFormat="1"/>
+    <w:lsdException w:name="heading 9" w:uiPriority="9" w:qFormat="1"/>
+    <w:lsdException w:name="toc 1" w:uiPriority="39"/>
+    <w:lsdException w:name="toc 2" w:uiPriority="39"/>
+    <w:lsdException w:name="toc 3" w:uiPriority="39"/>
+    <w:lsdException w:name="toc 4" w:uiPriority="39"/>
+    <w:lsdException w:name="toc 5" w:uiPriority="39"/>
+    <w:lsdException w:name="toc 6" w:uiPriority="39"/>
+    <w:lsdException w:name="toc 7" w:uiPriority="39"/>
+    <w:lsdException w:name="toc 8" w:uiPriority="39"/>
+    <w:lsdException w:name="toc 9" w:uiPriority="39"/>
+    <w:lsdException w:name="caption" w:uiPriority="35" w:qFormat="1"/>
+    <w:lsdException w:name="Title" w:semiHidden="0" w:uiPriority="10" w:unhideWhenUsed="0" w:qFormat="1"/>
+    <w:lsdException w:name="Default Paragraph Font" w:uiPriority="1"/>
+    <w:lsdException w:name="Subtitle" w:semiHidden="0" w:uiPriority="11" w:unhideWhenUsed="0" w:qFormat="1"/>
+    <w:lsdException w:name="Strong" w:semiHidden="0" w:uiPriority="22" w:unhideWhenUsed="0" w:qFormat="1"/>
+    <w:lsdException w:name="Emphasis" w:semiHidden="0" w:uiPriority="20" w:unhideWhenUsed="0" w:qFormat="1"/>
+    <w:lsdException w:name="Table Grid" w:semiHidden="0" w:uiPriority="39" w:unhideWhenUsed="0"/>
+    <w:lsdException w:name="Placeholder Text" w:unhideWhenUsed="0"/>
+    <w:lsdException w:name="No Spacing" w:semiHidden="0" w:uiPriority="1" w:unhideWhenUsed="0" w:qFormat="1"/>
+    <w:lsdException w:name="Light Shading" w:semiHidden="0" w:uiPriority="60" w:unhideWhenUsed="0"/>
+    <w:lsdException w:name="Light List" w:semiHidden="0" w:uiPriority="61" w:unhideWhenUsed="0"/>
+    <w:lsdException w:name="Light Grid" w:semiHidden="0" w:uiPriority="62" w:unhideWhenUsed="0"/>
+    <w:lsdException w:name="Medium Shading 1" w:semiHidden="0" w:uiPriority="63" w:unhideWhenUsed="0"/>
+    <w:lsdException w:name="Medium Shading 2" w:semiHidden="0" w:uiPriority="64" w:unhideWhenUsed="0"/>
+    <w:lsdException w:name="Medium List 1" w:semiHidden="0" w:uiPriority="65" w:unhideWhenUsed="0"/>
+    <w:lsdException w:name="Medium List 2" w:semiHidden="0" w:uiPriority="66" w:unhideWhenUsed="0"/>
+    <w:lsdException w:name="Medium Grid 1" w:semiHidden="0" w:uiPriority="67" w:unhideWhenUsed="0"/>
+    <w:lsdException w:name="Medium Grid 2" w:semiHidden="0" w:uiPriority="68" w:unhideWhenUsed="0"/>
+    <w:lsdException w:name="Medium Grid 3" w:semiHidden="0" w:uiPriority="69" w:unhideWhenUsed="0"/>
+    <w:lsdException w:name="Dark List" w:semiHidden="0" w:uiPriority="70" w:unhideWhenUsed="0"/>
+    <w:lsdException w:name="Colorful Shading" w:semiHidden="0" w:uiPriority="71" w:unhideWhenUsed="0"/>
+    <w:lsdException w:name="Colorful List" w:semiHidden="0" w:uiPriority="72" w:unhideWhenUsed="0"/>
+    <w:lsdException w:name="Colorful Grid" w:semiHidden="0" w:uiPriority="73" w:unhideWhenUsed="0"/>
+    <w:lsdException w:name="Light Shading Accent 1" w:semiHidden="0" w:uiPriority="60" w:unhideWhenUsed="0"/>
+    <w:lsdException w:name="Light List Accent 1" w:semiHidden="0" w:uiPriority="61" w:unhideWhenUsed="0"/>
+    <w:lsdException w:name="Light Grid Accent 1" w:semiHidden="0" w:uiPriority="62" w:unhideWhenUsed="0"/>
+    <w:lsdException w:name="Medium Shading 1 Accent 1" w:semiHidden="0" w:uiPriority="63" w:unhideWhenUsed="0"/>
+    <w:lsdException w:name="Medium Shading 2 Accent 1" w:semiHidden="0" w:uiPriority="64" w:unhideWhenUsed="0"/>
+    <w:lsdException w:name="Medium List 1 Accent 1" w:semiHidden="0" w:uiPriority="65" w:unhideWhenUsed="0"/>
+    <w:lsdException w:name="Revision" w:unhideWhenUsed="0"/>
+    <w:lsdException w:name="List Paragraph" w:semiHidden="0" w:uiPriority="34" w:unhideWhenUsed="0" w:qFormat="1"/>
+    <w:lsdException w:name="Quote" w:semiHidden="0" w:uiPriority="29" w:unhideWhenUsed="0" w:qFormat="1"/>
+    <w:lsdException w:name="Intense Quote" w:semiHidden="0" w:uiPriority="30" w:unhideWhenUsed="0" w:qFormat="1"/>
+    <w:lsdException w:name="Medium List 2 Accent 1" w:semiHidden="0" w:uiPriority="66" w:unhideWhenUsed="0"/>
+    <w:lsdException w:name="Medium Grid 1 Accent 1" w:semiHidden="0" w:uiPriority="67" w:unhideWhenUsed="0"/>
+    <w:lsdException w:name="Medium Grid 2 Accent 1" w:semiHidden="0" w:uiPriority="68" w:unhideWhenUsed="0"/>
+    <w:lsdException w:name="Medium Grid 3 Accent 1" w:semiHidden="0" w:uiPriority="69" w:unhideWhenUsed="0"/>
+    <w:lsdException w:name="Dark List Accent 1" w:semiHidden="0" w:uiPriority="70" w:unhideWhenUsed="0"/>
+    <w:lsdException w:name="Colorful Shading Accent 1" w:semiHidden="0" w:uiPriority="71" w:unhideWhenUsed="0"/>
+    <w:lsdException w:name="Colorful List Accent 1" w:semiHidden="0" w:uiPriority="72" w:unhideWhenUsed="0"/>
+    <w:lsdException w:name="Colorful Grid Accent 1" w:semiHidden="0" w:uiPriority="73" w:unhideWhenUsed="0"/>
+    <w:lsdException w:name="Light Shading Accent 2" w:semiHidden="0" w:uiPriority="60" w:unhideWhenUsed="0"/>
+    <w:lsdException w:name="Light List Accent 2" w:semiHidden="0" w:uiPriority="61" w:unhideWhenUsed="0"/>
+    <w:lsdException w:name="Light Grid Accent 2" w:semiHidden="0" w:uiPriority="62" w:unhideWhenUsed="0"/>
+    <w:lsdException w:name="Medium Shading 1 Accent 2" w:semiHidden="0" w:uiPriority="63" w:unhideWhenUsed="0"/>
+    <w:lsdException w:name="Medium Shading 2 Accent 2" w:semiHidden="0" w:uiPriority="64" w:unhideWhenUsed="0"/>
+    <w:lsdException w:name="Medium List 1 Accent 2" w:semiHidden="0" w:uiPriority="65" w:unhideWhenUsed="0"/>
+    <w:lsdException w:name="Medium List 2 Accent 2" w:semiHidden="0" w:uiPriority="66" w:unhideWhenUsed="0"/>
+    <w:lsdException w:name="Medium Grid 1 Accent 2" w:semiHidden="0" w:uiPriority="67" w:unhideWhenUsed="0"/>
+    <w:lsdException w:name="Medium Grid 2 Accent 2" w:semiHidden="0" w:uiPriority="68" w:unhideWhenUsed="0"/>
+    <w:lsdException w:name="Medium Grid 3 Accent 2" w:semiHidden="0" w:uiPriority="69" w:unhideWhenUsed="0"/>
+    <w:lsdException w:name="Dark List Accent 2" w:semiHidden="0" w:uiPriority="70" w:unhideWhenUsed="0"/>
+    <w:lsdException w:name="Colorful Shading Accent 2" w:semiHidden="0" w:uiPriority="71" w:unhideWhenUsed="0"/>
+    <w:lsdException w:name="Colorful List Accent 2" w:semiHidden="0" w:uiPriority="72" w:unhideWhenUsed="0"/>
+    <w:lsdException w:name="Colorful Grid Accent 2" w:semiHidden="0" w:uiPriority="73" w:unhideWhenUsed="0"/>
+    <w:lsdException w:name="Light Shading Accent 3" w:semiHidden="0" w:uiPriority="60" w:unhideWhenUsed="0"/>
+    <w:lsdException w:name="Light List Accent 3" w:semiHidden="0" w:uiPriority="61" w:unhideWhenUsed="0"/>
+    <w:lsdException w:name="Light Grid Accent 3" w:semiHidden="0" w:uiPriority="62" w:unhideWhenUsed="0"/>
+    <w:lsdException w:name="Medium Shading 1 Accent 3" w:semiHidden="0" w:uiPriority="63" w:unhideWhenUsed="0"/>
+    <w:lsdException w:name="Medium Shading 2 Accent 3" w:semiHidden="0" w:uiPriority="64" w:unhideWhenUsed="0"/>
+    <w:lsdException w:name="Medium List 1 Accent 3" w:semiHidden="0" w:uiPriority="65" w:unhideWhenUsed="0"/>
+    <w:lsdException w:name="Medium List 2 Accent 3" w:semiHidden="0" w:uiPriority="66" w:unhideWhenUsed="0"/>
+    <w:lsdException w:name="Medium Grid 1 Accent 3" w:semiHidden="0" w:uiPriority="67" w:unhideWhenUsed="0"/>
+    <w:lsdException w:name="Medium Grid 2 Accent 3" w:semiHidden="0" w:uiPriority="68" w:unhideWhenUsed="0"/>
+    <w:lsdException w:name="Medium Grid 3 Accent 3" w:semiHidden="0" w:uiPriority="69" w:unhideWhenUsed="0"/>
+    <w:lsdException w:name="Dark List Accent 3" w:semiHidden="0" w:uiPriority="70" w:unhideWhenUsed="0"/>
+    <w:lsdException w:name="Colorful Shading Accent 3" w:semiHidden="0" w:uiPriority="71" w:unhideWhenUsed="0"/>
+    <w:lsdException w:name="Colorful List Accent 3" w:semiHidden="0" w:uiPriority="72" w:unhideWhenUsed="0"/>
+    <w:lsdException w:name="Colorful Grid Accent 3" w:semiHidden="0" w:uiPriority="73" w:unhideWhenUsed="0"/>
+    <w:lsdException w:name="Light Shading Accent 4" w:semiHidden="0" w:uiPriority="60" w:unhideWhenUsed="0"/>
+    <w:lsdException w:name="Light List Accent 4" w:semiHidden="0" w:uiPriority="61" w:unhideWhenUsed="0"/>
+    <w:lsdException w:name="Light Grid Accent 4" w:semiHidden="0" w:uiPriority="62" w:unhideWhenUsed="0"/>
+    <w:lsdException w:name="Medium Shading 1 Accent 4" w:semiHidden="0" w:uiPriority="63" w:unhideWhenUsed="0"/>
+    <w:lsdException w:name="Medium Shading 2 Accent 4" w:semiHidden="0" w:uiPriority="64" w:unhideWhenUsed="0"/>
+    <w:lsdException w:name="Medium List 1 Accent 4" w:semiHidden="0" w:uiPriority="65" w:unhideWhenUsed="0"/>
+    <w:lsdException w:name="Medium List 2 Accent 4" w:semiHidden="0" w:uiPriority="66" w:unhideWhenUsed="0"/>
+    <w:lsdException w:name="Medium Grid 1 Accent 4" w:semiHidden="0" w:uiPriority="67" w:unhideWhenUsed="0"/>
+    <w:lsdException w:name="Medium Grid 2 Accent 4" w:semiHidden="0" w:uiPriority="68" w:unhideWhenUsed="0"/>
+    <w:lsdException w:name="Medium Grid 3 Accent 4" w:semiHidden="0" w:uiPriority="69" w:unhideWhenUsed="0"/>
+    <w:lsdException w:name="Dark List Accent 4" w:semiHidden="0" w:uiPriority="70" w:unhideWhenUsed="0"/>
+    <w:lsdException w:name="Colorful Shading Accent 4" w:semiHidden="0" w:uiPriority="71" w:unhideWhenUsed="0"/>
+    <w:lsdException w:name="Colorful List Accent 4" w:semiHidden="0" w:uiPriority="72" w:unhideWhenUsed="0"/>
+    <w:lsdException w:name="Colorful Grid Accent 4" w:semiHidden="0" w:uiPriority="73" w:unhideWhenUsed="0"/>
+    <w:lsdException w:name="Light Shading Accent 5" w:semiHidden="0" w:uiPriority="60" w:unhideWhenUsed="0"/>
+    <w:lsdException w:name="Light List Accent 5" w:semiHidden="0" w:uiPriority="61" w:unhideWhenUsed="0"/>
+    <w:lsdException w:name="Light Grid Accent 5" w:semiHidden="0" w:uiPriority="62" w:unhideWhenUsed="0"/>
+    <w:lsdException w:name="Medium Shading 1 Accent 5" w:semiHidden="0" w:uiPriority="63" w:unhideWhenUsed="0"/>
+    <w:lsdException w:name="Medium Shading 2 Accent 5" w:semiHidden="0" w:uiPriority="64" w:unhideWhenUsed="0"/>
+    <w:lsdException w:name="Medium List 1 Accent 5" w:semiHidden="0" w:uiPriority="65" w:unhideWhenUsed="0"/>
+    <w:lsdException w:name="Medium List 2 Accent 5" w:semiHidden="0" w:uiPriority="66" w:unhideWhenUsed="0"/>
+    <w:lsdException w:name="Medium Grid 1 Accent 5" w:semiHidden="0" w:uiPriority="67" w:unhideWhenUsed="0"/>
+    <w:lsdException w:name="Medium Grid 2 Accent 5" w:semiHidden="0" w:uiPriority="68" w:unhideWhenUsed="0"/>
+    <w:lsdException w:name="Medium Grid 3 Accent 5" w:semiHidden="0" w:uiPriority="69" w:unhideWhenUsed="0"/>
+    <w:lsdException w:name="Dark List Accent 5" w:semiHidden="0" w:uiPriority="70" w:unhideWhenUsed="0"/>
+    <w:lsdException w:name="Colorful Shading Accent 5" w:semiHidden="0" w:uiPriority="71" w:unhideWhenUsed="0"/>
+    <w:lsdException w:name="Colorful List Accent 5" w:semiHidden="0" w:uiPriority="72" w:unhideWhenUsed="0"/>
+    <w:lsdException w:name="Colorful Grid Accent 5" w:semiHidden="0" w:uiPriority="73" w:unhideWhenUsed="0"/>
+    <w:lsdException w:name="Light Shading Accent 6" w:semiHidden="0" w:uiPriority="60" w:unhideWhenUsed="0"/>
+    <w:lsdException w:name="Light List Accent 6" w:semiHidden="0" w:uiPriority="61" w:unhideWhenUsed="0"/>
+    <w:lsdException w:name="Light Grid Accent 6" w:semiHidden="0" w:uiPriority="62" w:unhideWhenUsed="0"/>
+    <w:lsdException w:name="Medium Shading 1 Accent 6" w:semiHidden="0" w:uiPriority="63" w:unhideWhenUsed="0"/>
+    <w:lsdException w:name="Medium Shading 2 Accent 6" w:semiHidden="0" w:uiPriority="64" w:unhideWhenUsed="0"/>
+    <w:lsdException w:name="Medium List 1 Accent 6" w:semiHidden="0" w:uiPriority="65" w:unhideWhenUsed="0"/>
+    <w:lsdException w:name="Medium List 2 Accent 6" w:semiHidden="0" w:uiPriority="66" w:unhideWhenUsed="0"/>
+    <w:lsdException w:name="Medium Grid 1 Accent 6" w:semiHidden="0" w:uiPriority="67" w:unhideWhenUsed="0"/>
+    <w:lsdException w:name="Medium Grid 2 Accent 6" w:semiHidden="0" w:uiPriority="68" w:unhideWhenUsed="0"/>
+    <w:lsdException w:name="Medium Grid 3 Accent 6" w:semiHidden="0" w:uiPriority="69" w:unhideWhenUsed="0"/>
+    <w:lsdException w:name="Dark List Accent 6" w:semiHidden="0" w:uiPriority="70" w:unhideWhenUsed="0"/>
+    <w:lsdException w:name="Colorful Shading Accent 6" w:semiHidden="0" w:uiPriority="71" w:unhideWhenUsed="0"/>
+    <w:lsdException w:name="Colorful List Accent 6" w:semiHidden="0" w:uiPriority="72" w:unhideWhenUsed="0"/>
+    <w:lsdException w:name="Colorful Grid Accent 6" w:semiHidden="0" w:uiPriority="73" w:unhideWhenUsed="0"/>
+    <w:lsdException w:name="Subtle Emphasis" w:semiHidden="0" w:uiPriority="19" w:unhideWhenUsed="0" w:qFormat="1"/>
+    <w:lsdException w:name="Intense Emphasis" w:semiHidden="0" w:uiPriority="21" w:unhideWhenUsed="0" w:qFormat="1"/>
+    <w:lsdException w:name="Subtle Reference" w:semiHidden="0" w:uiPriority="31" w:unhideWhenUsed="0" w:qFormat="1"/>
+    <w:lsdException w:name="Intense Reference" w:semiHidden="0" w:uiPriority="32" w:unhideWhenUsed="0" w:qFormat="1"/>
+    <w:lsdException w:name="Book Title" w:semiHidden="0" w:uiPriority="33" w:unhideWhenUsed="0" w:qFormat="1"/>
+    <w:lsdException w:name="Bibliography" w:uiPriority="37"/>
+    <w:lsdException w:name="TOC Heading" w:uiPriority="39" w:qFormat="1"/>
+  </w:latentStyles>
+  <w:style w:type="paragraph" w:default="1" w:styleId="Normal">
+    <w:name w:val="Normal"/>
+    <w:qFormat/>
+    <w:rsid w:val="00D442EB"/>
+  </w:style>
+  <w:style w:type="paragraph" w:styleId="Heading1">
+    <w:name w:val="heading 1"/>
+    <w:basedOn w:val="Normal"/>
+    <w:next w:val="Normal"/>
+    <w:link w:val="Heading1Char"/>
+    <w:uiPriority w:val="9"/>
+    <w:qFormat/>
+    <w:rsid w:val="00D442EB"/>
+    <w:pPr>
+      <w:keepNext/>
+      <w:keepLines/>
+      <w:spacing w:before="360" w:after="40" w:line="240" w:lineRule="auto"/>
+      <w:outlineLvl w:val="0"/>
+    </w:pPr>
+    <w:rPr>
+      <w:rFonts w:asciiTheme="majorHAnsi" w:eastAsiaTheme="majorEastAsia" w:hAnsiTheme="majorHAnsi" w:cstheme="majorBidi"/>
+      <w:color w:val="538135" w:themeColor="accent6" w:themeShade="BF"/>
+      <w:sz w:val="40"/>
+      <w:szCs w:val="40"/>
+    </w:rPr>
+  </w:style>
+  <w:style w:type="paragraph" w:styleId="Heading2">
+    <w:name w:val="heading 2"/>
+    <w:basedOn w:val="Normal"/>
+    <w:next w:val="Normal"/>
+    <w:link w:val="Heading2Char"/>
+    <w:uiPriority w:val="9"/>
+    <w:semiHidden/>
+    <w:unhideWhenUsed/>
+    <w:qFormat/>
+    <w:rsid w:val="00D442EB"/>
+    <w:pPr>
+      <w:keepNext/>
+      <w:keepLines/>
+      <w:spacing w:before="80" w:after="0" w:line="240" w:lineRule="auto"/>
+      <w:outlineLvl w:val="1"/>
+    </w:pPr>
+    <w:rPr>
+      <w:rFonts w:asciiTheme="majorHAnsi" w:eastAsiaTheme="majorEastAsia" w:hAnsiTheme="majorHAnsi" w:cstheme="majorBidi"/>
+      <w:color w:val="538135" w:themeColor="accent6" w:themeShade="BF"/>
+      <w:sz w:val="28"/>
+      <w:szCs w:val="28"/>
+    </w:rPr>
+  </w:style>
+  <w:style w:type="paragraph" w:styleId="Heading3">
+    <w:name w:val="heading 3"/>
+    <w:basedOn w:val="Normal"/>
+    <w:next w:val="Normal"/>
+    <w:link w:val="Heading3Char"/>
+    <w:uiPriority w:val="9"/>
+    <w:semiHidden/>
+    <w:unhideWhenUsed/>
+    <w:qFormat/>
+    <w:rsid w:val="00D442EB"/>
+    <w:pPr>
+      <w:keepNext/>
+      <w:keepLines/>
+      <w:spacing w:before="80" w:after="0" w:line="240" w:lineRule="auto"/>
+      <w:outlineLvl w:val="2"/>
+    </w:pPr>
+    <w:rPr>
+      <w:rFonts w:asciiTheme="majorHAnsi" w:eastAsiaTheme="majorEastAsia" w:hAnsiTheme="majorHAnsi" w:cstheme="majorBidi"/>
+      <w:color w:val="538135" w:themeColor="accent6" w:themeShade="BF"/>
+      <w:sz w:val="24"/>
+      <w:szCs w:val="24"/>
+    </w:rPr>
+  </w:style>
+  <w:style w:type="paragraph" w:styleId="Heading4">
+    <w:name w:val="heading 4"/>
+    <w:basedOn w:val="Normal"/>
+    <w:next w:val="Normal"/>
+    <w:link w:val="Heading4Char"/>
+    <w:uiPriority w:val="9"/>
+    <w:semiHidden/>
+    <w:unhideWhenUsed/>
+    <w:qFormat/>
+    <w:rsid w:val="00D442EB"/>
+    <w:pPr>
+      <w:keepNext/>
+      <w:keepLines/>
+      <w:spacing w:before="80" w:after="0"/>
+      <w:outlineLvl w:val="3"/>
+    </w:pPr>
+    <w:rPr>
+      <w:rFonts w:asciiTheme="majorHAnsi" w:eastAsiaTheme="majorEastAsia" w:hAnsiTheme="majorHAnsi" w:cstheme="majorBidi"/>
+      <w:color w:val="70AD47" w:themeColor="accent6"/>
+      <w:sz w:val="22"/>
+      <w:szCs w:val="22"/>
+    </w:rPr>
+  </w:style>
+  <w:style w:type="paragraph" w:styleId="Heading5">
+    <w:name w:val="heading 5"/>
+    <w:basedOn w:val="Normal"/>
+    <w:next w:val="Normal"/>
+    <w:link w:val="Heading5Char"/>
+    <w:uiPriority w:val="9"/>
+    <w:semiHidden/>
+    <w:unhideWhenUsed/>
+    <w:qFormat/>
+    <w:rsid w:val="00D442EB"/>
+    <w:pPr>
+      <w:keepNext/>
+      <w:keepLines/>
+      <w:spacing w:before="40" w:after="0"/>
+      <w:outlineLvl w:val="4"/>
+    </w:pPr>
+    <w:rPr>
+      <w:rFonts w:asciiTheme="majorHAnsi" w:eastAsiaTheme="majorEastAsia" w:hAnsiTheme="majorHAnsi" w:cstheme="majorBidi"/>
+      <w:i/>
+      <w:iCs/>
+      <w:color w:val="70AD47" w:themeColor="accent6"/>
+      <w:sz w:val="22"/>
+      <w:szCs w:val="22"/>
+    </w:rPr>
+  </w:style>
+  <w:style w:type="paragraph" w:styleId="Heading6">
+    <w:name w:val="heading 6"/>
+    <w:basedOn w:val="Normal"/>
+    <w:next w:val="Normal"/>
+    <w:link w:val="Heading6Char"/>
+    <w:uiPriority w:val="9"/>
+    <w:semiHidden/>
+    <w:unhideWhenUsed/>
+    <w:qFormat/>
+    <w:rsid w:val="00D442EB"/>
+    <w:pPr>
+      <w:keepNext/>
+      <w:keepLines/>
+      <w:spacing w:before="40" w:after="0"/>
+      <w:outlineLvl w:val="5"/>
+    </w:pPr>
+    <w:rPr>
+      <w:rFonts w:asciiTheme="majorHAnsi" w:eastAsiaTheme="majorEastAsia" w:hAnsiTheme="majorHAnsi" w:cstheme="majorBidi"/>
+      <w:color w:val="70AD47" w:themeColor="accent6"/>
+    </w:rPr>
+  </w:style>
+  <w:style w:type="paragraph" w:styleId="Heading7">
+    <w:name w:val="heading 7"/>
+    <w:basedOn w:val="Normal"/>
+    <w:next w:val="Normal"/>
+    <w:link w:val="Heading7Char"/>
+    <w:uiPriority w:val="9"/>
+    <w:semiHidden/>
+    <w:unhideWhenUsed/>
+    <w:qFormat/>
+    <w:rsid w:val="00D442EB"/>
+    <w:pPr>
+      <w:keepNext/>
+      <w:keepLines/>
+      <w:spacing w:before="40" w:after="0"/>
+      <w:outlineLvl w:val="6"/>
+    </w:pPr>
+    <w:rPr>
+      <w:rFonts w:asciiTheme="majorHAnsi" w:eastAsiaTheme="majorEastAsia" w:hAnsiTheme="majorHAnsi" w:cstheme="majorBidi"/>
+      <w:b/>
+      <w:bCs/>
+      <w:color w:val="70AD47" w:themeColor="accent6"/>
+    </w:rPr>
+  </w:style>
+  <w:style w:type="paragraph" w:styleId="Heading8">
+    <w:name w:val="heading 8"/>
+    <w:basedOn w:val="Normal"/>
+    <w:next w:val="Normal"/>
+    <w:link w:val="Heading8Char"/>
+    <w:uiPriority w:val="9"/>
+    <w:semiHidden/>
+    <w:unhideWhenUsed/>
+    <w:qFormat/>
+    <w:rsid w:val="00D442EB"/>
+    <w:pPr>
+      <w:keepNext/>
+      <w:keepLines/>
+      <w:spacing w:before="40" w:after="0"/>
+      <w:outlineLvl w:val="7"/>
+    </w:pPr>
+    <w:rPr>
+      <w:rFonts w:asciiTheme="majorHAnsi" w:eastAsiaTheme="majorEastAsia" w:hAnsiTheme="majorHAnsi" w:cstheme="majorBidi"/>
+      <w:b/>
+      <w:bCs/>
+      <w:i/>
+      <w:iCs/>
+      <w:color w:val="70AD47" w:themeColor="accent6"/>
+      <w:sz w:val="20"/>
+      <w:szCs w:val="20"/>
+    </w:rPr>
+  </w:style>
+  <w:style w:type="paragraph" w:styleId="Heading9">
+    <w:name w:val="heading 9"/>
+    <w:basedOn w:val="Normal"/>
+    <w:next w:val="Normal"/>
+    <w:link w:val="Heading9Char"/>
+    <w:uiPriority w:val="9"/>
+    <w:semiHidden/>
+    <w:unhideWhenUsed/>
+    <w:qFormat/>
+    <w:rsid w:val="00D442EB"/>
+    <w:pPr>
+      <w:keepNext/>
+      <w:keepLines/>
+      <w:spacing w:before="40" w:after="0"/>
+      <w:outlineLvl w:val="8"/>
+    </w:pPr>
+    <w:rPr>
+      <w:rFonts w:asciiTheme="majorHAnsi" w:eastAsiaTheme="majorEastAsia" w:hAnsiTheme="majorHAnsi" w:cstheme="majorBidi"/>
+      <w:i/>
+      <w:iCs/>
+      <w:color w:val="70AD47" w:themeColor="accent6"/>
+      <w:sz w:val="20"/>
+      <w:szCs w:val="20"/>
+    </w:rPr>
+  </w:style>
+  <w:style w:type="character" w:default="1" w:styleId="DefaultParagraphFont">
+    <w:name w:val="Default Paragraph Font"/>
+    <w:uiPriority w:val="1"/>
+    <w:semiHidden/>
+    <w:unhideWhenUsed/>
+  </w:style>
+  <w:style w:type="table" w:default="1" w:styleId="TableNormal">
+    <w:name w:val="Normal Table"/>
+    <w:uiPriority w:val="99"/>
+    <w:semiHidden/>
+    <w:unhideWhenUsed/>
+    <w:tblPr>
+      <w:tblInd w:w="0" w:type="dxa"/>
+      <w:tblCellMar>
+        <w:top w:w="0" w:type="dxa"/>
+        <w:left w:w="108" w:type="dxa"/>
+        <w:bottom w:w="0" w:type="dxa"/>
+        <w:right w:w="108" w:type="dxa"/>
+      </w:tblCellMar>
+    </w:tblPr>
+  </w:style>
+  <w:style w:type="numbering" w:default="1" w:styleId="NoList">
+    <w:name w:val="No List"/>
+    <w:uiPriority w:val="99"/>
+    <w:semiHidden/>
+    <w:unhideWhenUsed/>
+  </w:style>
+  <w:style w:type="character" w:customStyle="1" w:styleId="Heading1Char">
+    <w:name w:val="Heading 1 Char"/>
+    <w:basedOn w:val="DefaultParagraphFont"/>
+    <w:link w:val="Heading1"/>
+    <w:uiPriority w:val="9"/>
+    <w:rsid w:val="00D442EB"/>
+    <w:rPr>
+      <w:rFonts w:asciiTheme="majorHAnsi" w:eastAsiaTheme="majorEastAsia" w:hAnsiTheme="majorHAnsi" w:cstheme="majorBidi"/>
+      <w:color w:val="538135" w:themeColor="accent6" w:themeShade="BF"/>
+      <w:sz w:val="40"/>
+      <w:szCs w:val="40"/>
+    </w:rPr>
+  </w:style>
+  <w:style w:type="character" w:customStyle="1" w:styleId="Heading2Char">
+    <w:name w:val="Heading 2 Char"/>
+    <w:basedOn w:val="DefaultParagraphFont"/>
+    <w:link w:val="Heading2"/>
+    <w:uiPriority w:val="9"/>
+    <w:semiHidden/>
+    <w:rsid w:val="00D442EB"/>
+    <w:rPr>
+      <w:rFonts w:asciiTheme="majorHAnsi" w:eastAsiaTheme="majorEastAsia" w:hAnsiTheme="majorHAnsi" w:cstheme="majorBidi"/>
+      <w:color w:val="538135" w:themeColor="accent6" w:themeShade="BF"/>
+      <w:sz w:val="28"/>
+      <w:szCs w:val="28"/>
+    </w:rPr>
+  </w:style>
+  <w:style w:type="character" w:customStyle="1" w:styleId="Heading3Char">
+    <w:name w:val="Heading 3 Char"/>
+    <w:basedOn w:val="DefaultParagraphFont"/>
+    <w:link w:val="Heading3"/>
+    <w:uiPriority w:val="9"/>
+    <w:semiHidden/>
+    <w:rsid w:val="00D442EB"/>
+    <w:rPr>
+      <w:rFonts w:asciiTheme="majorHAnsi" w:eastAsiaTheme="majorEastAsia" w:hAnsiTheme="majorHAnsi" w:cstheme="majorBidi"/>
+      <w:color w:val="538135" w:themeColor="accent6" w:themeShade="BF"/>
+      <w:sz w:val="24"/>
+      <w:szCs w:val="24"/>
+    </w:rPr>
+  </w:style>
+  <w:style w:type="character" w:customStyle="1" w:styleId="Heading4Char">
+    <w:name w:val="Heading 4 Char"/>
+    <w:basedOn w:val="DefaultParagraphFont"/>
+    <w:link w:val="Heading4"/>
+    <w:uiPriority w:val="9"/>
+    <w:semiHidden/>
+    <w:rsid w:val="00D442EB"/>
+    <w:rPr>
+      <w:rFonts w:asciiTheme="majorHAnsi" w:eastAsiaTheme="majorEastAsia" w:hAnsiTheme="majorHAnsi" w:cstheme="majorBidi"/>
+      <w:color w:val="70AD47" w:themeColor="accent6"/>
+      <w:sz w:val="22"/>
+      <w:szCs w:val="22"/>
+    </w:rPr>
+  </w:style>
+  <w:style w:type="character" w:customStyle="1" w:styleId="Heading5Char">
+    <w:name w:val="Heading 5 Char"/>
+    <w:basedOn w:val="DefaultParagraphFont"/>
+    <w:link w:val="Heading5"/>
+    <w:uiPriority w:val="9"/>
+    <w:semiHidden/>
+    <w:rsid w:val="00D442EB"/>
+    <w:rPr>
+      <w:rFonts w:asciiTheme="majorHAnsi" w:eastAsiaTheme="majorEastAsia" w:hAnsiTheme="majorHAnsi" w:cstheme="majorBidi"/>
+      <w:i/>
+      <w:iCs/>
+      <w:color w:val="70AD47" w:themeColor="accent6"/>
+      <w:sz w:val="22"/>
+      <w:szCs w:val="22"/>
+    </w:rPr>
+  </w:style>
+  <w:style w:type="character" w:customStyle="1" w:styleId="Heading6Char">
+    <w:name w:val="Heading 6 Char"/>
+    <w:basedOn w:val="DefaultParagraphFont"/>
+    <w:link w:val="Heading6"/>
+    <w:uiPriority w:val="9"/>
+    <w:semiHidden/>
+    <w:rsid w:val="00D442EB"/>
+    <w:rPr>
+      <w:rFonts w:asciiTheme="majorHAnsi" w:eastAsiaTheme="majorEastAsia" w:hAnsiTheme="majorHAnsi" w:cstheme="majorBidi"/>
+      <w:color w:val="70AD47" w:themeColor="accent6"/>
+    </w:rPr>
+  </w:style>
+  <w:style w:type="character" w:customStyle="1" w:styleId="Heading7Char">
+    <w:name w:val="Heading 7 Char"/>
+    <w:basedOn w:val="DefaultParagraphFont"/>
+    <w:link w:val="Heading7"/>
+    <w:uiPriority w:val="9"/>
+    <w:semiHidden/>
+    <w:rsid w:val="00D442EB"/>
+    <w:rPr>
+      <w:rFonts w:asciiTheme="majorHAnsi" w:eastAsiaTheme="majorEastAsia" w:hAnsiTheme="majorHAnsi" w:cstheme="majorBidi"/>
+      <w:b/>
+      <w:bCs/>
+      <w:color w:val="70AD47" w:themeColor="accent6"/>
+    </w:rPr>
+  </w:style>
+  <w:style w:type="character" w:customStyle="1" w:styleId="Heading8Char">
+    <w:name w:val="Heading 8 Char"/>
+    <w:basedOn w:val="DefaultParagraphFont"/>
+    <w:link w:val="Heading8"/>
+    <w:uiPriority w:val="9"/>
+    <w:semiHidden/>
+    <w:rsid w:val="00D442EB"/>
+    <w:rPr>
+      <w:rFonts w:asciiTheme="majorHAnsi" w:eastAsiaTheme="majorEastAsia" w:hAnsiTheme="majorHAnsi" w:cstheme="majorBidi"/>
+      <w:b/>
+      <w:bCs/>
+      <w:i/>
+      <w:iCs/>
+      <w:color w:val="70AD47" w:themeColor="accent6"/>
+      <w:sz w:val="20"/>
+      <w:szCs w:val="20"/>
+    </w:rPr>
+  </w:style>
+  <w:style w:type="character" w:customStyle="1" w:styleId="Heading9Char">
+    <w:name w:val="Heading 9 Char"/>
+    <w:basedOn w:val="DefaultParagraphFont"/>
+    <w:link w:val="Heading9"/>
+    <w:uiPriority w:val="9"/>
+    <w:semiHidden/>
+    <w:rsid w:val="00D442EB"/>
+    <w:rPr>
+      <w:rFonts w:asciiTheme="majorHAnsi" w:eastAsiaTheme="majorEastAsia" w:hAnsiTheme="majorHAnsi" w:cstheme="majorBidi"/>
+      <w:i/>
+      <w:iCs/>
+      <w:color w:val="70AD47" w:themeColor="accent6"/>
+      <w:sz w:val="20"/>
+      <w:szCs w:val="20"/>
+    </w:rPr>
+  </w:style>
+  <w:style w:type="paragraph" w:styleId="Caption">
+    <w:name w:val="caption"/>
+    <w:basedOn w:val="Normal"/>
+    <w:next w:val="Normal"/>
+    <w:uiPriority w:val="35"/>
+    <w:semiHidden/>
+    <w:unhideWhenUsed/>
+    <w:qFormat/>
+    <w:rsid w:val="00D442EB"/>
+    <w:pPr>
+      <w:spacing w:line="240" w:lineRule="auto"/>
+    </w:pPr>
+    <w:rPr>
+      <w:b/>
+      <w:bCs/>
+      <w:smallCaps/>
+      <w:color w:val="595959" w:themeColor="text1" w:themeTint="A6"/>
+    </w:rPr>
+  </w:style>
+  <w:style w:type="paragraph" w:styleId="Title">
+    <w:name w:val="Title"/>
+    <w:basedOn w:val="Normal"/>
+    <w:next w:val="Normal"/>
+    <w:link w:val="TitleChar"/>
+    <w:uiPriority w:val="10"/>
+    <w:qFormat/>
+    <w:rsid w:val="00D442EB"/>
+    <w:pPr>
+      <w:spacing w:after="0" w:line="240" w:lineRule="auto"/>
+      <w:contextualSpacing/>
+    </w:pPr>
+    <w:rPr>
+      <w:rFonts w:asciiTheme="majorHAnsi" w:eastAsiaTheme="majorEastAsia" w:hAnsiTheme="majorHAnsi" w:cstheme="majorBidi"/>
+      <w:color w:val="262626" w:themeColor="text1" w:themeTint="D9"/>
+      <w:spacing w:val="-15"/>
+      <w:sz w:val="96"/>
+      <w:szCs w:val="96"/>
+    </w:rPr>
+  </w:style>
+  <w:style w:type="character" w:customStyle="1" w:styleId="TitleChar">
+    <w:name w:val="Title Char"/>
+    <w:basedOn w:val="DefaultParagraphFont"/>
+    <w:link w:val="Title"/>
+    <w:uiPriority w:val="10"/>
+    <w:rsid w:val="00D442EB"/>
+    <w:rPr>
+      <w:rFonts w:asciiTheme="majorHAnsi" w:eastAsiaTheme="majorEastAsia" w:hAnsiTheme="majorHAnsi" w:cstheme="majorBidi"/>
+      <w:color w:val="262626" w:themeColor="text1" w:themeTint="D9"/>
+      <w:spacing w:val="-15"/>
+      <w:sz w:val="96"/>
+      <w:szCs w:val="96"/>
+    </w:rPr>
+  </w:style>
+  <w:style w:type="paragraph" w:styleId="Subtitle">
+    <w:name w:val="Subtitle"/>
+    <w:basedOn w:val="Normal"/>
+    <w:next w:val="Normal"/>
+    <w:link w:val="SubtitleChar"/>
+    <w:uiPriority w:val="11"/>
+    <w:qFormat/>
+    <w:rsid w:val="00D442EB"/>
+    <w:pPr>
+      <w:numPr>
+        <w:ilvl w:val="1"/>
+      </w:numPr>
+      <w:spacing w:line="240" w:lineRule="auto"/>
+    </w:pPr>
+    <w:rPr>
+      <w:rFonts w:asciiTheme="majorHAnsi" w:eastAsiaTheme="majorEastAsia" w:hAnsiTheme="majorHAnsi" w:cstheme="majorBidi"/>
+      <w:sz w:val="30"/>
+      <w:szCs w:val="30"/>
+    </w:rPr>
+  </w:style>
+  <w:style w:type="character" w:customStyle="1" w:styleId="SubtitleChar">
+    <w:name w:val="Subtitle Char"/>
+    <w:basedOn w:val="DefaultParagraphFont"/>
+    <w:link w:val="Subtitle"/>
+    <w:uiPriority w:val="11"/>
+    <w:rsid w:val="00D442EB"/>
+    <w:rPr>
+      <w:rFonts w:asciiTheme="majorHAnsi" w:eastAsiaTheme="majorEastAsia" w:hAnsiTheme="majorHAnsi" w:cstheme="majorBidi"/>
+      <w:sz w:val="30"/>
+      <w:szCs w:val="30"/>
+    </w:rPr>
+  </w:style>
+  <w:style w:type="character" w:styleId="Strong">
+    <w:name w:val="Strong"/>
+    <w:basedOn w:val="DefaultParagraphFont"/>
+    <w:uiPriority w:val="22"/>
+    <w:qFormat/>
+    <w:rsid w:val="00D442EB"/>
+    <w:rPr>
+      <w:b/>
+      <w:bCs/>
+    </w:rPr>
+  </w:style>
+  <w:style w:type="character" w:styleId="Emphasis">
+    <w:name w:val="Emphasis"/>
+    <w:basedOn w:val="DefaultParagraphFont"/>
+    <w:uiPriority w:val="20"/>
+    <w:qFormat/>
+    <w:rsid w:val="00D442EB"/>
+    <w:rPr>
+      <w:i/>
+      <w:iCs/>
+      <w:color w:val="70AD47" w:themeColor="accent6"/>
+    </w:rPr>
+  </w:style>
+  <w:style w:type="paragraph" w:styleId="NoSpacing">
+    <w:name w:val="No Spacing"/>
+    <w:uiPriority w:val="1"/>
+    <w:qFormat/>
+    <w:rsid w:val="00D442EB"/>
+    <w:pPr>
+      <w:spacing w:after="0" w:line="240" w:lineRule="auto"/>
+    </w:pPr>
+  </w:style>
+  <w:style w:type="paragraph" w:styleId="Quote">
+    <w:name w:val="Quote"/>
+    <w:basedOn w:val="Normal"/>
+    <w:next w:val="Normal"/>
+    <w:link w:val="QuoteChar"/>
+    <w:uiPriority w:val="29"/>
+    <w:qFormat/>
+    <w:rsid w:val="00D442EB"/>
+    <w:pPr>
+      <w:spacing w:before="160"/>
+      <w:ind w:left="720" w:right="720"/>
+      <w:jc w:val="center"/>
+    </w:pPr>
+    <w:rPr>
+      <w:i/>
+      <w:iCs/>
+      <w:color w:val="262626" w:themeColor="text1" w:themeTint="D9"/>
+    </w:rPr>
+  </w:style>
+  <w:style w:type="character" w:customStyle="1" w:styleId="QuoteChar">
+    <w:name w:val="Quote Char"/>
+    <w:basedOn w:val="DefaultParagraphFont"/>
+    <w:link w:val="Quote"/>
+    <w:uiPriority w:val="29"/>
+    <w:rsid w:val="00D442EB"/>
+    <w:rPr>
+      <w:i/>
+      <w:iCs/>
+      <w:color w:val="262626" w:themeColor="text1" w:themeTint="D9"/>
+    </w:rPr>
+  </w:style>
+  <w:style w:type="paragraph" w:styleId="IntenseQuote">
+    <w:name w:val="Intense Quote"/>
+    <w:basedOn w:val="Normal"/>
+    <w:next w:val="Normal"/>
+    <w:link w:val="IntenseQuoteChar"/>
+    <w:uiPriority w:val="30"/>
+    <w:qFormat/>
+    <w:rsid w:val="00D442EB"/>
+    <w:pPr>
+      <w:spacing w:before="160" w:after="160" w:line="264" w:lineRule="auto"/>
+      <w:ind w:left="720" w:right="720"/>
+      <w:jc w:val="center"/>
+    </w:pPr>
+    <w:rPr>
+      <w:rFonts w:asciiTheme="majorHAnsi" w:eastAsiaTheme="majorEastAsia" w:hAnsiTheme="majorHAnsi" w:cstheme="majorBidi"/>
+      <w:i/>
+      <w:iCs/>
+      <w:color w:val="70AD47" w:themeColor="accent6"/>
+      <w:sz w:val="32"/>
+      <w:szCs w:val="32"/>
+    </w:rPr>
+  </w:style>
+  <w:style w:type="character" w:customStyle="1" w:styleId="IntenseQuoteChar">
+    <w:name w:val="Intense Quote Char"/>
+    <w:basedOn w:val="DefaultParagraphFont"/>
+    <w:link w:val="IntenseQuote"/>
+    <w:uiPriority w:val="30"/>
+    <w:rsid w:val="00D442EB"/>
+    <w:rPr>
+      <w:rFonts w:asciiTheme="majorHAnsi" w:eastAsiaTheme="majorEastAsia" w:hAnsiTheme="majorHAnsi" w:cstheme="majorBidi"/>
+      <w:i/>
+      <w:iCs/>
+      <w:color w:val="70AD47" w:themeColor="accent6"/>
+      <w:sz w:val="32"/>
+      <w:szCs w:val="32"/>
+    </w:rPr>
+  </w:style>
+  <w:style w:type="character" w:styleId="SubtleEmphasis">
+    <w:name w:val="Subtle Emphasis"/>
+    <w:basedOn w:val="DefaultParagraphFont"/>
+    <w:uiPriority w:val="19"/>
+    <w:qFormat/>
+    <w:rsid w:val="00D442EB"/>
+    <w:rPr>
+      <w:i/>
+      <w:iCs/>
+    </w:rPr>
+  </w:style>
+  <w:style w:type="character" w:styleId="IntenseEmphasis">
+    <w:name w:val="Intense Emphasis"/>
+    <w:basedOn w:val="DefaultParagraphFont"/>
+    <w:uiPriority w:val="21"/>
+    <w:qFormat/>
+    <w:rsid w:val="00D442EB"/>
+    <w:rPr>
+      <w:b/>
+      <w:bCs/>
+      <w:i/>
+      <w:iCs/>
+    </w:rPr>
+  </w:style>
+  <w:style w:type="character" w:styleId="SubtleReference">
+    <w:name w:val="Subtle Reference"/>
+    <w:basedOn w:val="DefaultParagraphFont"/>
+    <w:uiPriority w:val="31"/>
+    <w:qFormat/>
+    <w:rsid w:val="00D442EB"/>
+    <w:rPr>
+      <w:smallCaps/>
+      <w:color w:val="595959" w:themeColor="text1" w:themeTint="A6"/>
+    </w:rPr>
+  </w:style>
+  <w:style w:type="character" w:styleId="IntenseReference">
+    <w:name w:val="Intense Reference"/>
+    <w:basedOn w:val="DefaultParagraphFont"/>
+    <w:uiPriority w:val="32"/>
+    <w:qFormat/>
+    <w:rsid w:val="00D442EB"/>
+    <w:rPr>
+      <w:b/>
+      <w:bCs/>
+      <w:smallCaps/>
+      <w:color w:val="70AD47" w:themeColor="accent6"/>
+    </w:rPr>
+  </w:style>
+  <w:style w:type="character" w:styleId="BookTitle">
+    <w:name w:val="Book Title"/>
+    <w:basedOn w:val="DefaultParagraphFont"/>
+    <w:uiPriority w:val="33"/>
+    <w:qFormat/>
+    <w:rsid w:val="00D442EB"/>
+    <w:rPr>
+      <w:b/>
+      <w:bCs/>
+      <w:caps w:val="0"/>
+      <w:smallCaps/>
+      <w:spacing w:val="7"/>
+      <w:sz w:val="21"/>
+      <w:szCs w:val="21"/>
+    </w:rPr>
+  </w:style>
+  <w:style w:type="paragraph" w:styleId="TOCHeading">
+    <w:name w:val="TOC Heading"/>
+    <w:basedOn w:val="Heading1"/>
+    <w:next w:val="Normal"/>
+    <w:uiPriority w:val="39"/>
+    <w:semiHidden/>
+    <w:unhideWhenUsed/>
+    <w:qFormat/>
+    <w:rsid w:val="00D442EB"/>
+    <w:pPr>
+      <w:outlineLvl w:val="9"/>
+    </w:pPr>
+  </w:style>
+  <w:style w:type="paragraph" w:styleId="Header">
+    <w:name w:val="header"/>
+    <w:basedOn w:val="Normal"/>
+    <w:link w:val="HeaderChar"/>
+    <w:uiPriority w:val="99"/>
+    <w:unhideWhenUsed/>
+    <w:rsid w:val="00D442EB"/>
+    <w:pPr>
+      <w:tabs>
+        <w:tab w:val="center" w:pos="4680"/>
+        <w:tab w:val="right" w:pos="9360"/>
+      </w:tabs>
+      <w:spacing w:after="0" w:line="240" w:lineRule="auto"/>
+    </w:pPr>
+  </w:style>
+  <w:style w:type="character" w:customStyle="1" w:styleId="HeaderChar">
+    <w:name w:val="Header Char"/>
+    <w:basedOn w:val="DefaultParagraphFont"/>
+    <w:link w:val="Header"/>
+    <w:uiPriority w:val="99"/>
+    <w:rsid w:val="00D442EB"/>
+  </w:style>
+  <w:style w:type="paragraph" w:styleId="Footer">
+    <w:name w:val="footer"/>
+    <w:basedOn w:val="Normal"/>
+    <w:link w:val="FooterChar"/>
+    <w:uiPriority w:val="99"/>
+    <w:unhideWhenUsed/>
+    <w:rsid w:val="00D442EB"/>
+    <w:pPr>
+      <w:tabs>
+        <w:tab w:val="center" w:pos="4680"/>
+        <w:tab w:val="right" w:pos="9360"/>
+      </w:tabs>
+      <w:spacing w:after="0" w:line="240" w:lineRule="auto"/>
+    </w:pPr>
+  </w:style>
+  <w:style w:type="character" w:customStyle="1" w:styleId="FooterChar">
+    <w:name w:val="Footer Char"/>
+    <w:basedOn w:val="DefaultParagraphFont"/>
+    <w:link w:val="Footer"/>
+    <w:uiPriority w:val="99"/>
+    <w:rsid w:val="00D442EB"/>
+  </w:style>
+  <w:style w:type="paragraph" w:styleId="ListParagraph">
+    <w:name w:val="List Paragraph"/>
+    <w:basedOn w:val="Normal"/>
+    <w:uiPriority w:val="34"/>
+    <w:qFormat/>
+    <w:rsid w:val="00F42866"/>
+    <w:pPr>
+      <w:ind w:left="720"/>
+      <w:contextualSpacing/>
+    </w:pPr>
+  </w:style>
+  <w:style w:type="paragraph" w:styleId="BalloonText">
+    <w:name w:val="Balloon Text"/>
+    <w:basedOn w:val="Normal"/>
+    <w:link w:val="BalloonTextChar"/>
+    <w:uiPriority w:val="99"/>
+    <w:semiHidden/>
+    <w:unhideWhenUsed/>
+    <w:rsid w:val="00317218"/>
+    <w:pPr>
+      <w:spacing w:after="0" w:line="240" w:lineRule="auto"/>
+    </w:pPr>
+    <w:rPr>
+      <w:rFonts w:ascii="Tahoma" w:hAnsi="Tahoma" w:cs="Tahoma"/>
+      <w:sz w:val="16"/>
+      <w:szCs w:val="16"/>
+    </w:rPr>
+  </w:style>
+  <w:style w:type="character" w:customStyle="1" w:styleId="BalloonTextChar">
+    <w:name w:val="Balloon Text Char"/>
+    <w:basedOn w:val="DefaultParagraphFont"/>
+    <w:link w:val="BalloonText"/>
+    <w:uiPriority w:val="99"/>
+    <w:semiHidden/>
+    <w:rsid w:val="00317218"/>
+    <w:rPr>
+      <w:rFonts w:ascii="Tahoma" w:hAnsi="Tahoma" w:cs="Tahoma"/>
+      <w:sz w:val="16"/>
+      <w:szCs w:val="16"/>
+    </w:rPr>
+  </w:style>
 </w:styles>
 </file>
 
@@ -16459,7 +18122,7 @@
     </a:clrScheme>
     <a:fontScheme name="Office">
       <a:majorFont>
-        <a:latin typeface="Calibri Light" panose="020F0302020204030204"/>
+        <a:latin typeface="Calibri Light"/>
         <a:ea typeface=""/>
         <a:cs typeface=""/>
         <a:font script="Jpan" typeface="游ゴシック Light"/>
@@ -16511,7 +18174,7 @@
         <a:font script="Tfng" typeface="Ebrima"/>
       </a:majorFont>
       <a:minorFont>
-        <a:latin typeface="Calibri" panose="020F0502020204030204"/>
+        <a:latin typeface="Calibri"/>
         <a:ea typeface=""/>
         <a:cs typeface=""/>
         <a:font script="Jpan" typeface="游明朝"/>
@@ -16705,7 +18368,7 @@
   <a:extraClrSchemeLst/>
   <a:extLst>
     <a:ext uri="{05A4C25C-085E-4340-85A3-A5531E510DB2}">
-      <thm15:themeFamily xmlns:thm15="http://schemas.microsoft.com/office/thememl/2012/main" name="Office Theme" id="{62F939B6-93AF-4DB8-9C6B-D6C7DFDC589F}" vid="{4A3C46E8-61CC-4603-A589-7422A47A8E4A}"/>
+      <thm15:themeFamily xmlns="" xmlns:thm15="http://schemas.microsoft.com/office/thememl/2012/main" name="Office Theme" id="{62F939B6-93AF-4DB8-9C6B-D6C7DFDC589F}" vid="{4A3C46E8-61CC-4603-A589-7422A47A8E4A}"/>
     </a:ext>
   </a:extLst>
 </a:theme>
@@ -16716,7 +18379,7 @@
 </file>
 
 <file path=customXml/itemProps1.xml><?xml version="1.0" encoding="utf-8"?>
-<ds:datastoreItem xmlns:ds="http://schemas.openxmlformats.org/officeDocument/2006/customXml" ds:itemID="{F02C6AE2-11D4-4BB7-8BDF-B4A8B8742104}">
+<ds:datastoreItem xmlns:ds="http://schemas.openxmlformats.org/officeDocument/2006/customXml" ds:itemID="{FC71301C-9D08-48F6-92B6-FDBB3B1109EE}">
   <ds:schemaRefs>
     <ds:schemaRef ds:uri="http://schemas.openxmlformats.org/officeDocument/2006/bibliography"/>
   </ds:schemaRefs>

</xml_diff>